<commit_message>
physical appearance added to image generation
</commit_message>
<xml_diff>
--- a/Rebecca_RAG.docx
+++ b/Rebecca_RAG.docx
@@ -2266,133 +2266,2239 @@
     </w:p>
     <w:p>
       <w:pPr>
-        <w:spacing w:after="0" w:line="360" w:lineRule="atLeast"/>
-        <w:rPr>
-          <w:rFonts w:ascii="Inter" w:eastAsia="Times New Roman" w:hAnsi="Inter" w:cs="Times New Roman"/>
+        <w:pStyle w:val="NormalWeb"/>
+        <w:shd w:val="clear" w:color="auto" w:fill="FAFAFA"/>
+        <w:spacing w:before="0" w:beforeAutospacing="0" w:after="0" w:afterAutospacing="0"/>
+        <w:rPr>
+          <w:rFonts w:ascii="Inter" w:hAnsi="Inter"/>
+          <w:color w:val="212121"/>
+          <w:sz w:val="27"/>
+          <w:szCs w:val="27"/>
+        </w:rPr>
+      </w:pPr>
+      <w:r>
+        <w:rPr>
+          <w:rFonts w:ascii="Inter" w:hAnsi="Inter"/>
+          <w:color w:val="212121"/>
+          <w:sz w:val="27"/>
+          <w:szCs w:val="27"/>
+        </w:rPr>
+        <w:lastRenderedPageBreak/>
+        <w:t>RAG stands for Retrieved Augmented-Generation. I would like to have a story for children where this somehow gets illustrated</w:t>
+      </w:r>
+    </w:p>
+    <w:p>
+      <w:pPr>
+        <w:pStyle w:val="muitypography-root"/>
+        <w:shd w:val="clear" w:color="auto" w:fill="F5F5F5"/>
+        <w:spacing w:before="0" w:beforeAutospacing="0" w:after="0" w:afterAutospacing="0" w:line="360" w:lineRule="atLeast"/>
+        <w:rPr>
+          <w:rFonts w:ascii="Inter" w:hAnsi="Inter"/>
+          <w:color w:val="F80061"/>
+          <w:sz w:val="18"/>
+          <w:szCs w:val="18"/>
+        </w:rPr>
+      </w:pPr>
+      <w:r>
+        <w:rPr>
+          <w:rFonts w:ascii="Inter" w:hAnsi="Inter"/>
+          <w:color w:val="F80061"/>
+          <w:sz w:val="18"/>
+          <w:szCs w:val="18"/>
+        </w:rPr>
+        <w:t>Chatbot</w:t>
+      </w:r>
+    </w:p>
+    <w:p>
+      <w:pPr>
+        <w:pStyle w:val="muitypography-root"/>
+        <w:shd w:val="clear" w:color="auto" w:fill="F5F5F5"/>
+        <w:spacing w:before="0" w:beforeAutospacing="0" w:after="0" w:afterAutospacing="0" w:line="360" w:lineRule="atLeast"/>
+        <w:rPr>
+          <w:rFonts w:ascii="Inter" w:hAnsi="Inter"/>
           <w:color w:val="9E9E9E"/>
-          <w:kern w:val="0"/>
           <w:sz w:val="17"/>
           <w:szCs w:val="17"/>
-          <w:lang w:eastAsia="en-GB"/>
-          <w14:ligatures w14:val="none"/>
-        </w:rPr>
-      </w:pPr>
-      <w:r>
-        <w:rPr>
-          <w:rFonts w:ascii="Inter" w:eastAsia="Times New Roman" w:hAnsi="Inter" w:cs="Times New Roman"/>
+        </w:rPr>
+      </w:pPr>
+      <w:r>
+        <w:rPr>
+          <w:rFonts w:ascii="Inter" w:hAnsi="Inter"/>
           <w:color w:val="9E9E9E"/>
-          <w:kern w:val="0"/>
           <w:sz w:val="17"/>
           <w:szCs w:val="17"/>
-          <w:lang w:eastAsia="en-GB"/>
-          <w14:ligatures w14:val="none"/>
+        </w:rPr>
+        <w:t>09:32:51</w:t>
+      </w:r>
+    </w:p>
+    <w:p>
+      <w:pPr>
+        <w:pStyle w:val="NormalWeb"/>
+        <w:shd w:val="clear" w:color="auto" w:fill="F5F5F5"/>
+        <w:spacing w:before="0" w:beforeAutospacing="0"/>
+        <w:rPr>
+          <w:rFonts w:ascii="Inter" w:hAnsi="Inter"/>
+          <w:color w:val="212121"/>
+          <w:sz w:val="27"/>
+          <w:szCs w:val="27"/>
+        </w:rPr>
+      </w:pPr>
+      <w:r>
+        <w:rPr>
+          <w:rFonts w:ascii="Inter" w:hAnsi="Inter"/>
+          <w:color w:val="212121"/>
+          <w:sz w:val="27"/>
+          <w:szCs w:val="27"/>
+        </w:rPr>
+        <w:t>That sounds intriguing and certainly a fun way to introduce children to interesting concepts like RAG. I'd like to help you develop this! Let's start by figuring out the basic premise for the story.</w:t>
+      </w:r>
+    </w:p>
+    <w:p>
+      <w:pPr>
+        <w:numPr>
+          <w:ilvl w:val="0"/>
+          <w:numId w:val="6"/>
+        </w:numPr>
+        <w:shd w:val="clear" w:color="auto" w:fill="F5F5F5"/>
+        <w:spacing w:after="0" w:line="240" w:lineRule="auto"/>
+        <w:rPr>
+          <w:rFonts w:ascii="Inter" w:hAnsi="Inter"/>
+          <w:color w:val="212121"/>
+          <w:sz w:val="27"/>
+          <w:szCs w:val="27"/>
+        </w:rPr>
+      </w:pPr>
+      <w:r>
+        <w:rPr>
+          <w:rFonts w:ascii="Inter" w:hAnsi="Inter"/>
+          <w:color w:val="212121"/>
+          <w:sz w:val="27"/>
+          <w:szCs w:val="27"/>
+        </w:rPr>
+        <w:t>Could you share a brief summary or outline of the plot that you are envisioning for this RAG-themed children's book?</w:t>
+      </w:r>
+    </w:p>
+    <w:p>
+      <w:pPr>
+        <w:pStyle w:val="muitypography-root"/>
+        <w:shd w:val="clear" w:color="auto" w:fill="FAFAFA"/>
+        <w:spacing w:before="0" w:beforeAutospacing="0" w:after="0" w:afterAutospacing="0" w:line="360" w:lineRule="atLeast"/>
+        <w:rPr>
+          <w:rFonts w:ascii="Inter" w:hAnsi="Inter"/>
+          <w:color w:val="212121"/>
+          <w:sz w:val="18"/>
+          <w:szCs w:val="18"/>
+        </w:rPr>
+      </w:pPr>
+      <w:r>
+        <w:rPr>
+          <w:rFonts w:ascii="Inter" w:hAnsi="Inter"/>
+          <w:color w:val="212121"/>
+          <w:sz w:val="18"/>
+          <w:szCs w:val="18"/>
+        </w:rPr>
+        <w:t>User</w:t>
+      </w:r>
+    </w:p>
+    <w:p>
+      <w:pPr>
+        <w:pStyle w:val="muitypography-root"/>
+        <w:shd w:val="clear" w:color="auto" w:fill="FAFAFA"/>
+        <w:spacing w:before="0" w:beforeAutospacing="0" w:after="0" w:afterAutospacing="0" w:line="360" w:lineRule="atLeast"/>
+        <w:rPr>
+          <w:rFonts w:ascii="Inter" w:hAnsi="Inter"/>
+          <w:color w:val="9E9E9E"/>
+          <w:sz w:val="17"/>
+          <w:szCs w:val="17"/>
+        </w:rPr>
+      </w:pPr>
+      <w:r>
+        <w:rPr>
+          <w:rFonts w:ascii="Inter" w:hAnsi="Inter"/>
+          <w:color w:val="9E9E9E"/>
+          <w:sz w:val="17"/>
+          <w:szCs w:val="17"/>
+        </w:rPr>
+        <w:t>18:04:40</w:t>
+      </w:r>
+    </w:p>
+    <w:p>
+      <w:pPr>
+        <w:pStyle w:val="NormalWeb"/>
+        <w:shd w:val="clear" w:color="auto" w:fill="FAFAFA"/>
+        <w:spacing w:before="0" w:beforeAutospacing="0" w:after="0" w:afterAutospacing="0"/>
+        <w:rPr>
+          <w:rFonts w:ascii="Inter" w:hAnsi="Inter"/>
+          <w:color w:val="212121"/>
+          <w:sz w:val="27"/>
+          <w:szCs w:val="27"/>
+        </w:rPr>
+      </w:pPr>
+      <w:r>
+        <w:rPr>
+          <w:rFonts w:ascii="Inter" w:hAnsi="Inter"/>
+          <w:color w:val="212121"/>
+          <w:sz w:val="27"/>
+          <w:szCs w:val="27"/>
+        </w:rPr>
+        <w:t>I just want that the concept of information retrieval gets somehow explained to 8 year old children. The characters are Rebecca, a 7 year old girl who hears her mum, an AI engineer, talking about retrieval and gets interested. She asks her dad about it and he doesn't know exactly what she means, but they discuss what that could be. Rebecca speaks German to her dad as that is his native language. The story itself is taught in English, and Rebecca speaks Brazilian Portuguese to her mom as this is her native language. At some point Rebecca asks her teacher about information retrieval and they also discuss a bit. This conversation happens in English as Rebecca lives in London. When Rebecca comes back home she explains what RAG means to her sisters, Cecilia and Antonia, 2-year old twins. Cecilia and Antonia laugh and Rebecca rushes to mom to show off her new knowledge.</w:t>
+      </w:r>
+    </w:p>
+    <w:p>
+      <w:pPr>
+        <w:pStyle w:val="muitypography-root"/>
+        <w:shd w:val="clear" w:color="auto" w:fill="F5F5F5"/>
+        <w:spacing w:before="0" w:beforeAutospacing="0" w:after="0" w:afterAutospacing="0" w:line="360" w:lineRule="atLeast"/>
+        <w:rPr>
+          <w:rFonts w:ascii="Inter" w:hAnsi="Inter"/>
+          <w:color w:val="F80061"/>
+          <w:sz w:val="18"/>
+          <w:szCs w:val="18"/>
+        </w:rPr>
+      </w:pPr>
+      <w:r>
+        <w:rPr>
+          <w:rFonts w:ascii="Inter" w:hAnsi="Inter"/>
+          <w:color w:val="F80061"/>
+          <w:sz w:val="18"/>
+          <w:szCs w:val="18"/>
+        </w:rPr>
+        <w:t>Chatbot</w:t>
+      </w:r>
+    </w:p>
+    <w:p>
+      <w:pPr>
+        <w:pStyle w:val="muitypography-root"/>
+        <w:shd w:val="clear" w:color="auto" w:fill="F5F5F5"/>
+        <w:spacing w:before="0" w:beforeAutospacing="0" w:after="0" w:afterAutospacing="0" w:line="360" w:lineRule="atLeast"/>
+        <w:rPr>
+          <w:rFonts w:ascii="Inter" w:hAnsi="Inter"/>
+          <w:color w:val="9E9E9E"/>
+          <w:sz w:val="17"/>
+          <w:szCs w:val="17"/>
+        </w:rPr>
+      </w:pPr>
+      <w:r>
+        <w:rPr>
+          <w:rFonts w:ascii="Inter" w:hAnsi="Inter"/>
+          <w:color w:val="9E9E9E"/>
+          <w:sz w:val="17"/>
+          <w:szCs w:val="17"/>
+        </w:rPr>
+        <w:t>09:33:43</w:t>
+      </w:r>
+    </w:p>
+    <w:p>
+      <w:pPr>
+        <w:pStyle w:val="NormalWeb"/>
+        <w:shd w:val="clear" w:color="auto" w:fill="F5F5F5"/>
+        <w:spacing w:before="0" w:beforeAutospacing="0"/>
+        <w:rPr>
+          <w:rFonts w:ascii="Inter" w:hAnsi="Inter"/>
+          <w:color w:val="212121"/>
+          <w:sz w:val="27"/>
+          <w:szCs w:val="27"/>
+        </w:rPr>
+      </w:pPr>
+      <w:r>
+        <w:rPr>
+          <w:rFonts w:ascii="Inter" w:hAnsi="Inter"/>
+          <w:color w:val="212121"/>
+          <w:sz w:val="27"/>
+          <w:szCs w:val="27"/>
+        </w:rPr>
+        <w:t>That's a great starting point! A multilingual story about RAG will definitely make an engaging and educational children's book. Let's dig deeper into each aspect.</w:t>
+      </w:r>
+    </w:p>
+    <w:p>
+      <w:pPr>
+        <w:pStyle w:val="NormalWeb"/>
+        <w:shd w:val="clear" w:color="auto" w:fill="F5F5F5"/>
+        <w:spacing w:after="0" w:afterAutospacing="0"/>
+        <w:rPr>
+          <w:rFonts w:ascii="Inter" w:hAnsi="Inter"/>
+          <w:color w:val="212121"/>
+          <w:sz w:val="27"/>
+          <w:szCs w:val="27"/>
+        </w:rPr>
+      </w:pPr>
+      <w:r>
+        <w:rPr>
+          <w:rFonts w:ascii="Inter" w:hAnsi="Inter"/>
+          <w:color w:val="212121"/>
+          <w:sz w:val="27"/>
+          <w:szCs w:val="27"/>
+        </w:rPr>
+        <w:t>Can you share more about the plot? For instance, does Rebecca stumble across specific examples of information retrieval in her daily life that help her understand the concept? Or does she embark on a little adventure of sorts to understand the concept? How does the story unfold from the point where she first hears her mom discussing it?</w:t>
+      </w:r>
+    </w:p>
+    <w:p>
+      <w:pPr>
+        <w:pStyle w:val="muitypography-root"/>
+        <w:shd w:val="clear" w:color="auto" w:fill="FAFAFA"/>
+        <w:spacing w:before="0" w:beforeAutospacing="0" w:after="0" w:afterAutospacing="0" w:line="360" w:lineRule="atLeast"/>
+        <w:rPr>
+          <w:rFonts w:ascii="Inter" w:hAnsi="Inter"/>
+          <w:color w:val="212121"/>
+          <w:sz w:val="18"/>
+          <w:szCs w:val="18"/>
+        </w:rPr>
+      </w:pPr>
+      <w:r>
+        <w:rPr>
+          <w:rFonts w:ascii="Inter" w:hAnsi="Inter"/>
+          <w:color w:val="212121"/>
+          <w:sz w:val="18"/>
+          <w:szCs w:val="18"/>
+        </w:rPr>
+        <w:t>User</w:t>
+      </w:r>
+    </w:p>
+    <w:p>
+      <w:pPr>
+        <w:pStyle w:val="muitypography-root"/>
+        <w:shd w:val="clear" w:color="auto" w:fill="FAFAFA"/>
+        <w:spacing w:before="0" w:beforeAutospacing="0" w:after="0" w:afterAutospacing="0" w:line="360" w:lineRule="atLeast"/>
+        <w:rPr>
+          <w:rFonts w:ascii="Inter" w:hAnsi="Inter"/>
+          <w:color w:val="9E9E9E"/>
+          <w:sz w:val="17"/>
+          <w:szCs w:val="17"/>
+        </w:rPr>
+      </w:pPr>
+      <w:r>
+        <w:rPr>
+          <w:rFonts w:ascii="Inter" w:hAnsi="Inter"/>
+          <w:color w:val="9E9E9E"/>
+          <w:sz w:val="17"/>
+          <w:szCs w:val="17"/>
+        </w:rPr>
+        <w:t>18:06:40</w:t>
+      </w:r>
+    </w:p>
+    <w:p>
+      <w:pPr>
+        <w:pStyle w:val="NormalWeb"/>
+        <w:shd w:val="clear" w:color="auto" w:fill="FAFAFA"/>
+        <w:spacing w:before="0" w:beforeAutospacing="0" w:after="0" w:afterAutospacing="0"/>
+        <w:rPr>
+          <w:rFonts w:ascii="Inter" w:hAnsi="Inter"/>
+          <w:color w:val="212121"/>
+          <w:sz w:val="27"/>
+          <w:szCs w:val="27"/>
+        </w:rPr>
+      </w:pPr>
+      <w:r>
+        <w:rPr>
+          <w:rFonts w:ascii="Inter" w:hAnsi="Inter"/>
+          <w:color w:val="212121"/>
+          <w:sz w:val="27"/>
+          <w:szCs w:val="27"/>
+        </w:rPr>
+        <w:t>We just show one day in the life of Rebecca, and because on this day she is interested in knowing what Retrieval Augmented-Generation is, as she hear her mom talk about that, that will be explained. It is also useful because information retrieval systems in general are everywhere, for example that is what google is. When you add AI (the topic of the day) to that, then you have RAG.</w:t>
+      </w:r>
+    </w:p>
+    <w:p>
+      <w:pPr>
+        <w:pStyle w:val="muitypography-root"/>
+        <w:shd w:val="clear" w:color="auto" w:fill="F5F5F5"/>
+        <w:spacing w:before="0" w:beforeAutospacing="0" w:after="0" w:afterAutospacing="0" w:line="360" w:lineRule="atLeast"/>
+        <w:rPr>
+          <w:rFonts w:ascii="Inter" w:hAnsi="Inter"/>
+          <w:color w:val="F80061"/>
+          <w:sz w:val="18"/>
+          <w:szCs w:val="18"/>
+        </w:rPr>
+      </w:pPr>
+      <w:r>
+        <w:rPr>
+          <w:rFonts w:ascii="Inter" w:hAnsi="Inter"/>
+          <w:color w:val="F80061"/>
+          <w:sz w:val="18"/>
+          <w:szCs w:val="18"/>
         </w:rPr>
         <w:lastRenderedPageBreak/>
-        <w:t>00:59:40</w:t>
-      </w:r>
-    </w:p>
-    <w:p>
-      <w:pPr>
-        <w:spacing w:after="0" w:line="240" w:lineRule="auto"/>
-        <w:rPr>
-          <w:rFonts w:ascii="Inter" w:eastAsia="Times New Roman" w:hAnsi="Inter" w:cs="Times New Roman"/>
-          <w:color w:val="212121"/>
-          <w:kern w:val="0"/>
-          <w:lang w:eastAsia="en-GB"/>
-          <w14:ligatures w14:val="none"/>
+        <w:t>Chatbot</w:t>
+      </w:r>
+    </w:p>
+    <w:p>
+      <w:pPr>
+        <w:pStyle w:val="muitypography-root"/>
+        <w:shd w:val="clear" w:color="auto" w:fill="F5F5F5"/>
+        <w:spacing w:before="0" w:beforeAutospacing="0" w:after="0" w:afterAutospacing="0" w:line="360" w:lineRule="atLeast"/>
+        <w:rPr>
+          <w:rFonts w:ascii="Inter" w:hAnsi="Inter"/>
+          <w:color w:val="9E9E9E"/>
+          <w:sz w:val="17"/>
+          <w:szCs w:val="17"/>
+        </w:rPr>
+      </w:pPr>
+      <w:r>
+        <w:rPr>
+          <w:rFonts w:ascii="Inter" w:hAnsi="Inter"/>
+          <w:color w:val="9E9E9E"/>
+          <w:sz w:val="17"/>
+          <w:szCs w:val="17"/>
+        </w:rPr>
+        <w:t>09:35:52</w:t>
+      </w:r>
+    </w:p>
+    <w:p>
+      <w:pPr>
+        <w:pStyle w:val="NormalWeb"/>
+        <w:shd w:val="clear" w:color="auto" w:fill="F5F5F5"/>
+        <w:spacing w:before="0" w:beforeAutospacing="0" w:after="0" w:afterAutospacing="0"/>
+        <w:rPr>
+          <w:rFonts w:ascii="Inter" w:hAnsi="Inter"/>
+          <w:color w:val="212121"/>
+          <w:sz w:val="27"/>
+          <w:szCs w:val="27"/>
+        </w:rPr>
+      </w:pPr>
+      <w:r>
+        <w:rPr>
+          <w:rFonts w:ascii="Inter" w:hAnsi="Inter"/>
+          <w:color w:val="212121"/>
+          <w:sz w:val="27"/>
+          <w:szCs w:val="27"/>
+        </w:rPr>
+        <w:t>Thank you for the description, it indeed sets a great premise for an exciting story. Seems like Rebecca is an intelligent and curious character. Let's make sure we cover all essential aspects of her personality and physical appearance. Could you please provide more details about Rebecca's personality, physical appearance and any specific characteristics of her personal story that could be depicted in the book?</w:t>
+      </w:r>
+    </w:p>
+    <w:p>
+      <w:pPr>
+        <w:pStyle w:val="muitypography-root"/>
+        <w:shd w:val="clear" w:color="auto" w:fill="FAFAFA"/>
+        <w:spacing w:before="0" w:beforeAutospacing="0" w:after="0" w:afterAutospacing="0" w:line="360" w:lineRule="atLeast"/>
+        <w:rPr>
+          <w:rFonts w:ascii="Inter" w:hAnsi="Inter"/>
+          <w:color w:val="212121"/>
+          <w:sz w:val="18"/>
+          <w:szCs w:val="18"/>
+        </w:rPr>
+      </w:pPr>
+      <w:r>
+        <w:rPr>
+          <w:rFonts w:ascii="Inter" w:hAnsi="Inter"/>
+          <w:color w:val="212121"/>
+          <w:sz w:val="18"/>
+          <w:szCs w:val="18"/>
+        </w:rPr>
+        <w:t>User</w:t>
+      </w:r>
+    </w:p>
+    <w:p>
+      <w:pPr>
+        <w:pStyle w:val="muitypography-root"/>
+        <w:shd w:val="clear" w:color="auto" w:fill="FAFAFA"/>
+        <w:spacing w:before="0" w:beforeAutospacing="0" w:after="0" w:afterAutospacing="0" w:line="360" w:lineRule="atLeast"/>
+        <w:rPr>
+          <w:rFonts w:ascii="Inter" w:hAnsi="Inter"/>
+          <w:color w:val="9E9E9E"/>
+          <w:sz w:val="17"/>
+          <w:szCs w:val="17"/>
+        </w:rPr>
+      </w:pPr>
+      <w:r>
+        <w:rPr>
+          <w:rFonts w:ascii="Inter" w:hAnsi="Inter"/>
+          <w:color w:val="9E9E9E"/>
+          <w:sz w:val="17"/>
+          <w:szCs w:val="17"/>
+        </w:rPr>
+        <w:t>18:07:17</w:t>
+      </w:r>
+    </w:p>
+    <w:p>
+      <w:pPr>
+        <w:pStyle w:val="NormalWeb"/>
+        <w:shd w:val="clear" w:color="auto" w:fill="FAFAFA"/>
+        <w:spacing w:before="0" w:beforeAutospacing="0" w:after="0" w:afterAutospacing="0"/>
+        <w:rPr>
+          <w:rFonts w:ascii="Inter" w:hAnsi="Inter"/>
+          <w:color w:val="212121"/>
+          <w:sz w:val="27"/>
+          <w:szCs w:val="27"/>
+        </w:rPr>
+      </w:pPr>
+      <w:r>
+        <w:rPr>
+          <w:rFonts w:ascii="Inter" w:hAnsi="Inter"/>
+          <w:color w:val="212121"/>
+          <w:sz w:val="27"/>
+          <w:szCs w:val="27"/>
+        </w:rPr>
+        <w:t>Rebecca is a cheeky smiley 7 year old who has long flat brown hair and likes to wear dresses combined with colourful leggings. Dad is a 38 red-haired German, he likes to teach her things. Mom is a 39 year-old brunette Brazilian who studies AI. The twins are adorable and sweet blond toddlers who are very curious themselves.</w:t>
+      </w:r>
+    </w:p>
+    <w:p>
+      <w:pPr>
+        <w:pStyle w:val="muitypography-root"/>
+        <w:shd w:val="clear" w:color="auto" w:fill="F5F5F5"/>
+        <w:spacing w:before="0" w:beforeAutospacing="0" w:after="0" w:afterAutospacing="0" w:line="360" w:lineRule="atLeast"/>
+        <w:rPr>
+          <w:rFonts w:ascii="Inter" w:hAnsi="Inter"/>
+          <w:color w:val="F80061"/>
+          <w:sz w:val="18"/>
+          <w:szCs w:val="18"/>
+        </w:rPr>
+      </w:pPr>
+      <w:r>
+        <w:rPr>
+          <w:rFonts w:ascii="Inter" w:hAnsi="Inter"/>
+          <w:color w:val="F80061"/>
+          <w:sz w:val="18"/>
+          <w:szCs w:val="18"/>
+        </w:rPr>
+        <w:t>Chatbot</w:t>
+      </w:r>
+    </w:p>
+    <w:p>
+      <w:pPr>
+        <w:pStyle w:val="muitypography-root"/>
+        <w:shd w:val="clear" w:color="auto" w:fill="F5F5F5"/>
+        <w:spacing w:before="0" w:beforeAutospacing="0" w:after="0" w:afterAutospacing="0" w:line="360" w:lineRule="atLeast"/>
+        <w:rPr>
+          <w:rFonts w:ascii="Inter" w:hAnsi="Inter"/>
+          <w:color w:val="9E9E9E"/>
+          <w:sz w:val="17"/>
+          <w:szCs w:val="17"/>
+        </w:rPr>
+      </w:pPr>
+      <w:r>
+        <w:rPr>
+          <w:rFonts w:ascii="Inter" w:hAnsi="Inter"/>
+          <w:color w:val="9E9E9E"/>
+          <w:sz w:val="17"/>
+          <w:szCs w:val="17"/>
+        </w:rPr>
+        <w:t>09:36:33</w:t>
+      </w:r>
+    </w:p>
+    <w:p>
+      <w:pPr>
+        <w:pStyle w:val="NormalWeb"/>
+        <w:shd w:val="clear" w:color="auto" w:fill="F5F5F5"/>
+        <w:spacing w:before="0" w:beforeAutospacing="0" w:after="0" w:afterAutospacing="0"/>
+        <w:rPr>
+          <w:rFonts w:ascii="Inter" w:hAnsi="Inter"/>
+          <w:color w:val="212121"/>
+          <w:sz w:val="27"/>
+          <w:szCs w:val="27"/>
+        </w:rPr>
+      </w:pPr>
+      <w:r>
+        <w:rPr>
+          <w:rFonts w:ascii="Inter" w:hAnsi="Inter"/>
+          <w:color w:val="212121"/>
+          <w:sz w:val="27"/>
+          <w:szCs w:val="27"/>
+        </w:rPr>
+        <w:t>Great, we are getting a more clear picture of our main characters, they very much sound like a lively and lovely family. I'd like to know more about the teacher's character as well. Can you share more details about the teacher such as personality, physical appearance etc.?</w:t>
+      </w:r>
+    </w:p>
+    <w:p>
+      <w:pPr>
+        <w:pStyle w:val="muitypography-root"/>
+        <w:shd w:val="clear" w:color="auto" w:fill="FAFAFA"/>
+        <w:spacing w:before="0" w:beforeAutospacing="0" w:after="0" w:afterAutospacing="0" w:line="360" w:lineRule="atLeast"/>
+        <w:rPr>
+          <w:rFonts w:ascii="Inter" w:hAnsi="Inter"/>
+          <w:color w:val="212121"/>
+          <w:sz w:val="18"/>
+          <w:szCs w:val="18"/>
+        </w:rPr>
+      </w:pPr>
+      <w:r>
+        <w:rPr>
+          <w:rFonts w:ascii="Inter" w:hAnsi="Inter"/>
+          <w:color w:val="212121"/>
+          <w:sz w:val="18"/>
+          <w:szCs w:val="18"/>
+        </w:rPr>
+        <w:t>User</w:t>
+      </w:r>
+    </w:p>
+    <w:p>
+      <w:pPr>
+        <w:pStyle w:val="muitypography-root"/>
+        <w:shd w:val="clear" w:color="auto" w:fill="FAFAFA"/>
+        <w:spacing w:before="0" w:beforeAutospacing="0" w:after="0" w:afterAutospacing="0" w:line="360" w:lineRule="atLeast"/>
+        <w:rPr>
+          <w:rFonts w:ascii="Inter" w:hAnsi="Inter"/>
+          <w:color w:val="9E9E9E"/>
+          <w:sz w:val="17"/>
+          <w:szCs w:val="17"/>
+        </w:rPr>
+      </w:pPr>
+      <w:r>
+        <w:rPr>
+          <w:rFonts w:ascii="Inter" w:hAnsi="Inter"/>
+          <w:color w:val="9E9E9E"/>
+          <w:sz w:val="17"/>
+          <w:szCs w:val="17"/>
+        </w:rPr>
+        <w:t>18:08:08</w:t>
+      </w:r>
+    </w:p>
+    <w:p>
+      <w:pPr>
+        <w:pStyle w:val="NormalWeb"/>
+        <w:shd w:val="clear" w:color="auto" w:fill="FAFAFA"/>
+        <w:spacing w:before="0" w:beforeAutospacing="0" w:after="0" w:afterAutospacing="0"/>
+        <w:rPr>
+          <w:rFonts w:ascii="Inter" w:hAnsi="Inter"/>
+          <w:color w:val="212121"/>
+          <w:sz w:val="27"/>
+          <w:szCs w:val="27"/>
+        </w:rPr>
+      </w:pPr>
+      <w:r>
+        <w:rPr>
+          <w:rFonts w:ascii="Inter" w:hAnsi="Inter"/>
+          <w:color w:val="212121"/>
+          <w:sz w:val="27"/>
+          <w:szCs w:val="27"/>
+        </w:rPr>
+        <w:t xml:space="preserve">The teacher is very clever and indeed explains what RAG is in detail. She is a young woman with blue hair and blue nails called Ms </w:t>
+      </w:r>
+      <w:proofErr w:type="spellStart"/>
+      <w:r>
+        <w:rPr>
+          <w:rFonts w:ascii="Inter" w:hAnsi="Inter"/>
+          <w:color w:val="212121"/>
+          <w:sz w:val="27"/>
+          <w:szCs w:val="27"/>
+        </w:rPr>
+        <w:t>Plantecoste</w:t>
+      </w:r>
+      <w:proofErr w:type="spellEnd"/>
+      <w:r>
+        <w:rPr>
+          <w:rFonts w:ascii="Inter" w:hAnsi="Inter"/>
+          <w:color w:val="212121"/>
+          <w:sz w:val="27"/>
+          <w:szCs w:val="27"/>
+        </w:rPr>
+        <w:t>.</w:t>
+      </w:r>
+    </w:p>
+    <w:p>
+      <w:pPr>
+        <w:pStyle w:val="muitypography-root"/>
+        <w:shd w:val="clear" w:color="auto" w:fill="F5F5F5"/>
+        <w:spacing w:before="0" w:beforeAutospacing="0" w:after="0" w:afterAutospacing="0" w:line="360" w:lineRule="atLeast"/>
+        <w:rPr>
+          <w:rFonts w:ascii="Inter" w:hAnsi="Inter"/>
+          <w:color w:val="F80061"/>
+          <w:sz w:val="18"/>
+          <w:szCs w:val="18"/>
+        </w:rPr>
+      </w:pPr>
+      <w:r>
+        <w:rPr>
+          <w:rFonts w:ascii="Inter" w:hAnsi="Inter"/>
+          <w:color w:val="F80061"/>
+          <w:sz w:val="18"/>
+          <w:szCs w:val="18"/>
+        </w:rPr>
+        <w:t>Chatbot</w:t>
+      </w:r>
+    </w:p>
+    <w:p>
+      <w:pPr>
+        <w:pStyle w:val="muitypography-root"/>
+        <w:shd w:val="clear" w:color="auto" w:fill="F5F5F5"/>
+        <w:spacing w:before="0" w:beforeAutospacing="0" w:after="0" w:afterAutospacing="0" w:line="360" w:lineRule="atLeast"/>
+        <w:rPr>
+          <w:rFonts w:ascii="Inter" w:hAnsi="Inter"/>
+          <w:color w:val="9E9E9E"/>
+          <w:sz w:val="17"/>
+          <w:szCs w:val="17"/>
+        </w:rPr>
+      </w:pPr>
+      <w:r>
+        <w:rPr>
+          <w:rFonts w:ascii="Inter" w:hAnsi="Inter"/>
+          <w:color w:val="9E9E9E"/>
+          <w:sz w:val="17"/>
+          <w:szCs w:val="17"/>
+        </w:rPr>
+        <w:t>09:37:28</w:t>
+      </w:r>
+    </w:p>
+    <w:p>
+      <w:pPr>
+        <w:pStyle w:val="NormalWeb"/>
+        <w:shd w:val="clear" w:color="auto" w:fill="F5F5F5"/>
+        <w:spacing w:before="0" w:beforeAutospacing="0" w:after="0" w:afterAutospacing="0"/>
+        <w:rPr>
+          <w:rFonts w:ascii="Inter" w:hAnsi="Inter"/>
+          <w:color w:val="212121"/>
+          <w:sz w:val="27"/>
+          <w:szCs w:val="27"/>
+        </w:rPr>
+      </w:pPr>
+      <w:r>
+        <w:rPr>
+          <w:rFonts w:ascii="Inter" w:hAnsi="Inter"/>
+          <w:color w:val="212121"/>
+          <w:sz w:val="27"/>
+          <w:szCs w:val="27"/>
+        </w:rPr>
+        <w:t xml:space="preserve">Sounds like a </w:t>
+      </w:r>
+      <w:proofErr w:type="spellStart"/>
+      <w:r>
+        <w:rPr>
+          <w:rFonts w:ascii="Inter" w:hAnsi="Inter"/>
+          <w:color w:val="212121"/>
+          <w:sz w:val="27"/>
+          <w:szCs w:val="27"/>
+        </w:rPr>
+        <w:t>colorful</w:t>
+      </w:r>
+      <w:proofErr w:type="spellEnd"/>
+      <w:r>
+        <w:rPr>
+          <w:rFonts w:ascii="Inter" w:hAnsi="Inter"/>
+          <w:color w:val="212121"/>
+          <w:sz w:val="27"/>
+          <w:szCs w:val="27"/>
+        </w:rPr>
+        <w:t xml:space="preserve"> character! Could you please describe the setting and timeframe where the story takes place?</w:t>
+      </w:r>
+    </w:p>
+    <w:p>
+      <w:pPr>
+        <w:pStyle w:val="muitypography-root"/>
+        <w:shd w:val="clear" w:color="auto" w:fill="FAFAFA"/>
+        <w:spacing w:before="0" w:beforeAutospacing="0" w:after="0" w:afterAutospacing="0" w:line="360" w:lineRule="atLeast"/>
+        <w:rPr>
+          <w:rFonts w:ascii="Inter" w:hAnsi="Inter"/>
+          <w:color w:val="212121"/>
+          <w:sz w:val="18"/>
+          <w:szCs w:val="18"/>
+        </w:rPr>
+      </w:pPr>
+      <w:r>
+        <w:rPr>
+          <w:rFonts w:ascii="Inter" w:hAnsi="Inter"/>
+          <w:color w:val="212121"/>
+          <w:sz w:val="18"/>
+          <w:szCs w:val="18"/>
+        </w:rPr>
+        <w:t>User</w:t>
+      </w:r>
+    </w:p>
+    <w:p>
+      <w:pPr>
+        <w:pStyle w:val="muitypography-root"/>
+        <w:shd w:val="clear" w:color="auto" w:fill="FAFAFA"/>
+        <w:spacing w:before="0" w:beforeAutospacing="0" w:after="0" w:afterAutospacing="0" w:line="360" w:lineRule="atLeast"/>
+        <w:rPr>
+          <w:rFonts w:ascii="Inter" w:hAnsi="Inter"/>
+          <w:color w:val="9E9E9E"/>
+          <w:sz w:val="17"/>
+          <w:szCs w:val="17"/>
+        </w:rPr>
+      </w:pPr>
+      <w:r>
+        <w:rPr>
+          <w:rFonts w:ascii="Inter" w:hAnsi="Inter"/>
+          <w:color w:val="9E9E9E"/>
+          <w:sz w:val="17"/>
+          <w:szCs w:val="17"/>
+        </w:rPr>
+        <w:t>18:08:38</w:t>
+      </w:r>
+    </w:p>
+    <w:p>
+      <w:pPr>
+        <w:pStyle w:val="NormalWeb"/>
+        <w:shd w:val="clear" w:color="auto" w:fill="FAFAFA"/>
+        <w:spacing w:before="0" w:beforeAutospacing="0" w:after="0" w:afterAutospacing="0"/>
+        <w:rPr>
+          <w:rFonts w:ascii="Inter" w:hAnsi="Inter"/>
+          <w:color w:val="212121"/>
+          <w:sz w:val="27"/>
+          <w:szCs w:val="27"/>
+        </w:rPr>
+      </w:pPr>
+      <w:r>
+        <w:rPr>
+          <w:rFonts w:ascii="Inter" w:hAnsi="Inter"/>
+          <w:color w:val="212121"/>
+          <w:sz w:val="27"/>
+          <w:szCs w:val="27"/>
+        </w:rPr>
+        <w:t>The story takes place in modern times and in Rebecca's house and school in London</w:t>
+      </w:r>
+    </w:p>
+    <w:p>
+      <w:pPr>
+        <w:pStyle w:val="muitypography-root"/>
+        <w:shd w:val="clear" w:color="auto" w:fill="F5F5F5"/>
+        <w:spacing w:before="0" w:beforeAutospacing="0" w:after="0" w:afterAutospacing="0" w:line="360" w:lineRule="atLeast"/>
+        <w:rPr>
+          <w:rFonts w:ascii="Inter" w:hAnsi="Inter"/>
+          <w:color w:val="F80061"/>
+          <w:sz w:val="18"/>
+          <w:szCs w:val="18"/>
+        </w:rPr>
+      </w:pPr>
+      <w:r>
+        <w:rPr>
+          <w:rFonts w:ascii="Inter" w:hAnsi="Inter"/>
+          <w:color w:val="F80061"/>
+          <w:sz w:val="18"/>
+          <w:szCs w:val="18"/>
+        </w:rPr>
+        <w:t>Chatbot</w:t>
+      </w:r>
+    </w:p>
+    <w:p>
+      <w:pPr>
+        <w:pStyle w:val="muitypography-root"/>
+        <w:shd w:val="clear" w:color="auto" w:fill="F5F5F5"/>
+        <w:spacing w:before="0" w:beforeAutospacing="0" w:after="0" w:afterAutospacing="0" w:line="360" w:lineRule="atLeast"/>
+        <w:rPr>
+          <w:rFonts w:ascii="Inter" w:hAnsi="Inter"/>
+          <w:color w:val="9E9E9E"/>
+          <w:sz w:val="17"/>
+          <w:szCs w:val="17"/>
+        </w:rPr>
+      </w:pPr>
+      <w:r>
+        <w:rPr>
+          <w:rFonts w:ascii="Inter" w:hAnsi="Inter"/>
+          <w:color w:val="9E9E9E"/>
+          <w:sz w:val="17"/>
+          <w:szCs w:val="17"/>
+        </w:rPr>
+        <w:t>09:38:01</w:t>
+      </w:r>
+    </w:p>
+    <w:p>
+      <w:pPr>
+        <w:pStyle w:val="NormalWeb"/>
+        <w:shd w:val="clear" w:color="auto" w:fill="F5F5F5"/>
+        <w:spacing w:before="0" w:beforeAutospacing="0" w:after="0" w:afterAutospacing="0"/>
+        <w:rPr>
+          <w:rFonts w:ascii="Inter" w:hAnsi="Inter"/>
+          <w:color w:val="212121"/>
+          <w:sz w:val="27"/>
+          <w:szCs w:val="27"/>
+        </w:rPr>
+      </w:pPr>
+      <w:r>
+        <w:rPr>
+          <w:rFonts w:ascii="Inter" w:hAnsi="Inter"/>
+          <w:color w:val="212121"/>
+          <w:sz w:val="27"/>
+          <w:szCs w:val="27"/>
+        </w:rPr>
+        <w:t>That's an excellent setting and makes the learning quite relatable to the readers. Now, let's clarify which knowledge topic we are covering in the background. Based on your previous replies, the topic is Retrieval Augmented-Generation (RAG). Can you please provide more details on how this machine learning concept will be explained to young children through the story?</w:t>
+      </w:r>
+    </w:p>
+    <w:p>
+      <w:pPr>
+        <w:pStyle w:val="muitypography-root"/>
+        <w:shd w:val="clear" w:color="auto" w:fill="FAFAFA"/>
+        <w:spacing w:before="0" w:beforeAutospacing="0" w:after="0" w:afterAutospacing="0" w:line="360" w:lineRule="atLeast"/>
+        <w:rPr>
+          <w:rFonts w:ascii="Inter" w:hAnsi="Inter"/>
+          <w:color w:val="212121"/>
+          <w:sz w:val="18"/>
+          <w:szCs w:val="18"/>
+        </w:rPr>
+      </w:pPr>
+      <w:r>
+        <w:rPr>
+          <w:rFonts w:ascii="Inter" w:hAnsi="Inter"/>
+          <w:color w:val="212121"/>
+          <w:sz w:val="18"/>
+          <w:szCs w:val="18"/>
+        </w:rPr>
+        <w:t>User</w:t>
+      </w:r>
+    </w:p>
+    <w:p>
+      <w:pPr>
+        <w:pStyle w:val="muitypography-root"/>
+        <w:shd w:val="clear" w:color="auto" w:fill="FAFAFA"/>
+        <w:spacing w:before="0" w:beforeAutospacing="0" w:after="0" w:afterAutospacing="0" w:line="360" w:lineRule="atLeast"/>
+        <w:rPr>
+          <w:rFonts w:ascii="Inter" w:hAnsi="Inter"/>
+          <w:color w:val="9E9E9E"/>
+          <w:sz w:val="17"/>
+          <w:szCs w:val="17"/>
+        </w:rPr>
+      </w:pPr>
+      <w:r>
+        <w:rPr>
+          <w:rFonts w:ascii="Inter" w:hAnsi="Inter"/>
+          <w:color w:val="9E9E9E"/>
+          <w:sz w:val="17"/>
+          <w:szCs w:val="17"/>
+        </w:rPr>
+        <w:lastRenderedPageBreak/>
+        <w:t>18:09:29</w:t>
+      </w:r>
+    </w:p>
+    <w:p>
+      <w:pPr>
+        <w:pStyle w:val="NormalWeb"/>
+        <w:shd w:val="clear" w:color="auto" w:fill="FAFAFA"/>
+        <w:spacing w:before="0" w:beforeAutospacing="0" w:after="0" w:afterAutospacing="0"/>
+        <w:rPr>
+          <w:rFonts w:ascii="Inter" w:hAnsi="Inter"/>
+          <w:color w:val="212121"/>
+          <w:sz w:val="27"/>
+          <w:szCs w:val="27"/>
+        </w:rPr>
+      </w:pPr>
+      <w:r>
+        <w:rPr>
+          <w:rFonts w:ascii="Inter" w:hAnsi="Inter"/>
+          <w:color w:val="212121"/>
+          <w:sz w:val="27"/>
+          <w:szCs w:val="27"/>
+        </w:rPr>
+        <w:t>Explain the main idea behind it in a way that a child can understand it. I can give you a pdf of an article about RAG</w:t>
+      </w:r>
+    </w:p>
+    <w:p>
+      <w:pPr>
+        <w:pStyle w:val="muitypography-root"/>
+        <w:shd w:val="clear" w:color="auto" w:fill="F5F5F5"/>
+        <w:spacing w:before="0" w:beforeAutospacing="0" w:after="0" w:afterAutospacing="0" w:line="360" w:lineRule="atLeast"/>
+        <w:rPr>
+          <w:rFonts w:ascii="Inter" w:hAnsi="Inter"/>
+          <w:color w:val="F80061"/>
+          <w:sz w:val="18"/>
+          <w:szCs w:val="18"/>
+        </w:rPr>
+      </w:pPr>
+      <w:r>
+        <w:rPr>
+          <w:rFonts w:ascii="Inter" w:hAnsi="Inter"/>
+          <w:color w:val="F80061"/>
+          <w:sz w:val="18"/>
+          <w:szCs w:val="18"/>
+        </w:rPr>
+        <w:t>Chatbot</w:t>
+      </w:r>
+    </w:p>
+    <w:p>
+      <w:pPr>
+        <w:pStyle w:val="muitypography-root"/>
+        <w:shd w:val="clear" w:color="auto" w:fill="F5F5F5"/>
+        <w:spacing w:before="0" w:beforeAutospacing="0" w:after="0" w:afterAutospacing="0" w:line="360" w:lineRule="atLeast"/>
+        <w:rPr>
+          <w:rFonts w:ascii="Inter" w:hAnsi="Inter"/>
+          <w:color w:val="9E9E9E"/>
+          <w:sz w:val="17"/>
+          <w:szCs w:val="17"/>
+        </w:rPr>
+      </w:pPr>
+      <w:r>
+        <w:rPr>
+          <w:rFonts w:ascii="Inter" w:hAnsi="Inter"/>
+          <w:color w:val="9E9E9E"/>
+          <w:sz w:val="17"/>
+          <w:szCs w:val="17"/>
+        </w:rPr>
+        <w:t>09:38:56</w:t>
+      </w:r>
+    </w:p>
+    <w:p>
+      <w:pPr>
+        <w:pStyle w:val="NormalWeb"/>
+        <w:shd w:val="clear" w:color="auto" w:fill="F5F5F5"/>
+        <w:spacing w:before="0" w:beforeAutospacing="0" w:after="0" w:afterAutospacing="0"/>
+        <w:rPr>
+          <w:rFonts w:ascii="Inter" w:hAnsi="Inter"/>
+          <w:color w:val="212121"/>
+          <w:sz w:val="27"/>
+          <w:szCs w:val="27"/>
+        </w:rPr>
+      </w:pPr>
+      <w:r>
+        <w:rPr>
+          <w:rFonts w:ascii="Inter" w:hAnsi="Inter"/>
+          <w:color w:val="212121"/>
+          <w:sz w:val="27"/>
+          <w:szCs w:val="27"/>
+        </w:rPr>
+        <w:t>That sounds great! To ensure our narrative is both entertaining and educational, it will be helpful to have that pdf article. Can you please provide a link to the pdf file that provides the educational content to be added to the story?</w:t>
+      </w:r>
+    </w:p>
+    <w:p>
+      <w:pPr>
+        <w:pStyle w:val="muitypography-root"/>
+        <w:shd w:val="clear" w:color="auto" w:fill="FAFAFA"/>
+        <w:spacing w:before="0" w:beforeAutospacing="0" w:after="0" w:afterAutospacing="0" w:line="360" w:lineRule="atLeast"/>
+        <w:rPr>
+          <w:rFonts w:ascii="Inter" w:hAnsi="Inter"/>
+          <w:color w:val="212121"/>
+          <w:sz w:val="18"/>
+          <w:szCs w:val="18"/>
+        </w:rPr>
+      </w:pPr>
+      <w:r>
+        <w:rPr>
+          <w:rFonts w:ascii="Inter" w:hAnsi="Inter"/>
+          <w:color w:val="212121"/>
+          <w:sz w:val="18"/>
+          <w:szCs w:val="18"/>
+        </w:rPr>
+        <w:t>User</w:t>
+      </w:r>
+    </w:p>
+    <w:p>
+      <w:pPr>
+        <w:pStyle w:val="muitypography-root"/>
+        <w:shd w:val="clear" w:color="auto" w:fill="FAFAFA"/>
+        <w:spacing w:before="0" w:beforeAutospacing="0" w:after="0" w:afterAutospacing="0" w:line="360" w:lineRule="atLeast"/>
+        <w:rPr>
+          <w:rFonts w:ascii="Inter" w:hAnsi="Inter"/>
+          <w:color w:val="9E9E9E"/>
+          <w:sz w:val="17"/>
+          <w:szCs w:val="17"/>
+        </w:rPr>
+      </w:pPr>
+      <w:r>
+        <w:rPr>
+          <w:rFonts w:ascii="Inter" w:hAnsi="Inter"/>
+          <w:color w:val="9E9E9E"/>
+          <w:sz w:val="17"/>
+          <w:szCs w:val="17"/>
+        </w:rPr>
+        <w:t>18:11:05</w:t>
+      </w:r>
+    </w:p>
+    <w:p>
+      <w:pPr>
+        <w:pStyle w:val="NormalWeb"/>
+        <w:shd w:val="clear" w:color="auto" w:fill="FAFAFA"/>
+        <w:spacing w:before="0" w:beforeAutospacing="0" w:after="0" w:afterAutospacing="0"/>
+        <w:rPr>
+          <w:rFonts w:ascii="Inter" w:hAnsi="Inter"/>
+          <w:color w:val="212121"/>
+          <w:sz w:val="27"/>
+          <w:szCs w:val="27"/>
         </w:rPr>
       </w:pPr>
       <w:hyperlink r:id="rId6" w:tgtFrame="_blank" w:history="1">
         <w:r>
           <w:rPr>
-            <w:rFonts w:ascii="inherit" w:eastAsia="Times New Roman" w:hAnsi="inherit" w:cs="Times New Roman"/>
+            <w:rStyle w:val="Hyperlink"/>
+            <w:rFonts w:ascii="inherit" w:eastAsiaTheme="majorEastAsia" w:hAnsi="inherit"/>
             <w:color w:val="F80061"/>
-            <w:kern w:val="0"/>
-            <w:u w:val="single"/>
-            <w:lang w:eastAsia="en-GB"/>
-            <w14:ligatures w14:val="none"/>
+            <w:sz w:val="27"/>
+            <w:szCs w:val="27"/>
           </w:rPr>
-          <w:t>deboramachadoandrade@gmail.com</w:t>
+          <w:t>https://arxiv.org/pdf/2005.11401.pdf</w:t>
         </w:r>
       </w:hyperlink>
     </w:p>
     <w:p>
       <w:pPr>
-        <w:shd w:val="clear" w:color="auto" w:fill="F5F5F5"/>
-        <w:spacing w:after="0" w:line="360" w:lineRule="atLeast"/>
-        <w:rPr>
-          <w:rFonts w:ascii="Inter" w:eastAsia="Times New Roman" w:hAnsi="Inter" w:cs="Times New Roman"/>
-          <w:color w:val="F80061"/>
-          <w:kern w:val="0"/>
-          <w:sz w:val="18"/>
-          <w:szCs w:val="18"/>
-          <w:lang w:eastAsia="en-GB"/>
-          <w14:ligatures w14:val="none"/>
-        </w:rPr>
-      </w:pPr>
-      <w:r>
-        <w:rPr>
-          <w:rFonts w:ascii="Inter" w:eastAsia="Times New Roman" w:hAnsi="Inter" w:cs="Times New Roman"/>
-          <w:color w:val="F80061"/>
-          <w:kern w:val="0"/>
-          <w:sz w:val="18"/>
-          <w:szCs w:val="18"/>
-          <w:lang w:eastAsia="en-GB"/>
-          <w14:ligatures w14:val="none"/>
-        </w:rPr>
-        <w:t>Chatbot</w:t>
-      </w:r>
-    </w:p>
-    <w:p>
-      <w:pPr>
-        <w:shd w:val="clear" w:color="auto" w:fill="F5F5F5"/>
-        <w:spacing w:after="0" w:line="360" w:lineRule="atLeast"/>
-        <w:rPr>
-          <w:rFonts w:ascii="Inter" w:eastAsia="Times New Roman" w:hAnsi="Inter" w:cs="Times New Roman"/>
-          <w:color w:val="9E9E9E"/>
-          <w:kern w:val="0"/>
-          <w:sz w:val="17"/>
-          <w:szCs w:val="17"/>
-          <w:lang w:eastAsia="en-GB"/>
-          <w14:ligatures w14:val="none"/>
-        </w:rPr>
-      </w:pPr>
-      <w:r>
-        <w:rPr>
-          <w:rFonts w:ascii="Inter" w:eastAsia="Times New Roman" w:hAnsi="Inter" w:cs="Times New Roman"/>
-          <w:color w:val="9E9E9E"/>
-          <w:kern w:val="0"/>
-          <w:sz w:val="17"/>
-          <w:szCs w:val="17"/>
-          <w:lang w:eastAsia="en-GB"/>
-          <w14:ligatures w14:val="none"/>
-        </w:rPr>
-        <w:t>00:59:40</w:t>
-      </w:r>
-    </w:p>
-    <w:p>
-      <w:pPr>
-        <w:shd w:val="clear" w:color="auto" w:fill="F5F5F5"/>
-        <w:spacing w:after="0" w:line="240" w:lineRule="auto"/>
-        <w:rPr>
-          <w:rFonts w:ascii="Inter" w:eastAsia="Times New Roman" w:hAnsi="Inter" w:cs="Times New Roman"/>
-          <w:color w:val="212121"/>
-          <w:kern w:val="0"/>
-          <w:lang w:eastAsia="en-GB"/>
-          <w14:ligatures w14:val="none"/>
-        </w:rPr>
-      </w:pPr>
-      <w:r>
-        <w:rPr>
-          <w:rFonts w:ascii="Inter" w:eastAsia="Times New Roman" w:hAnsi="Inter" w:cs="Times New Roman"/>
-          <w:color w:val="212121"/>
-          <w:kern w:val="0"/>
-          <w:lang w:eastAsia="en-GB"/>
-          <w14:ligatures w14:val="none"/>
-        </w:rPr>
-        <w:t>You are a helpful children's book writer assistant.</w:t>
-      </w:r>
-    </w:p>
+        <w:pStyle w:val="NormalWeb"/>
+        <w:shd w:val="clear" w:color="auto" w:fill="FAFAFA"/>
+        <w:spacing w:before="0" w:beforeAutospacing="0" w:after="0" w:afterAutospacing="0"/>
+        <w:rPr>
+          <w:rFonts w:ascii="Inter" w:hAnsi="Inter"/>
+          <w:color w:val="212121"/>
+          <w:sz w:val="27"/>
+          <w:szCs w:val="27"/>
+        </w:rPr>
+      </w:pPr>
+    </w:p>
+    <w:p>
+      <w:pPr>
+        <w:pStyle w:val="NormalWeb"/>
+        <w:shd w:val="clear" w:color="auto" w:fill="FAFAFA"/>
+        <w:spacing w:before="0" w:beforeAutospacing="0" w:after="0" w:afterAutospacing="0"/>
+        <w:rPr>
+          <w:rFonts w:ascii="Inter" w:hAnsi="Inter"/>
+          <w:color w:val="212121"/>
+          <w:sz w:val="27"/>
+          <w:szCs w:val="27"/>
+        </w:rPr>
+      </w:pPr>
+    </w:p>
+    <w:p>
+      <w:pPr>
+        <w:pStyle w:val="NormalWeb"/>
+        <w:shd w:val="clear" w:color="auto" w:fill="FAFAFA"/>
+        <w:spacing w:before="0" w:beforeAutospacing="0" w:after="0" w:afterAutospacing="0"/>
+        <w:rPr>
+          <w:rFonts w:ascii="Inter" w:hAnsi="Inter"/>
+          <w:color w:val="212121"/>
+          <w:sz w:val="27"/>
+          <w:szCs w:val="27"/>
+        </w:rPr>
+      </w:pPr>
+    </w:p>
+    <w:p>
+      <w:pPr>
+        <w:pStyle w:val="NormalWeb"/>
+        <w:shd w:val="clear" w:color="auto" w:fill="FAFAFA"/>
+        <w:spacing w:before="0" w:beforeAutospacing="0" w:after="0" w:afterAutospacing="0"/>
+        <w:rPr>
+          <w:rFonts w:ascii="Inter" w:hAnsi="Inter"/>
+          <w:color w:val="212121"/>
+          <w:sz w:val="27"/>
+          <w:szCs w:val="27"/>
+        </w:rPr>
+      </w:pPr>
+    </w:p>
+    <w:p>
+      <w:pPr>
+        <w:pStyle w:val="NormalWeb"/>
+        <w:shd w:val="clear" w:color="auto" w:fill="FAFAFA"/>
+        <w:spacing w:before="0" w:beforeAutospacing="0" w:after="0" w:afterAutospacing="0"/>
+        <w:rPr>
+          <w:rFonts w:ascii="Inter" w:hAnsi="Inter"/>
+          <w:color w:val="212121"/>
+          <w:sz w:val="27"/>
+          <w:szCs w:val="27"/>
+        </w:rPr>
+      </w:pPr>
+    </w:p>
+    <w:p>
+      <w:pPr>
+        <w:pStyle w:val="NormalWeb"/>
+        <w:shd w:val="clear" w:color="auto" w:fill="FAFAFA"/>
+        <w:spacing w:before="0" w:beforeAutospacing="0" w:after="0" w:afterAutospacing="0"/>
+        <w:rPr>
+          <w:rFonts w:ascii="Inter" w:hAnsi="Inter"/>
+          <w:color w:val="212121"/>
+          <w:sz w:val="27"/>
+          <w:szCs w:val="27"/>
+        </w:rPr>
+      </w:pPr>
+    </w:p>
+    <w:p>
+      <w:pPr>
+        <w:pStyle w:val="NormalWeb"/>
+        <w:shd w:val="clear" w:color="auto" w:fill="FAFAFA"/>
+        <w:spacing w:before="0" w:beforeAutospacing="0" w:after="0" w:afterAutospacing="0"/>
+        <w:rPr>
+          <w:rFonts w:ascii="Inter" w:hAnsi="Inter"/>
+          <w:color w:val="212121"/>
+          <w:sz w:val="27"/>
+          <w:szCs w:val="27"/>
+        </w:rPr>
+      </w:pPr>
+    </w:p>
+    <w:p>
+      <w:pPr>
+        <w:pStyle w:val="NormalWeb"/>
+        <w:shd w:val="clear" w:color="auto" w:fill="FAFAFA"/>
+        <w:spacing w:before="0" w:beforeAutospacing="0" w:after="0" w:afterAutospacing="0"/>
+        <w:rPr>
+          <w:rFonts w:ascii="Inter" w:hAnsi="Inter"/>
+          <w:color w:val="212121"/>
+          <w:sz w:val="27"/>
+          <w:szCs w:val="27"/>
+        </w:rPr>
+      </w:pPr>
+    </w:p>
+    <w:p>
+      <w:pPr>
+        <w:pStyle w:val="NormalWeb"/>
+        <w:shd w:val="clear" w:color="auto" w:fill="FAFAFA"/>
+        <w:spacing w:before="0" w:beforeAutospacing="0" w:after="0" w:afterAutospacing="0"/>
+        <w:rPr>
+          <w:rFonts w:ascii="Inter" w:hAnsi="Inter"/>
+          <w:color w:val="212121"/>
+          <w:sz w:val="27"/>
+          <w:szCs w:val="27"/>
+        </w:rPr>
+      </w:pPr>
+    </w:p>
+    <w:p>
+      <w:pPr>
+        <w:pStyle w:val="NormalWeb"/>
+        <w:shd w:val="clear" w:color="auto" w:fill="FAFAFA"/>
+        <w:spacing w:before="0" w:beforeAutospacing="0" w:after="0" w:afterAutospacing="0"/>
+        <w:rPr>
+          <w:rFonts w:ascii="Inter" w:hAnsi="Inter"/>
+          <w:color w:val="212121"/>
+          <w:sz w:val="27"/>
+          <w:szCs w:val="27"/>
+        </w:rPr>
+      </w:pPr>
+    </w:p>
+    <w:p>
+      <w:pPr>
+        <w:pStyle w:val="NormalWeb"/>
+        <w:shd w:val="clear" w:color="auto" w:fill="FAFAFA"/>
+        <w:spacing w:before="0" w:beforeAutospacing="0" w:after="0" w:afterAutospacing="0"/>
+        <w:rPr>
+          <w:rFonts w:ascii="Inter" w:hAnsi="Inter"/>
+          <w:color w:val="212121"/>
+          <w:sz w:val="27"/>
+          <w:szCs w:val="27"/>
+        </w:rPr>
+      </w:pPr>
+    </w:p>
+    <w:p>
+      <w:pPr>
+        <w:pStyle w:val="NormalWeb"/>
+        <w:shd w:val="clear" w:color="auto" w:fill="FAFAFA"/>
+        <w:spacing w:before="0" w:beforeAutospacing="0" w:after="0" w:afterAutospacing="0"/>
+        <w:rPr>
+          <w:rFonts w:ascii="Inter" w:hAnsi="Inter"/>
+          <w:color w:val="212121"/>
+          <w:sz w:val="27"/>
+          <w:szCs w:val="27"/>
+        </w:rPr>
+      </w:pPr>
+    </w:p>
+    <w:p>
+      <w:pPr>
+        <w:pStyle w:val="NormalWeb"/>
+        <w:shd w:val="clear" w:color="auto" w:fill="FAFAFA"/>
+        <w:spacing w:before="0" w:beforeAutospacing="0" w:after="0" w:afterAutospacing="0"/>
+        <w:rPr>
+          <w:rFonts w:ascii="Inter" w:hAnsi="Inter"/>
+          <w:color w:val="212121"/>
+          <w:sz w:val="27"/>
+          <w:szCs w:val="27"/>
+        </w:rPr>
+      </w:pPr>
+    </w:p>
+    <w:p>
+      <w:pPr>
+        <w:pStyle w:val="NormalWeb"/>
+        <w:shd w:val="clear" w:color="auto" w:fill="FAFAFA"/>
+        <w:spacing w:before="0" w:beforeAutospacing="0" w:after="0" w:afterAutospacing="0"/>
+        <w:rPr>
+          <w:rFonts w:ascii="Inter" w:hAnsi="Inter"/>
+          <w:color w:val="212121"/>
+          <w:sz w:val="27"/>
+          <w:szCs w:val="27"/>
+        </w:rPr>
+      </w:pPr>
+    </w:p>
+    <w:p>
+      <w:pPr>
+        <w:pStyle w:val="NormalWeb"/>
+        <w:shd w:val="clear" w:color="auto" w:fill="FAFAFA"/>
+        <w:spacing w:before="0" w:beforeAutospacing="0" w:after="0" w:afterAutospacing="0"/>
+        <w:rPr>
+          <w:rFonts w:ascii="Inter" w:hAnsi="Inter"/>
+          <w:color w:val="212121"/>
+          <w:sz w:val="27"/>
+          <w:szCs w:val="27"/>
+        </w:rPr>
+      </w:pPr>
+    </w:p>
+    <w:p>
+      <w:pPr>
+        <w:pStyle w:val="NormalWeb"/>
+        <w:shd w:val="clear" w:color="auto" w:fill="FAFAFA"/>
+        <w:spacing w:before="0" w:beforeAutospacing="0" w:after="0" w:afterAutospacing="0"/>
+        <w:rPr>
+          <w:rFonts w:ascii="Inter" w:hAnsi="Inter"/>
+          <w:color w:val="212121"/>
+          <w:sz w:val="27"/>
+          <w:szCs w:val="27"/>
+        </w:rPr>
+      </w:pPr>
+    </w:p>
+    <w:p>
+      <w:pPr>
+        <w:pStyle w:val="NormalWeb"/>
+        <w:shd w:val="clear" w:color="auto" w:fill="FAFAFA"/>
+        <w:spacing w:before="0" w:beforeAutospacing="0" w:after="0" w:afterAutospacing="0"/>
+        <w:rPr>
+          <w:rFonts w:ascii="Inter" w:hAnsi="Inter"/>
+          <w:color w:val="212121"/>
+          <w:sz w:val="27"/>
+          <w:szCs w:val="27"/>
+        </w:rPr>
+      </w:pPr>
+    </w:p>
+    <w:p>
+      <w:pPr>
+        <w:pStyle w:val="NormalWeb"/>
+        <w:shd w:val="clear" w:color="auto" w:fill="FAFAFA"/>
+        <w:spacing w:before="0" w:beforeAutospacing="0" w:after="0" w:afterAutospacing="0"/>
+        <w:rPr>
+          <w:rFonts w:ascii="Inter" w:hAnsi="Inter"/>
+          <w:color w:val="212121"/>
+          <w:sz w:val="27"/>
+          <w:szCs w:val="27"/>
+        </w:rPr>
+      </w:pPr>
+    </w:p>
+    <w:p>
+      <w:pPr>
+        <w:pStyle w:val="NormalWeb"/>
+        <w:shd w:val="clear" w:color="auto" w:fill="FAFAFA"/>
+        <w:spacing w:before="0" w:beforeAutospacing="0" w:after="0" w:afterAutospacing="0"/>
+        <w:rPr>
+          <w:rFonts w:ascii="Inter" w:hAnsi="Inter"/>
+          <w:color w:val="212121"/>
+          <w:sz w:val="27"/>
+          <w:szCs w:val="27"/>
+        </w:rPr>
+      </w:pPr>
+    </w:p>
+    <w:p>
+      <w:pPr>
+        <w:pStyle w:val="NormalWeb"/>
+        <w:shd w:val="clear" w:color="auto" w:fill="FAFAFA"/>
+        <w:spacing w:before="0" w:beforeAutospacing="0" w:after="0" w:afterAutospacing="0"/>
+        <w:rPr>
+          <w:rFonts w:ascii="Inter" w:hAnsi="Inter"/>
+          <w:color w:val="212121"/>
+          <w:sz w:val="27"/>
+          <w:szCs w:val="27"/>
+        </w:rPr>
+      </w:pPr>
+    </w:p>
+    <w:p>
+      <w:pPr>
+        <w:pStyle w:val="NormalWeb"/>
+        <w:shd w:val="clear" w:color="auto" w:fill="FAFAFA"/>
+        <w:spacing w:before="0" w:beforeAutospacing="0" w:after="0" w:afterAutospacing="0"/>
+        <w:rPr>
+          <w:rFonts w:ascii="Inter" w:hAnsi="Inter"/>
+          <w:color w:val="212121"/>
+          <w:sz w:val="27"/>
+          <w:szCs w:val="27"/>
+        </w:rPr>
+      </w:pPr>
+    </w:p>
+    <w:p>
+      <w:pPr>
+        <w:pStyle w:val="NormalWeb"/>
+        <w:shd w:val="clear" w:color="auto" w:fill="FAFAFA"/>
+        <w:spacing w:before="0" w:beforeAutospacing="0" w:after="0" w:afterAutospacing="0"/>
+        <w:rPr>
+          <w:rFonts w:ascii="Inter" w:hAnsi="Inter"/>
+          <w:color w:val="212121"/>
+          <w:sz w:val="27"/>
+          <w:szCs w:val="27"/>
+        </w:rPr>
+      </w:pPr>
+    </w:p>
+    <w:p>
+      <w:pPr>
+        <w:pStyle w:val="NormalWeb"/>
+        <w:shd w:val="clear" w:color="auto" w:fill="FAFAFA"/>
+        <w:spacing w:before="0" w:beforeAutospacing="0" w:after="0" w:afterAutospacing="0"/>
+        <w:rPr>
+          <w:rFonts w:ascii="Inter" w:hAnsi="Inter"/>
+          <w:color w:val="212121"/>
+          <w:sz w:val="27"/>
+          <w:szCs w:val="27"/>
+        </w:rPr>
+      </w:pPr>
+    </w:p>
+    <w:p>
+      <w:pPr>
+        <w:pStyle w:val="NormalWeb"/>
+        <w:shd w:val="clear" w:color="auto" w:fill="FAFAFA"/>
+        <w:spacing w:before="0" w:beforeAutospacing="0" w:after="0" w:afterAutospacing="0"/>
+        <w:rPr>
+          <w:rFonts w:ascii="Inter" w:hAnsi="Inter"/>
+          <w:color w:val="212121"/>
+          <w:sz w:val="27"/>
+          <w:szCs w:val="27"/>
+        </w:rPr>
+      </w:pPr>
+    </w:p>
+    <w:p>
+      <w:pPr>
+        <w:pStyle w:val="NormalWeb"/>
+        <w:shd w:val="clear" w:color="auto" w:fill="FAFAFA"/>
+        <w:spacing w:before="0" w:beforeAutospacing="0" w:after="0" w:afterAutospacing="0"/>
+        <w:rPr>
+          <w:rFonts w:ascii="Inter" w:hAnsi="Inter"/>
+          <w:color w:val="212121"/>
+          <w:sz w:val="27"/>
+          <w:szCs w:val="27"/>
+        </w:rPr>
+      </w:pPr>
+    </w:p>
+    <w:p>
+      <w:pPr>
+        <w:pStyle w:val="NormalWeb"/>
+        <w:shd w:val="clear" w:color="auto" w:fill="FAFAFA"/>
+        <w:spacing w:before="0" w:beforeAutospacing="0" w:after="0" w:afterAutospacing="0"/>
+        <w:rPr>
+          <w:rFonts w:ascii="Inter" w:hAnsi="Inter"/>
+          <w:color w:val="212121"/>
+          <w:sz w:val="27"/>
+          <w:szCs w:val="27"/>
+        </w:rPr>
+      </w:pPr>
+    </w:p>
+    <w:p>
+      <w:pPr>
+        <w:pStyle w:val="NormalWeb"/>
+        <w:shd w:val="clear" w:color="auto" w:fill="FAFAFA"/>
+        <w:spacing w:before="0" w:beforeAutospacing="0" w:after="0" w:afterAutospacing="0"/>
+        <w:rPr>
+          <w:rFonts w:ascii="Inter" w:hAnsi="Inter"/>
+          <w:color w:val="212121"/>
+          <w:sz w:val="27"/>
+          <w:szCs w:val="27"/>
+        </w:rPr>
+      </w:pPr>
+    </w:p>
+    <w:p>
+      <w:pPr>
+        <w:pStyle w:val="NormalWeb"/>
+        <w:shd w:val="clear" w:color="auto" w:fill="FAFAFA"/>
+        <w:spacing w:before="0" w:beforeAutospacing="0" w:after="0" w:afterAutospacing="0"/>
+        <w:rPr>
+          <w:rFonts w:ascii="Inter" w:hAnsi="Inter"/>
+          <w:color w:val="212121"/>
+          <w:sz w:val="27"/>
+          <w:szCs w:val="27"/>
+        </w:rPr>
+      </w:pPr>
+    </w:p>
+    <w:p>
+      <w:pPr>
+        <w:pStyle w:val="NormalWeb"/>
+        <w:shd w:val="clear" w:color="auto" w:fill="FAFAFA"/>
+        <w:spacing w:before="0" w:beforeAutospacing="0" w:after="0" w:afterAutospacing="0"/>
+        <w:rPr>
+          <w:rFonts w:ascii="Inter" w:hAnsi="Inter"/>
+          <w:color w:val="212121"/>
+          <w:sz w:val="27"/>
+          <w:szCs w:val="27"/>
+        </w:rPr>
+      </w:pPr>
+    </w:p>
+    <w:p>
+      <w:pPr>
+        <w:pStyle w:val="NormalWeb"/>
+        <w:shd w:val="clear" w:color="auto" w:fill="FAFAFA"/>
+        <w:spacing w:before="0" w:beforeAutospacing="0" w:after="0" w:afterAutospacing="0"/>
+        <w:rPr>
+          <w:rFonts w:ascii="Inter" w:hAnsi="Inter"/>
+          <w:color w:val="212121"/>
+          <w:sz w:val="27"/>
+          <w:szCs w:val="27"/>
+        </w:rPr>
+      </w:pPr>
+    </w:p>
+    <w:p>
+      <w:pPr>
+        <w:pStyle w:val="NormalWeb"/>
+        <w:shd w:val="clear" w:color="auto" w:fill="FAFAFA"/>
+        <w:spacing w:before="0" w:beforeAutospacing="0" w:after="0" w:afterAutospacing="0"/>
+        <w:rPr>
+          <w:rFonts w:ascii="Inter" w:hAnsi="Inter"/>
+          <w:color w:val="212121"/>
+          <w:sz w:val="27"/>
+          <w:szCs w:val="27"/>
+        </w:rPr>
+      </w:pPr>
+    </w:p>
+    <w:p>
+      <w:r>
+        <w:lastRenderedPageBreak/>
+        <w:t>Once upon a time, in vibrant London town, lived a young, radiant girl named Rebecca. With her long flat brown hair and colourful leggings under pretty little dresses, Rebecca, a bright seven-year-old loved asking gazillion questions. Sure enough, one such day, as her mom was at work, an AI engineer with gorgeous brunette hair, Rebecca overheard something strange but rather fascinating - "Retrieval-Augmented Generation," or as her mom said, "RAG".</w:t>
+      </w:r>
+    </w:p>
+    <w:p>
+      <w:pPr>
+        <w:pStyle w:val="NormalWeb"/>
+      </w:pPr>
+      <w:r>
+        <w:rPr>
+          <w:noProof/>
+        </w:rPr>
+        <w:drawing>
+          <wp:inline distT="0" distB="0" distL="0" distR="0" wp14:anchorId="63D62B6E" wp14:editId="02AFA866">
+            <wp:extent cx="5731510" cy="5731510"/>
+            <wp:effectExtent l="0" t="0" r="2540" b="2540"/>
+            <wp:docPr id="920788942" name="Picture 1" descr="A child sitting on a bench looking at a book&#10;&#10;Description automatically generated"/>
+            <wp:cNvGraphicFramePr>
+              <a:graphicFrameLocks xmlns:a="http://schemas.openxmlformats.org/drawingml/2006/main" noChangeAspect="1"/>
+            </wp:cNvGraphicFramePr>
+            <a:graphic xmlns:a="http://schemas.openxmlformats.org/drawingml/2006/main">
+              <a:graphicData uri="http://schemas.openxmlformats.org/drawingml/2006/picture">
+                <pic:pic xmlns:pic="http://schemas.openxmlformats.org/drawingml/2006/picture">
+                  <pic:nvPicPr>
+                    <pic:cNvPr id="920788942" name="Picture 1" descr="A child sitting on a bench looking at a book&#10;&#10;Description automatically generated"/>
+                    <pic:cNvPicPr>
+                      <a:picLocks noChangeAspect="1" noChangeArrowheads="1"/>
+                    </pic:cNvPicPr>
+                  </pic:nvPicPr>
+                  <pic:blipFill>
+                    <a:blip r:embed="rId7">
+                      <a:extLst>
+                        <a:ext uri="{28A0092B-C50C-407E-A947-70E740481C1C}">
+                          <a14:useLocalDpi xmlns:a14="http://schemas.microsoft.com/office/drawing/2010/main" val="0"/>
+                        </a:ext>
+                      </a:extLst>
+                    </a:blip>
+                    <a:srcRect/>
+                    <a:stretch>
+                      <a:fillRect/>
+                    </a:stretch>
+                  </pic:blipFill>
+                  <pic:spPr bwMode="auto">
+                    <a:xfrm>
+                      <a:off x="0" y="0"/>
+                      <a:ext cx="5731510" cy="5731510"/>
+                    </a:xfrm>
+                    <a:prstGeom prst="rect">
+                      <a:avLst/>
+                    </a:prstGeom>
+                    <a:noFill/>
+                    <a:ln>
+                      <a:noFill/>
+                    </a:ln>
+                  </pic:spPr>
+                </pic:pic>
+              </a:graphicData>
+            </a:graphic>
+          </wp:inline>
+        </w:drawing>
+      </w:r>
+    </w:p>
+    <w:p/>
+    <w:p/>
+    <w:p/>
+    <w:p/>
+    <w:p>
+      <w:r>
+        <w:lastRenderedPageBreak/>
+        <w:t xml:space="preserve">Intrigued by this new word bouncing around her curious mind, Rebecca turned to her dad when he came home from work. Her dad was a sturdy red-haired German man, with creases round his eyes that danced as he laughed. "Dad, what is this 'Retrieval Augmented-Generation'? Mom was talking about it on her video call today," Rebecca questioned in German, sharing a jigsaw puzzle with her dad. </w:t>
+      </w:r>
+    </w:p>
+    <w:p/>
+    <w:p>
+      <w:pPr>
+        <w:pStyle w:val="NormalWeb"/>
+      </w:pPr>
+      <w:r>
+        <w:rPr>
+          <w:noProof/>
+        </w:rPr>
+        <w:drawing>
+          <wp:inline distT="0" distB="0" distL="0" distR="0" wp14:anchorId="6DAB5DF6" wp14:editId="7DFE5F53">
+            <wp:extent cx="5731510" cy="5731510"/>
+            <wp:effectExtent l="0" t="0" r="2540" b="2540"/>
+            <wp:docPr id="2079608605" name="Picture 2" descr="A person and a child playing with puzzle pieces&#10;&#10;Description automatically generated"/>
+            <wp:cNvGraphicFramePr>
+              <a:graphicFrameLocks xmlns:a="http://schemas.openxmlformats.org/drawingml/2006/main" noChangeAspect="1"/>
+            </wp:cNvGraphicFramePr>
+            <a:graphic xmlns:a="http://schemas.openxmlformats.org/drawingml/2006/main">
+              <a:graphicData uri="http://schemas.openxmlformats.org/drawingml/2006/picture">
+                <pic:pic xmlns:pic="http://schemas.openxmlformats.org/drawingml/2006/picture">
+                  <pic:nvPicPr>
+                    <pic:cNvPr id="2079608605" name="Picture 2" descr="A person and a child playing with puzzle pieces&#10;&#10;Description automatically generated"/>
+                    <pic:cNvPicPr>
+                      <a:picLocks noChangeAspect="1" noChangeArrowheads="1"/>
+                    </pic:cNvPicPr>
+                  </pic:nvPicPr>
+                  <pic:blipFill>
+                    <a:blip r:embed="rId8">
+                      <a:extLst>
+                        <a:ext uri="{28A0092B-C50C-407E-A947-70E740481C1C}">
+                          <a14:useLocalDpi xmlns:a14="http://schemas.microsoft.com/office/drawing/2010/main" val="0"/>
+                        </a:ext>
+                      </a:extLst>
+                    </a:blip>
+                    <a:srcRect/>
+                    <a:stretch>
+                      <a:fillRect/>
+                    </a:stretch>
+                  </pic:blipFill>
+                  <pic:spPr bwMode="auto">
+                    <a:xfrm>
+                      <a:off x="0" y="0"/>
+                      <a:ext cx="5731510" cy="5731510"/>
+                    </a:xfrm>
+                    <a:prstGeom prst="rect">
+                      <a:avLst/>
+                    </a:prstGeom>
+                    <a:noFill/>
+                    <a:ln>
+                      <a:noFill/>
+                    </a:ln>
+                  </pic:spPr>
+                </pic:pic>
+              </a:graphicData>
+            </a:graphic>
+          </wp:inline>
+        </w:drawing>
+      </w:r>
+    </w:p>
+    <w:p/>
+    <w:p/>
+    <w:p/>
+    <w:p>
+      <w:r>
+        <w:lastRenderedPageBreak/>
+        <w:t>Huddled on the carpet, her dad tried his best to explain the concept. "Well, Rebecca, think of RAG as a smart friend that helps write a wonderful, fact-filled answer to a question. Your friend has two types of memory."</w:t>
+      </w:r>
+    </w:p>
+    <w:p/>
+    <w:p>
+      <w:pPr>
+        <w:pStyle w:val="NormalWeb"/>
+      </w:pPr>
+      <w:r>
+        <w:rPr>
+          <w:noProof/>
+        </w:rPr>
+        <w:drawing>
+          <wp:inline distT="0" distB="0" distL="0" distR="0" wp14:anchorId="5AABDDB4" wp14:editId="06796EE8">
+            <wp:extent cx="5731510" cy="5731510"/>
+            <wp:effectExtent l="0" t="0" r="2540" b="2540"/>
+            <wp:docPr id="389784336" name="Picture 3" descr="A person and a child sitting on the floor&#10;&#10;Description automatically generated"/>
+            <wp:cNvGraphicFramePr>
+              <a:graphicFrameLocks xmlns:a="http://schemas.openxmlformats.org/drawingml/2006/main" noChangeAspect="1"/>
+            </wp:cNvGraphicFramePr>
+            <a:graphic xmlns:a="http://schemas.openxmlformats.org/drawingml/2006/main">
+              <a:graphicData uri="http://schemas.openxmlformats.org/drawingml/2006/picture">
+                <pic:pic xmlns:pic="http://schemas.openxmlformats.org/drawingml/2006/picture">
+                  <pic:nvPicPr>
+                    <pic:cNvPr id="389784336" name="Picture 3" descr="A person and a child sitting on the floor&#10;&#10;Description automatically generated"/>
+                    <pic:cNvPicPr>
+                      <a:picLocks noChangeAspect="1" noChangeArrowheads="1"/>
+                    </pic:cNvPicPr>
+                  </pic:nvPicPr>
+                  <pic:blipFill>
+                    <a:blip r:embed="rId9">
+                      <a:extLst>
+                        <a:ext uri="{28A0092B-C50C-407E-A947-70E740481C1C}">
+                          <a14:useLocalDpi xmlns:a14="http://schemas.microsoft.com/office/drawing/2010/main" val="0"/>
+                        </a:ext>
+                      </a:extLst>
+                    </a:blip>
+                    <a:srcRect/>
+                    <a:stretch>
+                      <a:fillRect/>
+                    </a:stretch>
+                  </pic:blipFill>
+                  <pic:spPr bwMode="auto">
+                    <a:xfrm>
+                      <a:off x="0" y="0"/>
+                      <a:ext cx="5731510" cy="5731510"/>
+                    </a:xfrm>
+                    <a:prstGeom prst="rect">
+                      <a:avLst/>
+                    </a:prstGeom>
+                    <a:noFill/>
+                    <a:ln>
+                      <a:noFill/>
+                    </a:ln>
+                  </pic:spPr>
+                </pic:pic>
+              </a:graphicData>
+            </a:graphic>
+          </wp:inline>
+        </w:drawing>
+      </w:r>
+    </w:p>
+    <w:p/>
+    <w:p/>
+    <w:p/>
+    <w:p/>
+    <w:p/>
+    <w:p>
+      <w:r>
+        <w:lastRenderedPageBreak/>
+        <w:t>"The one type is the Parametric memory," he explained, handing her a candy-like soft puzzle piece, "which is kind of like remembering the rules of a board game. This memory helps to structure and arrange your answer sentences properly, like following rules in a game. This is represented by a seq2seq model.... it's like a... umm... a game blueprint!"</w:t>
+      </w:r>
+    </w:p>
+    <w:p/>
+    <w:p>
+      <w:pPr>
+        <w:pStyle w:val="NormalWeb"/>
+      </w:pPr>
+      <w:r>
+        <w:rPr>
+          <w:noProof/>
+        </w:rPr>
+        <w:drawing>
+          <wp:inline distT="0" distB="0" distL="0" distR="0" wp14:anchorId="6E896F3E" wp14:editId="61DEC253">
+            <wp:extent cx="5731510" cy="5731510"/>
+            <wp:effectExtent l="0" t="0" r="2540" b="2540"/>
+            <wp:docPr id="2122018095" name="Picture 4" descr="A person and person holding a computer chip&#10;&#10;Description automatically generated"/>
+            <wp:cNvGraphicFramePr>
+              <a:graphicFrameLocks xmlns:a="http://schemas.openxmlformats.org/drawingml/2006/main" noChangeAspect="1"/>
+            </wp:cNvGraphicFramePr>
+            <a:graphic xmlns:a="http://schemas.openxmlformats.org/drawingml/2006/main">
+              <a:graphicData uri="http://schemas.openxmlformats.org/drawingml/2006/picture">
+                <pic:pic xmlns:pic="http://schemas.openxmlformats.org/drawingml/2006/picture">
+                  <pic:nvPicPr>
+                    <pic:cNvPr id="2122018095" name="Picture 4" descr="A person and person holding a computer chip&#10;&#10;Description automatically generated"/>
+                    <pic:cNvPicPr>
+                      <a:picLocks noChangeAspect="1" noChangeArrowheads="1"/>
+                    </pic:cNvPicPr>
+                  </pic:nvPicPr>
+                  <pic:blipFill>
+                    <a:blip r:embed="rId10">
+                      <a:extLst>
+                        <a:ext uri="{28A0092B-C50C-407E-A947-70E740481C1C}">
+                          <a14:useLocalDpi xmlns:a14="http://schemas.microsoft.com/office/drawing/2010/main" val="0"/>
+                        </a:ext>
+                      </a:extLst>
+                    </a:blip>
+                    <a:srcRect/>
+                    <a:stretch>
+                      <a:fillRect/>
+                    </a:stretch>
+                  </pic:blipFill>
+                  <pic:spPr bwMode="auto">
+                    <a:xfrm>
+                      <a:off x="0" y="0"/>
+                      <a:ext cx="5731510" cy="5731510"/>
+                    </a:xfrm>
+                    <a:prstGeom prst="rect">
+                      <a:avLst/>
+                    </a:prstGeom>
+                    <a:noFill/>
+                    <a:ln>
+                      <a:noFill/>
+                    </a:ln>
+                  </pic:spPr>
+                </pic:pic>
+              </a:graphicData>
+            </a:graphic>
+          </wp:inline>
+        </w:drawing>
+      </w:r>
+    </w:p>
+    <w:p/>
+    <w:p/>
+    <w:p/>
+    <w:p/>
+    <w:p>
+      <w:r>
+        <w:lastRenderedPageBreak/>
+        <w:t>Rebecca's eager eyes widened, drawn into the excitement of her dad's animated explanation. "And what about the second type, dad?"</w:t>
+      </w:r>
+    </w:p>
+    <w:p/>
+    <w:p/>
+    <w:p>
+      <w:pPr>
+        <w:pStyle w:val="NormalWeb"/>
+      </w:pPr>
+      <w:r>
+        <w:rPr>
+          <w:noProof/>
+        </w:rPr>
+        <w:drawing>
+          <wp:inline distT="0" distB="0" distL="0" distR="0" wp14:anchorId="0839321F" wp14:editId="41816C18">
+            <wp:extent cx="5731510" cy="5731510"/>
+            <wp:effectExtent l="0" t="0" r="2540" b="2540"/>
+            <wp:docPr id="221141655" name="Picture 5" descr="A person and a child looking at each other&#10;&#10;Description automatically generated"/>
+            <wp:cNvGraphicFramePr>
+              <a:graphicFrameLocks xmlns:a="http://schemas.openxmlformats.org/drawingml/2006/main" noChangeAspect="1"/>
+            </wp:cNvGraphicFramePr>
+            <a:graphic xmlns:a="http://schemas.openxmlformats.org/drawingml/2006/main">
+              <a:graphicData uri="http://schemas.openxmlformats.org/drawingml/2006/picture">
+                <pic:pic xmlns:pic="http://schemas.openxmlformats.org/drawingml/2006/picture">
+                  <pic:nvPicPr>
+                    <pic:cNvPr id="221141655" name="Picture 5" descr="A person and a child looking at each other&#10;&#10;Description automatically generated"/>
+                    <pic:cNvPicPr>
+                      <a:picLocks noChangeAspect="1" noChangeArrowheads="1"/>
+                    </pic:cNvPicPr>
+                  </pic:nvPicPr>
+                  <pic:blipFill>
+                    <a:blip r:embed="rId11">
+                      <a:extLst>
+                        <a:ext uri="{28A0092B-C50C-407E-A947-70E740481C1C}">
+                          <a14:useLocalDpi xmlns:a14="http://schemas.microsoft.com/office/drawing/2010/main" val="0"/>
+                        </a:ext>
+                      </a:extLst>
+                    </a:blip>
+                    <a:srcRect/>
+                    <a:stretch>
+                      <a:fillRect/>
+                    </a:stretch>
+                  </pic:blipFill>
+                  <pic:spPr bwMode="auto">
+                    <a:xfrm>
+                      <a:off x="0" y="0"/>
+                      <a:ext cx="5731510" cy="5731510"/>
+                    </a:xfrm>
+                    <a:prstGeom prst="rect">
+                      <a:avLst/>
+                    </a:prstGeom>
+                    <a:noFill/>
+                    <a:ln>
+                      <a:noFill/>
+                    </a:ln>
+                  </pic:spPr>
+                </pic:pic>
+              </a:graphicData>
+            </a:graphic>
+          </wp:inline>
+        </w:drawing>
+      </w:r>
+    </w:p>
+    <w:p/>
+    <w:p/>
+    <w:p/>
+    <w:p/>
+    <w:p/>
+    <w:p>
+      <w:r>
+        <w:lastRenderedPageBreak/>
+        <w:t xml:space="preserve">"The second is the Non-parametric memory," her dad continued, using the sugar twist candy pieces from the puzzle to illustrate as he went on. “It’s like having a magical </w:t>
+      </w:r>
+      <w:proofErr w:type="spellStart"/>
+      <w:r>
+        <w:t>encyclopedia</w:t>
+      </w:r>
+      <w:proofErr w:type="spellEnd"/>
+      <w:r>
+        <w:t xml:space="preserve"> filled with loads of information, just like Wikipedia. This memory provides the material to add factual contents to answers, like the exciting trivia you sprinkle in during a board game!" </w:t>
+      </w:r>
+    </w:p>
+    <w:p/>
+    <w:p>
+      <w:pPr>
+        <w:pStyle w:val="NormalWeb"/>
+      </w:pPr>
+      <w:r>
+        <w:rPr>
+          <w:noProof/>
+        </w:rPr>
+        <w:drawing>
+          <wp:inline distT="0" distB="0" distL="0" distR="0" wp14:anchorId="4B15343E" wp14:editId="3689BF86">
+            <wp:extent cx="5731510" cy="5731510"/>
+            <wp:effectExtent l="0" t="0" r="2540" b="2540"/>
+            <wp:docPr id="1413991016" name="Picture 6" descr="A person and child sitting at a table with candy&#10;&#10;Description automatically generated"/>
+            <wp:cNvGraphicFramePr>
+              <a:graphicFrameLocks xmlns:a="http://schemas.openxmlformats.org/drawingml/2006/main" noChangeAspect="1"/>
+            </wp:cNvGraphicFramePr>
+            <a:graphic xmlns:a="http://schemas.openxmlformats.org/drawingml/2006/main">
+              <a:graphicData uri="http://schemas.openxmlformats.org/drawingml/2006/picture">
+                <pic:pic xmlns:pic="http://schemas.openxmlformats.org/drawingml/2006/picture">
+                  <pic:nvPicPr>
+                    <pic:cNvPr id="1413991016" name="Picture 6" descr="A person and child sitting at a table with candy&#10;&#10;Description automatically generated"/>
+                    <pic:cNvPicPr>
+                      <a:picLocks noChangeAspect="1" noChangeArrowheads="1"/>
+                    </pic:cNvPicPr>
+                  </pic:nvPicPr>
+                  <pic:blipFill>
+                    <a:blip r:embed="rId12">
+                      <a:extLst>
+                        <a:ext uri="{28A0092B-C50C-407E-A947-70E740481C1C}">
+                          <a14:useLocalDpi xmlns:a14="http://schemas.microsoft.com/office/drawing/2010/main" val="0"/>
+                        </a:ext>
+                      </a:extLst>
+                    </a:blip>
+                    <a:srcRect/>
+                    <a:stretch>
+                      <a:fillRect/>
+                    </a:stretch>
+                  </pic:blipFill>
+                  <pic:spPr bwMode="auto">
+                    <a:xfrm>
+                      <a:off x="0" y="0"/>
+                      <a:ext cx="5731510" cy="5731510"/>
+                    </a:xfrm>
+                    <a:prstGeom prst="rect">
+                      <a:avLst/>
+                    </a:prstGeom>
+                    <a:noFill/>
+                    <a:ln>
+                      <a:noFill/>
+                    </a:ln>
+                  </pic:spPr>
+                </pic:pic>
+              </a:graphicData>
+            </a:graphic>
+          </wp:inline>
+        </w:drawing>
+      </w:r>
+    </w:p>
+    <w:p/>
+    <w:p/>
+    <w:p/>
+    <w:p/>
+    <w:p>
+      <w:r>
+        <w:lastRenderedPageBreak/>
+        <w:t>Rebecca grinned, relishing the magical blend of board games, candies, and the unusual 'RAG'. How delightful!</w:t>
+      </w:r>
+    </w:p>
+    <w:p/>
+    <w:p>
+      <w:pPr>
+        <w:pStyle w:val="NormalWeb"/>
+      </w:pPr>
+      <w:r>
+        <w:rPr>
+          <w:noProof/>
+        </w:rPr>
+        <w:drawing>
+          <wp:inline distT="0" distB="0" distL="0" distR="0" wp14:anchorId="43E9ACD7" wp14:editId="5F98A0F8">
+            <wp:extent cx="5731510" cy="5731510"/>
+            <wp:effectExtent l="0" t="0" r="2540" b="2540"/>
+            <wp:docPr id="1299393219" name="Picture 7" descr="A person laughing with a candy bar&#10;&#10;Description automatically generated"/>
+            <wp:cNvGraphicFramePr>
+              <a:graphicFrameLocks xmlns:a="http://schemas.openxmlformats.org/drawingml/2006/main" noChangeAspect="1"/>
+            </wp:cNvGraphicFramePr>
+            <a:graphic xmlns:a="http://schemas.openxmlformats.org/drawingml/2006/main">
+              <a:graphicData uri="http://schemas.openxmlformats.org/drawingml/2006/picture">
+                <pic:pic xmlns:pic="http://schemas.openxmlformats.org/drawingml/2006/picture">
+                  <pic:nvPicPr>
+                    <pic:cNvPr id="1299393219" name="Picture 7" descr="A person laughing with a candy bar&#10;&#10;Description automatically generated"/>
+                    <pic:cNvPicPr>
+                      <a:picLocks noChangeAspect="1" noChangeArrowheads="1"/>
+                    </pic:cNvPicPr>
+                  </pic:nvPicPr>
+                  <pic:blipFill>
+                    <a:blip r:embed="rId13">
+                      <a:extLst>
+                        <a:ext uri="{28A0092B-C50C-407E-A947-70E740481C1C}">
+                          <a14:useLocalDpi xmlns:a14="http://schemas.microsoft.com/office/drawing/2010/main" val="0"/>
+                        </a:ext>
+                      </a:extLst>
+                    </a:blip>
+                    <a:srcRect/>
+                    <a:stretch>
+                      <a:fillRect/>
+                    </a:stretch>
+                  </pic:blipFill>
+                  <pic:spPr bwMode="auto">
+                    <a:xfrm>
+                      <a:off x="0" y="0"/>
+                      <a:ext cx="5731510" cy="5731510"/>
+                    </a:xfrm>
+                    <a:prstGeom prst="rect">
+                      <a:avLst/>
+                    </a:prstGeom>
+                    <a:noFill/>
+                    <a:ln>
+                      <a:noFill/>
+                    </a:ln>
+                  </pic:spPr>
+                </pic:pic>
+              </a:graphicData>
+            </a:graphic>
+          </wp:inline>
+        </w:drawing>
+      </w:r>
+    </w:p>
+    <w:p>
+      <w:pPr>
+        <w:pStyle w:val="NormalWeb"/>
+      </w:pPr>
+    </w:p>
+    <w:p>
+      <w:pPr>
+        <w:pStyle w:val="NormalWeb"/>
+      </w:pPr>
+    </w:p>
+    <w:p/>
+    <w:p/>
+    <w:p/>
+    <w:p>
+      <w:r>
+        <w:lastRenderedPageBreak/>
+        <w:t xml:space="preserve">The next day at school, she chatted with her vivacious teacher, Ms </w:t>
+      </w:r>
+      <w:proofErr w:type="spellStart"/>
+      <w:r>
+        <w:t>Plantecoste</w:t>
+      </w:r>
+      <w:proofErr w:type="spellEnd"/>
+      <w:r>
+        <w:t xml:space="preserve">. Sporting stylish blue hair and nails to match, Ms </w:t>
+      </w:r>
+      <w:proofErr w:type="spellStart"/>
+      <w:r>
+        <w:t>Plantecoste</w:t>
+      </w:r>
+      <w:proofErr w:type="spellEnd"/>
+      <w:r>
+        <w:t xml:space="preserve"> was well-loved, and known for explaining things amusingly. Rebecca's chat with her shone more light on RAG, excitedly confirming everything her dad had told her.</w:t>
+      </w:r>
+    </w:p>
+    <w:p/>
+    <w:p>
+      <w:pPr>
+        <w:pStyle w:val="NormalWeb"/>
+      </w:pPr>
+      <w:r>
+        <w:rPr>
+          <w:noProof/>
+        </w:rPr>
+        <w:drawing>
+          <wp:inline distT="0" distB="0" distL="0" distR="0" wp14:anchorId="4F8274CB" wp14:editId="34296CFC">
+            <wp:extent cx="5731510" cy="5731510"/>
+            <wp:effectExtent l="0" t="0" r="2540" b="2540"/>
+            <wp:docPr id="1635570845" name="Picture 8" descr="A person and a child drawing&#10;&#10;Description automatically generated"/>
+            <wp:cNvGraphicFramePr>
+              <a:graphicFrameLocks xmlns:a="http://schemas.openxmlformats.org/drawingml/2006/main" noChangeAspect="1"/>
+            </wp:cNvGraphicFramePr>
+            <a:graphic xmlns:a="http://schemas.openxmlformats.org/drawingml/2006/main">
+              <a:graphicData uri="http://schemas.openxmlformats.org/drawingml/2006/picture">
+                <pic:pic xmlns:pic="http://schemas.openxmlformats.org/drawingml/2006/picture">
+                  <pic:nvPicPr>
+                    <pic:cNvPr id="1635570845" name="Picture 8" descr="A person and a child drawing&#10;&#10;Description automatically generated"/>
+                    <pic:cNvPicPr>
+                      <a:picLocks noChangeAspect="1" noChangeArrowheads="1"/>
+                    </pic:cNvPicPr>
+                  </pic:nvPicPr>
+                  <pic:blipFill>
+                    <a:blip r:embed="rId14">
+                      <a:extLst>
+                        <a:ext uri="{28A0092B-C50C-407E-A947-70E740481C1C}">
+                          <a14:useLocalDpi xmlns:a14="http://schemas.microsoft.com/office/drawing/2010/main" val="0"/>
+                        </a:ext>
+                      </a:extLst>
+                    </a:blip>
+                    <a:srcRect/>
+                    <a:stretch>
+                      <a:fillRect/>
+                    </a:stretch>
+                  </pic:blipFill>
+                  <pic:spPr bwMode="auto">
+                    <a:xfrm>
+                      <a:off x="0" y="0"/>
+                      <a:ext cx="5731510" cy="5731510"/>
+                    </a:xfrm>
+                    <a:prstGeom prst="rect">
+                      <a:avLst/>
+                    </a:prstGeom>
+                    <a:noFill/>
+                    <a:ln>
+                      <a:noFill/>
+                    </a:ln>
+                  </pic:spPr>
+                </pic:pic>
+              </a:graphicData>
+            </a:graphic>
+          </wp:inline>
+        </w:drawing>
+      </w:r>
+    </w:p>
+    <w:p/>
+    <w:p/>
+    <w:p/>
+    <w:p/>
+    <w:p>
+      <w:r>
+        <w:lastRenderedPageBreak/>
+        <w:t>Back home, it was time for the telling hour with her toddling twin sisters, with charming blond curls, Cecilia and Antonia. What better story to tell than about her new friend, RAG?</w:t>
+      </w:r>
+    </w:p>
+    <w:p/>
+    <w:p>
+      <w:pPr>
+        <w:pStyle w:val="NormalWeb"/>
+      </w:pPr>
+      <w:r>
+        <w:rPr>
+          <w:noProof/>
+        </w:rPr>
+        <w:drawing>
+          <wp:inline distT="0" distB="0" distL="0" distR="0" wp14:anchorId="095B8059" wp14:editId="2FDC59E8">
+            <wp:extent cx="5731510" cy="5731510"/>
+            <wp:effectExtent l="0" t="0" r="2540" b="2540"/>
+            <wp:docPr id="1396304860" name="Picture 9" descr="A child with blonde hair and blue eyes holding hands together&#10;&#10;Description automatically generated"/>
+            <wp:cNvGraphicFramePr>
+              <a:graphicFrameLocks xmlns:a="http://schemas.openxmlformats.org/drawingml/2006/main" noChangeAspect="1"/>
+            </wp:cNvGraphicFramePr>
+            <a:graphic xmlns:a="http://schemas.openxmlformats.org/drawingml/2006/main">
+              <a:graphicData uri="http://schemas.openxmlformats.org/drawingml/2006/picture">
+                <pic:pic xmlns:pic="http://schemas.openxmlformats.org/drawingml/2006/picture">
+                  <pic:nvPicPr>
+                    <pic:cNvPr id="1396304860" name="Picture 9" descr="A child with blonde hair and blue eyes holding hands together&#10;&#10;Description automatically generated"/>
+                    <pic:cNvPicPr>
+                      <a:picLocks noChangeAspect="1" noChangeArrowheads="1"/>
+                    </pic:cNvPicPr>
+                  </pic:nvPicPr>
+                  <pic:blipFill>
+                    <a:blip r:embed="rId15">
+                      <a:extLst>
+                        <a:ext uri="{28A0092B-C50C-407E-A947-70E740481C1C}">
+                          <a14:useLocalDpi xmlns:a14="http://schemas.microsoft.com/office/drawing/2010/main" val="0"/>
+                        </a:ext>
+                      </a:extLst>
+                    </a:blip>
+                    <a:srcRect/>
+                    <a:stretch>
+                      <a:fillRect/>
+                    </a:stretch>
+                  </pic:blipFill>
+                  <pic:spPr bwMode="auto">
+                    <a:xfrm>
+                      <a:off x="0" y="0"/>
+                      <a:ext cx="5731510" cy="5731510"/>
+                    </a:xfrm>
+                    <a:prstGeom prst="rect">
+                      <a:avLst/>
+                    </a:prstGeom>
+                    <a:noFill/>
+                    <a:ln>
+                      <a:noFill/>
+                    </a:ln>
+                  </pic:spPr>
+                </pic:pic>
+              </a:graphicData>
+            </a:graphic>
+          </wp:inline>
+        </w:drawing>
+      </w:r>
+    </w:p>
+    <w:p/>
+    <w:p/>
+    <w:p/>
+    <w:p/>
+    <w:p/>
+    <w:p>
+      <w:r>
+        <w:lastRenderedPageBreak/>
+        <w:t>In Brazilian Portuguese, she told her sisters about terrific RAG, how this friend could remember game rules (the Parametric memory), and sprinkle trivia to make the game fun (the Non-Parametric memory). Simply, she illustrated, "If we were playing a Story-making board game, our friend RAG would help us both in following the game's rules and adding lots of interesting details!"</w:t>
+      </w:r>
+    </w:p>
+    <w:p/>
+    <w:p>
+      <w:pPr>
+        <w:pStyle w:val="NormalWeb"/>
+      </w:pPr>
+      <w:r>
+        <w:rPr>
+          <w:noProof/>
+        </w:rPr>
+        <w:drawing>
+          <wp:inline distT="0" distB="0" distL="0" distR="0" wp14:anchorId="2B317B3A" wp14:editId="676F1BEC">
+            <wp:extent cx="5731510" cy="5731510"/>
+            <wp:effectExtent l="0" t="0" r="2540" b="2540"/>
+            <wp:docPr id="516103689" name="Picture 10" descr="A painting of two people playing a board game&#10;&#10;Description automatically generated"/>
+            <wp:cNvGraphicFramePr>
+              <a:graphicFrameLocks xmlns:a="http://schemas.openxmlformats.org/drawingml/2006/main" noChangeAspect="1"/>
+            </wp:cNvGraphicFramePr>
+            <a:graphic xmlns:a="http://schemas.openxmlformats.org/drawingml/2006/main">
+              <a:graphicData uri="http://schemas.openxmlformats.org/drawingml/2006/picture">
+                <pic:pic xmlns:pic="http://schemas.openxmlformats.org/drawingml/2006/picture">
+                  <pic:nvPicPr>
+                    <pic:cNvPr id="516103689" name="Picture 10" descr="A painting of two people playing a board game&#10;&#10;Description automatically generated"/>
+                    <pic:cNvPicPr>
+                      <a:picLocks noChangeAspect="1" noChangeArrowheads="1"/>
+                    </pic:cNvPicPr>
+                  </pic:nvPicPr>
+                  <pic:blipFill>
+                    <a:blip r:embed="rId16">
+                      <a:extLst>
+                        <a:ext uri="{28A0092B-C50C-407E-A947-70E740481C1C}">
+                          <a14:useLocalDpi xmlns:a14="http://schemas.microsoft.com/office/drawing/2010/main" val="0"/>
+                        </a:ext>
+                      </a:extLst>
+                    </a:blip>
+                    <a:srcRect/>
+                    <a:stretch>
+                      <a:fillRect/>
+                    </a:stretch>
+                  </pic:blipFill>
+                  <pic:spPr bwMode="auto">
+                    <a:xfrm>
+                      <a:off x="0" y="0"/>
+                      <a:ext cx="5731510" cy="5731510"/>
+                    </a:xfrm>
+                    <a:prstGeom prst="rect">
+                      <a:avLst/>
+                    </a:prstGeom>
+                    <a:noFill/>
+                    <a:ln>
+                      <a:noFill/>
+                    </a:ln>
+                  </pic:spPr>
+                </pic:pic>
+              </a:graphicData>
+            </a:graphic>
+          </wp:inline>
+        </w:drawing>
+      </w:r>
+    </w:p>
+    <w:p/>
+    <w:p/>
+    <w:p/>
+    <w:p/>
+    <w:p>
+      <w:r>
+        <w:lastRenderedPageBreak/>
+        <w:t>Cecilia and Antonia, their eyes sparkling with curiosity, hugged Rebecca, utterly thrilled about this new magical friend. That night, RAG wrapped the house in wonderful visions of adventure, board games, details, and magic, teaching three children, and indeed us, concepts bigger than what meets the eye, wrapped in enchantingly simple tales.</w:t>
+      </w:r>
+    </w:p>
+    <w:p/>
+    <w:p>
+      <w:pPr>
+        <w:pStyle w:val="NormalWeb"/>
+      </w:pPr>
+      <w:r>
+        <w:rPr>
+          <w:noProof/>
+        </w:rPr>
+        <w:drawing>
+          <wp:inline distT="0" distB="0" distL="0" distR="0" wp14:anchorId="11FE87C2" wp14:editId="55F0CB41">
+            <wp:extent cx="5731510" cy="5731510"/>
+            <wp:effectExtent l="0" t="0" r="2540" b="2540"/>
+            <wp:docPr id="1248706275" name="Picture 11" descr="A child holding a yellow and blue puppet&#10;&#10;Description automatically generated"/>
+            <wp:cNvGraphicFramePr>
+              <a:graphicFrameLocks xmlns:a="http://schemas.openxmlformats.org/drawingml/2006/main" noChangeAspect="1"/>
+            </wp:cNvGraphicFramePr>
+            <a:graphic xmlns:a="http://schemas.openxmlformats.org/drawingml/2006/main">
+              <a:graphicData uri="http://schemas.openxmlformats.org/drawingml/2006/picture">
+                <pic:pic xmlns:pic="http://schemas.openxmlformats.org/drawingml/2006/picture">
+                  <pic:nvPicPr>
+                    <pic:cNvPr id="1248706275" name="Picture 11" descr="A child holding a yellow and blue puppet&#10;&#10;Description automatically generated"/>
+                    <pic:cNvPicPr>
+                      <a:picLocks noChangeAspect="1" noChangeArrowheads="1"/>
+                    </pic:cNvPicPr>
+                  </pic:nvPicPr>
+                  <pic:blipFill>
+                    <a:blip r:embed="rId17">
+                      <a:extLst>
+                        <a:ext uri="{28A0092B-C50C-407E-A947-70E740481C1C}">
+                          <a14:useLocalDpi xmlns:a14="http://schemas.microsoft.com/office/drawing/2010/main" val="0"/>
+                        </a:ext>
+                      </a:extLst>
+                    </a:blip>
+                    <a:srcRect/>
+                    <a:stretch>
+                      <a:fillRect/>
+                    </a:stretch>
+                  </pic:blipFill>
+                  <pic:spPr bwMode="auto">
+                    <a:xfrm>
+                      <a:off x="0" y="0"/>
+                      <a:ext cx="5731510" cy="5731510"/>
+                    </a:xfrm>
+                    <a:prstGeom prst="rect">
+                      <a:avLst/>
+                    </a:prstGeom>
+                    <a:noFill/>
+                    <a:ln>
+                      <a:noFill/>
+                    </a:ln>
+                  </pic:spPr>
+                </pic:pic>
+              </a:graphicData>
+            </a:graphic>
+          </wp:inline>
+        </w:drawing>
+      </w:r>
+    </w:p>
+    <w:p/>
+    <w:p/>
+    <w:p/>
     <w:p>
       <w:pPr>
         <w:shd w:val="clear" w:color="auto" w:fill="FFFFFF"/>
@@ -2408,18 +4514,6 @@
           <w14:ligatures w14:val="none"/>
         </w:rPr>
       </w:pPr>
-      <w:r>
-        <w:rPr>
-          <w:rFonts w:ascii="Inter" w:eastAsia="Times New Roman" w:hAnsi="Inter" w:cs="Times New Roman"/>
-          <w:color w:val="616161"/>
-          <w:kern w:val="0"/>
-          <w:sz w:val="27"/>
-          <w:szCs w:val="27"/>
-          <w:lang w:eastAsia="en-GB"/>
-          <w14:ligatures w14:val="none"/>
-        </w:rPr>
-        <w:t>​</w:t>
-      </w:r>
     </w:p>
     <w:p>
       <w:pPr>
@@ -2436,18 +4530,6 @@
           <w14:ligatures w14:val="none"/>
         </w:rPr>
       </w:pPr>
-      <w:r>
-        <w:rPr>
-          <w:rFonts w:ascii="Inter" w:eastAsia="Times New Roman" w:hAnsi="Inter" w:cs="Times New Roman"/>
-          <w:color w:val="616161"/>
-          <w:kern w:val="0"/>
-          <w:sz w:val="27"/>
-          <w:szCs w:val="27"/>
-          <w:lang w:eastAsia="en-GB"/>
-          <w14:ligatures w14:val="none"/>
-        </w:rPr>
-        <w:t>Once upon a time, in a beautifully vibrant house in London, there lived a young and curious girl named Rebecca. Rebecca had long, flat brown hair, and she loved to wear clothes that were as colourful as her spirit. Her father was a tall German man with a neat red-trimmed beard and light brown hair, and her mom was a warm-hearted Brazilian lady, with dark brown hair that sparkled like a night sky. Her mom, an AI engineer, was always working on interesting, complex projects. Rebecca also had two adorable 2-year old twin sisters, Antonia and Cecilia. They had golden hair, and loved to wear matching striped dungarees.</w:t>
-      </w:r>
     </w:p>
     <w:p>
       <w:pPr>
@@ -2480,2133 +4562,6 @@
           <w14:ligatures w14:val="none"/>
         </w:rPr>
       </w:pPr>
-      <w:r>
-        <w:rPr>
-          <w:rFonts w:ascii="Inter" w:eastAsia="Times New Roman" w:hAnsi="Inter" w:cs="Times New Roman"/>
-          <w:color w:val="616161"/>
-          <w:kern w:val="0"/>
-          <w:sz w:val="27"/>
-          <w:szCs w:val="27"/>
-          <w:lang w:eastAsia="en-GB"/>
-          <w14:ligatures w14:val="none"/>
-        </w:rPr>
-        <w:t xml:space="preserve">One sunny afternoon, Rebecca overheard her mom talking about something called "Retrieval Augmented-Generation". Intrigued, she showed her typical cheeky grin and thought, "That sounds like quite an adventure!". </w:t>
-      </w:r>
-    </w:p>
-    <w:p>
-      <w:pPr>
-        <w:shd w:val="clear" w:color="auto" w:fill="FFFFFF"/>
-        <w:spacing w:after="100" w:line="345" w:lineRule="atLeast"/>
-        <w:textAlignment w:val="top"/>
-        <w:rPr>
-          <w:rFonts w:ascii="Inter" w:eastAsia="Times New Roman" w:hAnsi="Inter" w:cs="Times New Roman"/>
-          <w:color w:val="616161"/>
-          <w:kern w:val="0"/>
-          <w:sz w:val="27"/>
-          <w:szCs w:val="27"/>
-          <w:lang w:eastAsia="en-GB"/>
-          <w14:ligatures w14:val="none"/>
-        </w:rPr>
-      </w:pPr>
-    </w:p>
-    <w:p>
-      <w:pPr>
-        <w:shd w:val="clear" w:color="auto" w:fill="FFFFFF"/>
-        <w:spacing w:after="100" w:line="345" w:lineRule="atLeast"/>
-        <w:textAlignment w:val="top"/>
-        <w:rPr>
-          <w:rFonts w:ascii="Inter" w:eastAsia="Times New Roman" w:hAnsi="Inter" w:cs="Times New Roman"/>
-          <w:color w:val="616161"/>
-          <w:kern w:val="0"/>
-          <w:sz w:val="27"/>
-          <w:szCs w:val="27"/>
-          <w:lang w:eastAsia="en-GB"/>
-          <w14:ligatures w14:val="none"/>
-        </w:rPr>
-      </w:pPr>
-      <w:r>
-        <w:rPr>
-          <w:rFonts w:ascii="Inter" w:eastAsia="Times New Roman" w:hAnsi="Inter" w:cs="Times New Roman"/>
-          <w:color w:val="616161"/>
-          <w:kern w:val="0"/>
-          <w:sz w:val="27"/>
-          <w:szCs w:val="27"/>
-          <w:lang w:eastAsia="en-GB"/>
-          <w14:ligatures w14:val="none"/>
-        </w:rPr>
-        <w:t xml:space="preserve">"Was </w:t>
-      </w:r>
-      <w:proofErr w:type="spellStart"/>
-      <w:r>
-        <w:rPr>
-          <w:rFonts w:ascii="Inter" w:eastAsia="Times New Roman" w:hAnsi="Inter" w:cs="Times New Roman"/>
-          <w:color w:val="616161"/>
-          <w:kern w:val="0"/>
-          <w:sz w:val="27"/>
-          <w:szCs w:val="27"/>
-          <w:lang w:eastAsia="en-GB"/>
-          <w14:ligatures w14:val="none"/>
-        </w:rPr>
-        <w:t>ist</w:t>
-      </w:r>
-      <w:proofErr w:type="spellEnd"/>
-      <w:r>
-        <w:rPr>
-          <w:rFonts w:ascii="Inter" w:eastAsia="Times New Roman" w:hAnsi="Inter" w:cs="Times New Roman"/>
-          <w:color w:val="616161"/>
-          <w:kern w:val="0"/>
-          <w:sz w:val="27"/>
-          <w:szCs w:val="27"/>
-          <w:lang w:eastAsia="en-GB"/>
-          <w14:ligatures w14:val="none"/>
-        </w:rPr>
-        <w:t xml:space="preserve"> das, Vater?" Rebecca asked her dad in German when her mom finished her phone call. "What's this Retrieval Augmented-Generation?", her eyes sparkling with curiosity.</w:t>
-      </w:r>
-    </w:p>
-    <w:p>
-      <w:pPr>
-        <w:shd w:val="clear" w:color="auto" w:fill="FFFFFF"/>
-        <w:spacing w:after="100" w:line="345" w:lineRule="atLeast"/>
-        <w:textAlignment w:val="top"/>
-        <w:rPr>
-          <w:rFonts w:ascii="Inter" w:eastAsia="Times New Roman" w:hAnsi="Inter" w:cs="Times New Roman"/>
-          <w:color w:val="616161"/>
-          <w:kern w:val="0"/>
-          <w:sz w:val="27"/>
-          <w:szCs w:val="27"/>
-          <w:lang w:eastAsia="en-GB"/>
-          <w14:ligatures w14:val="none"/>
-        </w:rPr>
-      </w:pPr>
-    </w:p>
-    <w:p>
-      <w:pPr>
-        <w:shd w:val="clear" w:color="auto" w:fill="FFFFFF"/>
-        <w:spacing w:after="100" w:line="345" w:lineRule="atLeast"/>
-        <w:textAlignment w:val="top"/>
-        <w:rPr>
-          <w:rFonts w:ascii="Inter" w:eastAsia="Times New Roman" w:hAnsi="Inter" w:cs="Times New Roman"/>
-          <w:color w:val="616161"/>
-          <w:kern w:val="0"/>
-          <w:sz w:val="27"/>
-          <w:szCs w:val="27"/>
-          <w:lang w:eastAsia="en-GB"/>
-          <w14:ligatures w14:val="none"/>
-        </w:rPr>
-      </w:pPr>
-      <w:r>
-        <w:rPr>
-          <w:rFonts w:ascii="Inter" w:eastAsia="Times New Roman" w:hAnsi="Inter" w:cs="Times New Roman"/>
-          <w:color w:val="616161"/>
-          <w:kern w:val="0"/>
-          <w:sz w:val="27"/>
-          <w:szCs w:val="27"/>
-          <w:lang w:eastAsia="en-GB"/>
-          <w14:ligatures w14:val="none"/>
-        </w:rPr>
-        <w:t xml:space="preserve">Her father laughed, running his fingers through his beard. "Well, </w:t>
-      </w:r>
-      <w:proofErr w:type="spellStart"/>
-      <w:r>
-        <w:rPr>
-          <w:rFonts w:ascii="Inter" w:eastAsia="Times New Roman" w:hAnsi="Inter" w:cs="Times New Roman"/>
-          <w:color w:val="616161"/>
-          <w:kern w:val="0"/>
-          <w:sz w:val="27"/>
-          <w:szCs w:val="27"/>
-          <w:lang w:eastAsia="en-GB"/>
-          <w14:ligatures w14:val="none"/>
-        </w:rPr>
-        <w:t>meine</w:t>
-      </w:r>
-      <w:proofErr w:type="spellEnd"/>
-      <w:r>
-        <w:rPr>
-          <w:rFonts w:ascii="Inter" w:eastAsia="Times New Roman" w:hAnsi="Inter" w:cs="Times New Roman"/>
-          <w:color w:val="616161"/>
-          <w:kern w:val="0"/>
-          <w:sz w:val="27"/>
-          <w:szCs w:val="27"/>
-          <w:lang w:eastAsia="en-GB"/>
-          <w14:ligatures w14:val="none"/>
-        </w:rPr>
-        <w:t xml:space="preserve"> </w:t>
-      </w:r>
-      <w:proofErr w:type="spellStart"/>
-      <w:r>
-        <w:rPr>
-          <w:rFonts w:ascii="Inter" w:eastAsia="Times New Roman" w:hAnsi="Inter" w:cs="Times New Roman"/>
-          <w:color w:val="616161"/>
-          <w:kern w:val="0"/>
-          <w:sz w:val="27"/>
-          <w:szCs w:val="27"/>
-          <w:lang w:eastAsia="en-GB"/>
-          <w14:ligatures w14:val="none"/>
-        </w:rPr>
-        <w:t>kleine</w:t>
-      </w:r>
-      <w:proofErr w:type="spellEnd"/>
-      <w:r>
-        <w:rPr>
-          <w:rFonts w:ascii="Inter" w:eastAsia="Times New Roman" w:hAnsi="Inter" w:cs="Times New Roman"/>
-          <w:color w:val="616161"/>
-          <w:kern w:val="0"/>
-          <w:sz w:val="27"/>
-          <w:szCs w:val="27"/>
-          <w:lang w:eastAsia="en-GB"/>
-          <w14:ligatures w14:val="none"/>
-        </w:rPr>
-        <w:t xml:space="preserve"> Maus, it's like a super-smart computer that can find and apply information very quickly."</w:t>
-      </w:r>
-    </w:p>
-    <w:p>
-      <w:pPr>
-        <w:shd w:val="clear" w:color="auto" w:fill="FFFFFF"/>
-        <w:spacing w:after="100" w:line="345" w:lineRule="atLeast"/>
-        <w:textAlignment w:val="top"/>
-        <w:rPr>
-          <w:rFonts w:ascii="Inter" w:eastAsia="Times New Roman" w:hAnsi="Inter" w:cs="Times New Roman"/>
-          <w:color w:val="616161"/>
-          <w:kern w:val="0"/>
-          <w:sz w:val="27"/>
-          <w:szCs w:val="27"/>
-          <w:lang w:eastAsia="en-GB"/>
-          <w14:ligatures w14:val="none"/>
-        </w:rPr>
-      </w:pPr>
-    </w:p>
-    <w:p>
-      <w:pPr>
-        <w:shd w:val="clear" w:color="auto" w:fill="FFFFFF"/>
-        <w:spacing w:after="100" w:line="345" w:lineRule="atLeast"/>
-        <w:textAlignment w:val="top"/>
-        <w:rPr>
-          <w:rFonts w:ascii="Inter" w:eastAsia="Times New Roman" w:hAnsi="Inter" w:cs="Times New Roman"/>
-          <w:color w:val="616161"/>
-          <w:kern w:val="0"/>
-          <w:sz w:val="27"/>
-          <w:szCs w:val="27"/>
-          <w:lang w:eastAsia="en-GB"/>
-          <w14:ligatures w14:val="none"/>
-        </w:rPr>
-      </w:pPr>
-      <w:r>
-        <w:rPr>
-          <w:rFonts w:ascii="Inter" w:eastAsia="Times New Roman" w:hAnsi="Inter" w:cs="Times New Roman"/>
-          <w:color w:val="616161"/>
-          <w:kern w:val="0"/>
-          <w:sz w:val="27"/>
-          <w:szCs w:val="27"/>
-          <w:lang w:eastAsia="en-GB"/>
-          <w14:ligatures w14:val="none"/>
-        </w:rPr>
-        <w:t>Rebecca excitedly took this new knowledge to school the next day. During a break, she asked her teacher in English, "Can you tell me more about Retrieval Augmented-Generation?"</w:t>
-      </w:r>
-    </w:p>
-    <w:p>
-      <w:pPr>
-        <w:shd w:val="clear" w:color="auto" w:fill="FFFFFF"/>
-        <w:spacing w:after="100" w:line="345" w:lineRule="atLeast"/>
-        <w:textAlignment w:val="top"/>
-        <w:rPr>
-          <w:rFonts w:ascii="Inter" w:eastAsia="Times New Roman" w:hAnsi="Inter" w:cs="Times New Roman"/>
-          <w:color w:val="616161"/>
-          <w:kern w:val="0"/>
-          <w:sz w:val="27"/>
-          <w:szCs w:val="27"/>
-          <w:lang w:eastAsia="en-GB"/>
-          <w14:ligatures w14:val="none"/>
-        </w:rPr>
-      </w:pPr>
-    </w:p>
-    <w:p>
-      <w:pPr>
-        <w:shd w:val="clear" w:color="auto" w:fill="FFFFFF"/>
-        <w:spacing w:after="100" w:line="345" w:lineRule="atLeast"/>
-        <w:textAlignment w:val="top"/>
-        <w:rPr>
-          <w:rFonts w:ascii="Inter" w:eastAsia="Times New Roman" w:hAnsi="Inter" w:cs="Times New Roman"/>
-          <w:color w:val="616161"/>
-          <w:kern w:val="0"/>
-          <w:sz w:val="27"/>
-          <w:szCs w:val="27"/>
-          <w:lang w:eastAsia="en-GB"/>
-          <w14:ligatures w14:val="none"/>
-        </w:rPr>
-      </w:pPr>
-      <w:r>
-        <w:rPr>
-          <w:rFonts w:ascii="Inter" w:eastAsia="Times New Roman" w:hAnsi="Inter" w:cs="Times New Roman"/>
-          <w:color w:val="616161"/>
-          <w:kern w:val="0"/>
-          <w:sz w:val="27"/>
-          <w:szCs w:val="27"/>
-          <w:lang w:eastAsia="en-GB"/>
-          <w14:ligatures w14:val="none"/>
-        </w:rPr>
-        <w:t>Her kind-hearted teacher was thrilled by Rebecca's eagerness to learn. "Oh, Rebecca! It's a fancy way of saying that a computer system can understand and use information in new ways, just like if you read a book and then wrote a story based on it," he explained.</w:t>
-      </w:r>
-    </w:p>
-    <w:p>
-      <w:pPr>
-        <w:shd w:val="clear" w:color="auto" w:fill="FFFFFF"/>
-        <w:spacing w:after="100" w:line="345" w:lineRule="atLeast"/>
-        <w:textAlignment w:val="top"/>
-        <w:rPr>
-          <w:rFonts w:ascii="Inter" w:eastAsia="Times New Roman" w:hAnsi="Inter" w:cs="Times New Roman"/>
-          <w:color w:val="616161"/>
-          <w:kern w:val="0"/>
-          <w:sz w:val="27"/>
-          <w:szCs w:val="27"/>
-          <w:lang w:eastAsia="en-GB"/>
-          <w14:ligatures w14:val="none"/>
-        </w:rPr>
-      </w:pPr>
-    </w:p>
-    <w:p>
-      <w:pPr>
-        <w:shd w:val="clear" w:color="auto" w:fill="FFFFFF"/>
-        <w:spacing w:after="100" w:line="345" w:lineRule="atLeast"/>
-        <w:textAlignment w:val="top"/>
-        <w:rPr>
-          <w:rFonts w:ascii="Inter" w:eastAsia="Times New Roman" w:hAnsi="Inter" w:cs="Times New Roman"/>
-          <w:color w:val="616161"/>
-          <w:kern w:val="0"/>
-          <w:sz w:val="27"/>
-          <w:szCs w:val="27"/>
-          <w:lang w:eastAsia="en-GB"/>
-          <w14:ligatures w14:val="none"/>
-        </w:rPr>
-      </w:pPr>
-      <w:r>
-        <w:rPr>
-          <w:rFonts w:ascii="Inter" w:eastAsia="Times New Roman" w:hAnsi="Inter" w:cs="Times New Roman"/>
-          <w:color w:val="616161"/>
-          <w:kern w:val="0"/>
-          <w:sz w:val="27"/>
-          <w:szCs w:val="27"/>
-          <w:lang w:eastAsia="en-GB"/>
-          <w14:ligatures w14:val="none"/>
-        </w:rPr>
-        <w:lastRenderedPageBreak/>
-        <w:t xml:space="preserve">Rebecca frowned a bit, as if tasting a sour sweet. This was more complex than she thought, but the brave girl decided to give explaining it to her sisters a try. </w:t>
-      </w:r>
-      <w:r>
-        <w:rPr>
-          <w:rFonts w:ascii="Inter" w:eastAsia="Times New Roman" w:hAnsi="Inter" w:cs="Times New Roman"/>
-          <w:color w:val="616161"/>
-          <w:kern w:val="0"/>
-          <w:sz w:val="27"/>
-          <w:szCs w:val="27"/>
-          <w:lang w:val="pt-BR" w:eastAsia="en-GB"/>
-          <w14:ligatures w14:val="none"/>
-        </w:rPr>
-        <w:t xml:space="preserve">In </w:t>
-      </w:r>
-      <w:proofErr w:type="spellStart"/>
-      <w:r>
-        <w:rPr>
-          <w:rFonts w:ascii="Inter" w:eastAsia="Times New Roman" w:hAnsi="Inter" w:cs="Times New Roman"/>
-          <w:color w:val="616161"/>
-          <w:kern w:val="0"/>
-          <w:sz w:val="27"/>
-          <w:szCs w:val="27"/>
-          <w:lang w:val="pt-BR" w:eastAsia="en-GB"/>
-          <w14:ligatures w14:val="none"/>
-        </w:rPr>
-        <w:t>her</w:t>
-      </w:r>
-      <w:proofErr w:type="spellEnd"/>
-      <w:r>
-        <w:rPr>
-          <w:rFonts w:ascii="Inter" w:eastAsia="Times New Roman" w:hAnsi="Inter" w:cs="Times New Roman"/>
-          <w:color w:val="616161"/>
-          <w:kern w:val="0"/>
-          <w:sz w:val="27"/>
-          <w:szCs w:val="27"/>
-          <w:lang w:val="pt-BR" w:eastAsia="en-GB"/>
-          <w14:ligatures w14:val="none"/>
-        </w:rPr>
-        <w:t xml:space="preserve"> </w:t>
-      </w:r>
-      <w:proofErr w:type="spellStart"/>
-      <w:r>
-        <w:rPr>
-          <w:rFonts w:ascii="Inter" w:eastAsia="Times New Roman" w:hAnsi="Inter" w:cs="Times New Roman"/>
-          <w:color w:val="616161"/>
-          <w:kern w:val="0"/>
-          <w:sz w:val="27"/>
-          <w:szCs w:val="27"/>
-          <w:lang w:val="pt-BR" w:eastAsia="en-GB"/>
-          <w14:ligatures w14:val="none"/>
-        </w:rPr>
-        <w:t>simple</w:t>
-      </w:r>
-      <w:proofErr w:type="spellEnd"/>
-      <w:r>
-        <w:rPr>
-          <w:rFonts w:ascii="Inter" w:eastAsia="Times New Roman" w:hAnsi="Inter" w:cs="Times New Roman"/>
-          <w:color w:val="616161"/>
-          <w:kern w:val="0"/>
-          <w:sz w:val="27"/>
-          <w:szCs w:val="27"/>
-          <w:lang w:val="pt-BR" w:eastAsia="en-GB"/>
-          <w14:ligatures w14:val="none"/>
-        </w:rPr>
-        <w:t xml:space="preserve"> </w:t>
-      </w:r>
-      <w:proofErr w:type="spellStart"/>
-      <w:r>
-        <w:rPr>
-          <w:rFonts w:ascii="Inter" w:eastAsia="Times New Roman" w:hAnsi="Inter" w:cs="Times New Roman"/>
-          <w:color w:val="616161"/>
-          <w:kern w:val="0"/>
-          <w:sz w:val="27"/>
-          <w:szCs w:val="27"/>
-          <w:lang w:val="pt-BR" w:eastAsia="en-GB"/>
-          <w14:ligatures w14:val="none"/>
-        </w:rPr>
-        <w:t>Portuguese</w:t>
-      </w:r>
-      <w:proofErr w:type="spellEnd"/>
-      <w:r>
-        <w:rPr>
-          <w:rFonts w:ascii="Inter" w:eastAsia="Times New Roman" w:hAnsi="Inter" w:cs="Times New Roman"/>
-          <w:color w:val="616161"/>
-          <w:kern w:val="0"/>
-          <w:sz w:val="27"/>
-          <w:szCs w:val="27"/>
-          <w:lang w:val="pt-BR" w:eastAsia="en-GB"/>
-          <w14:ligatures w14:val="none"/>
-        </w:rPr>
-        <w:t xml:space="preserve">, </w:t>
-      </w:r>
-      <w:proofErr w:type="spellStart"/>
-      <w:r>
-        <w:rPr>
-          <w:rFonts w:ascii="Inter" w:eastAsia="Times New Roman" w:hAnsi="Inter" w:cs="Times New Roman"/>
-          <w:color w:val="616161"/>
-          <w:kern w:val="0"/>
-          <w:sz w:val="27"/>
-          <w:szCs w:val="27"/>
-          <w:lang w:val="pt-BR" w:eastAsia="en-GB"/>
-          <w14:ligatures w14:val="none"/>
-        </w:rPr>
-        <w:t>she</w:t>
-      </w:r>
-      <w:proofErr w:type="spellEnd"/>
-      <w:r>
-        <w:rPr>
-          <w:rFonts w:ascii="Inter" w:eastAsia="Times New Roman" w:hAnsi="Inter" w:cs="Times New Roman"/>
-          <w:color w:val="616161"/>
-          <w:kern w:val="0"/>
-          <w:sz w:val="27"/>
-          <w:szCs w:val="27"/>
-          <w:lang w:val="pt-BR" w:eastAsia="en-GB"/>
-          <w14:ligatures w14:val="none"/>
-        </w:rPr>
-        <w:t xml:space="preserve"> </w:t>
-      </w:r>
-      <w:proofErr w:type="spellStart"/>
-      <w:r>
-        <w:rPr>
-          <w:rFonts w:ascii="Inter" w:eastAsia="Times New Roman" w:hAnsi="Inter" w:cs="Times New Roman"/>
-          <w:color w:val="616161"/>
-          <w:kern w:val="0"/>
-          <w:sz w:val="27"/>
-          <w:szCs w:val="27"/>
-          <w:lang w:val="pt-BR" w:eastAsia="en-GB"/>
-          <w14:ligatures w14:val="none"/>
-        </w:rPr>
-        <w:t>said</w:t>
-      </w:r>
-      <w:proofErr w:type="spellEnd"/>
-      <w:r>
-        <w:rPr>
-          <w:rFonts w:ascii="Inter" w:eastAsia="Times New Roman" w:hAnsi="Inter" w:cs="Times New Roman"/>
-          <w:color w:val="616161"/>
-          <w:kern w:val="0"/>
-          <w:sz w:val="27"/>
-          <w:szCs w:val="27"/>
-          <w:lang w:val="pt-BR" w:eastAsia="en-GB"/>
-          <w14:ligatures w14:val="none"/>
-        </w:rPr>
-        <w:t xml:space="preserve"> </w:t>
-      </w:r>
-      <w:proofErr w:type="spellStart"/>
-      <w:r>
-        <w:rPr>
-          <w:rFonts w:ascii="Inter" w:eastAsia="Times New Roman" w:hAnsi="Inter" w:cs="Times New Roman"/>
-          <w:color w:val="616161"/>
-          <w:kern w:val="0"/>
-          <w:sz w:val="27"/>
-          <w:szCs w:val="27"/>
-          <w:lang w:val="pt-BR" w:eastAsia="en-GB"/>
-          <w14:ligatures w14:val="none"/>
-        </w:rPr>
-        <w:t>to</w:t>
-      </w:r>
-      <w:proofErr w:type="spellEnd"/>
-      <w:r>
-        <w:rPr>
-          <w:rFonts w:ascii="Inter" w:eastAsia="Times New Roman" w:hAnsi="Inter" w:cs="Times New Roman"/>
-          <w:color w:val="616161"/>
-          <w:kern w:val="0"/>
-          <w:sz w:val="27"/>
-          <w:szCs w:val="27"/>
-          <w:lang w:val="pt-BR" w:eastAsia="en-GB"/>
-          <w14:ligatures w14:val="none"/>
-        </w:rPr>
-        <w:t xml:space="preserve"> </w:t>
-      </w:r>
-      <w:proofErr w:type="spellStart"/>
-      <w:r>
-        <w:rPr>
-          <w:rFonts w:ascii="Inter" w:eastAsia="Times New Roman" w:hAnsi="Inter" w:cs="Times New Roman"/>
-          <w:color w:val="616161"/>
-          <w:kern w:val="0"/>
-          <w:sz w:val="27"/>
-          <w:szCs w:val="27"/>
-          <w:lang w:val="pt-BR" w:eastAsia="en-GB"/>
-          <w14:ligatures w14:val="none"/>
-        </w:rPr>
-        <w:t>Antonia</w:t>
-      </w:r>
-      <w:proofErr w:type="spellEnd"/>
-      <w:r>
-        <w:rPr>
-          <w:rFonts w:ascii="Inter" w:eastAsia="Times New Roman" w:hAnsi="Inter" w:cs="Times New Roman"/>
-          <w:color w:val="616161"/>
-          <w:kern w:val="0"/>
-          <w:sz w:val="27"/>
-          <w:szCs w:val="27"/>
-          <w:lang w:val="pt-BR" w:eastAsia="en-GB"/>
-          <w14:ligatures w14:val="none"/>
-        </w:rPr>
-        <w:t xml:space="preserve"> </w:t>
-      </w:r>
-      <w:proofErr w:type="spellStart"/>
-      <w:r>
-        <w:rPr>
-          <w:rFonts w:ascii="Inter" w:eastAsia="Times New Roman" w:hAnsi="Inter" w:cs="Times New Roman"/>
-          <w:color w:val="616161"/>
-          <w:kern w:val="0"/>
-          <w:sz w:val="27"/>
-          <w:szCs w:val="27"/>
-          <w:lang w:val="pt-BR" w:eastAsia="en-GB"/>
-          <w14:ligatures w14:val="none"/>
-        </w:rPr>
-        <w:t>and</w:t>
-      </w:r>
-      <w:proofErr w:type="spellEnd"/>
-      <w:r>
-        <w:rPr>
-          <w:rFonts w:ascii="Inter" w:eastAsia="Times New Roman" w:hAnsi="Inter" w:cs="Times New Roman"/>
-          <w:color w:val="616161"/>
-          <w:kern w:val="0"/>
-          <w:sz w:val="27"/>
-          <w:szCs w:val="27"/>
-          <w:lang w:val="pt-BR" w:eastAsia="en-GB"/>
-          <w14:ligatures w14:val="none"/>
-        </w:rPr>
-        <w:t xml:space="preserve"> Cecilia, "É como se um computador grande lê um livro e depois faz uma história." </w:t>
-      </w:r>
-      <w:r>
-        <w:rPr>
-          <w:rFonts w:ascii="Inter" w:eastAsia="Times New Roman" w:hAnsi="Inter" w:cs="Times New Roman"/>
-          <w:color w:val="616161"/>
-          <w:kern w:val="0"/>
-          <w:sz w:val="27"/>
-          <w:szCs w:val="27"/>
-          <w:lang w:eastAsia="en-GB"/>
-          <w14:ligatures w14:val="none"/>
-        </w:rPr>
-        <w:t>In English, it meant "It's like a big computer reads a book, and then makes a story."</w:t>
-      </w:r>
-    </w:p>
-    <w:p>
-      <w:pPr>
-        <w:shd w:val="clear" w:color="auto" w:fill="FFFFFF"/>
-        <w:spacing w:after="100" w:line="345" w:lineRule="atLeast"/>
-        <w:textAlignment w:val="top"/>
-        <w:rPr>
-          <w:rFonts w:ascii="Inter" w:eastAsia="Times New Roman" w:hAnsi="Inter" w:cs="Times New Roman"/>
-          <w:color w:val="616161"/>
-          <w:kern w:val="0"/>
-          <w:sz w:val="27"/>
-          <w:szCs w:val="27"/>
-          <w:lang w:eastAsia="en-GB"/>
-          <w14:ligatures w14:val="none"/>
-        </w:rPr>
-      </w:pPr>
-    </w:p>
-    <w:p>
-      <w:pPr>
-        <w:shd w:val="clear" w:color="auto" w:fill="FFFFFF"/>
-        <w:spacing w:after="100" w:line="345" w:lineRule="atLeast"/>
-        <w:textAlignment w:val="top"/>
-        <w:rPr>
-          <w:rFonts w:ascii="Inter" w:eastAsia="Times New Roman" w:hAnsi="Inter" w:cs="Times New Roman"/>
-          <w:color w:val="616161"/>
-          <w:kern w:val="0"/>
-          <w:sz w:val="27"/>
-          <w:szCs w:val="27"/>
-          <w:lang w:eastAsia="en-GB"/>
-          <w14:ligatures w14:val="none"/>
-        </w:rPr>
-      </w:pPr>
-      <w:r>
-        <w:rPr>
-          <w:rFonts w:ascii="Inter" w:eastAsia="Times New Roman" w:hAnsi="Inter" w:cs="Times New Roman"/>
-          <w:color w:val="616161"/>
-          <w:kern w:val="0"/>
-          <w:sz w:val="27"/>
-          <w:szCs w:val="27"/>
-          <w:lang w:eastAsia="en-GB"/>
-          <w14:ligatures w14:val="none"/>
-        </w:rPr>
-        <w:t>Looking into the innocent eyes of her sisters, she couldn’t tell if they understood, but their delightful coos and giggles told her they appreciated her attempt.</w:t>
-      </w:r>
-    </w:p>
-    <w:p>
-      <w:pPr>
-        <w:shd w:val="clear" w:color="auto" w:fill="FFFFFF"/>
-        <w:spacing w:after="100" w:line="345" w:lineRule="atLeast"/>
-        <w:textAlignment w:val="top"/>
-        <w:rPr>
-          <w:rFonts w:ascii="Inter" w:eastAsia="Times New Roman" w:hAnsi="Inter" w:cs="Times New Roman"/>
-          <w:color w:val="616161"/>
-          <w:kern w:val="0"/>
-          <w:sz w:val="27"/>
-          <w:szCs w:val="27"/>
-          <w:lang w:eastAsia="en-GB"/>
-          <w14:ligatures w14:val="none"/>
-        </w:rPr>
-      </w:pPr>
-    </w:p>
-    <w:p>
-      <w:pPr>
-        <w:shd w:val="clear" w:color="auto" w:fill="FFFFFF"/>
-        <w:spacing w:after="100" w:line="345" w:lineRule="atLeast"/>
-        <w:textAlignment w:val="top"/>
-        <w:rPr>
-          <w:rFonts w:ascii="Inter" w:eastAsia="Times New Roman" w:hAnsi="Inter" w:cs="Times New Roman"/>
-          <w:color w:val="616161"/>
-          <w:kern w:val="0"/>
-          <w:sz w:val="27"/>
-          <w:szCs w:val="27"/>
-          <w:lang w:eastAsia="en-GB"/>
-          <w14:ligatures w14:val="none"/>
-        </w:rPr>
-      </w:pPr>
-      <w:r>
-        <w:rPr>
-          <w:rFonts w:ascii="Inter" w:eastAsia="Times New Roman" w:hAnsi="Inter" w:cs="Times New Roman"/>
-          <w:color w:val="616161"/>
-          <w:kern w:val="0"/>
-          <w:sz w:val="27"/>
-          <w:szCs w:val="27"/>
-          <w:lang w:eastAsia="en-GB"/>
-          <w14:ligatures w14:val="none"/>
-        </w:rPr>
-        <w:t>Ready for the final confrontation, Rebecca went to her mom and uttered in Portuguese, "</w:t>
-      </w:r>
-      <w:proofErr w:type="spellStart"/>
-      <w:r>
-        <w:rPr>
-          <w:rFonts w:ascii="Inter" w:eastAsia="Times New Roman" w:hAnsi="Inter" w:cs="Times New Roman"/>
-          <w:color w:val="616161"/>
-          <w:kern w:val="0"/>
-          <w:sz w:val="27"/>
-          <w:szCs w:val="27"/>
-          <w:lang w:eastAsia="en-GB"/>
-          <w14:ligatures w14:val="none"/>
-        </w:rPr>
-        <w:t>Mãe</w:t>
-      </w:r>
-      <w:proofErr w:type="spellEnd"/>
-      <w:r>
-        <w:rPr>
-          <w:rFonts w:ascii="Inter" w:eastAsia="Times New Roman" w:hAnsi="Inter" w:cs="Times New Roman"/>
-          <w:color w:val="616161"/>
-          <w:kern w:val="0"/>
-          <w:sz w:val="27"/>
-          <w:szCs w:val="27"/>
-          <w:lang w:eastAsia="en-GB"/>
-          <w14:ligatures w14:val="none"/>
-        </w:rPr>
-        <w:t xml:space="preserve">, é </w:t>
-      </w:r>
-      <w:proofErr w:type="spellStart"/>
-      <w:r>
-        <w:rPr>
-          <w:rFonts w:ascii="Inter" w:eastAsia="Times New Roman" w:hAnsi="Inter" w:cs="Times New Roman"/>
-          <w:color w:val="616161"/>
-          <w:kern w:val="0"/>
-          <w:sz w:val="27"/>
-          <w:szCs w:val="27"/>
-          <w:lang w:eastAsia="en-GB"/>
-          <w14:ligatures w14:val="none"/>
-        </w:rPr>
-        <w:t>quando</w:t>
-      </w:r>
-      <w:proofErr w:type="spellEnd"/>
-      <w:r>
-        <w:rPr>
-          <w:rFonts w:ascii="Inter" w:eastAsia="Times New Roman" w:hAnsi="Inter" w:cs="Times New Roman"/>
-          <w:color w:val="616161"/>
-          <w:kern w:val="0"/>
-          <w:sz w:val="27"/>
-          <w:szCs w:val="27"/>
-          <w:lang w:eastAsia="en-GB"/>
-          <w14:ligatures w14:val="none"/>
-        </w:rPr>
-        <w:t xml:space="preserve"> um </w:t>
-      </w:r>
-      <w:proofErr w:type="spellStart"/>
-      <w:r>
-        <w:rPr>
-          <w:rFonts w:ascii="Inter" w:eastAsia="Times New Roman" w:hAnsi="Inter" w:cs="Times New Roman"/>
-          <w:color w:val="616161"/>
-          <w:kern w:val="0"/>
-          <w:sz w:val="27"/>
-          <w:szCs w:val="27"/>
-          <w:lang w:eastAsia="en-GB"/>
-          <w14:ligatures w14:val="none"/>
-        </w:rPr>
-        <w:t>computador</w:t>
-      </w:r>
-      <w:proofErr w:type="spellEnd"/>
-      <w:r>
-        <w:rPr>
-          <w:rFonts w:ascii="Inter" w:eastAsia="Times New Roman" w:hAnsi="Inter" w:cs="Times New Roman"/>
-          <w:color w:val="616161"/>
-          <w:kern w:val="0"/>
-          <w:sz w:val="27"/>
-          <w:szCs w:val="27"/>
-          <w:lang w:eastAsia="en-GB"/>
-          <w14:ligatures w14:val="none"/>
-        </w:rPr>
-        <w:t xml:space="preserve"> </w:t>
-      </w:r>
-      <w:proofErr w:type="spellStart"/>
-      <w:r>
-        <w:rPr>
-          <w:rFonts w:ascii="Inter" w:eastAsia="Times New Roman" w:hAnsi="Inter" w:cs="Times New Roman"/>
-          <w:color w:val="616161"/>
-          <w:kern w:val="0"/>
-          <w:sz w:val="27"/>
-          <w:szCs w:val="27"/>
-          <w:lang w:eastAsia="en-GB"/>
-          <w14:ligatures w14:val="none"/>
-        </w:rPr>
-        <w:t>grande</w:t>
-      </w:r>
-      <w:proofErr w:type="spellEnd"/>
-      <w:r>
-        <w:rPr>
-          <w:rFonts w:ascii="Inter" w:eastAsia="Times New Roman" w:hAnsi="Inter" w:cs="Times New Roman"/>
-          <w:color w:val="616161"/>
-          <w:kern w:val="0"/>
-          <w:sz w:val="27"/>
-          <w:szCs w:val="27"/>
-          <w:lang w:eastAsia="en-GB"/>
-          <w14:ligatures w14:val="none"/>
-        </w:rPr>
-        <w:t xml:space="preserve"> </w:t>
-      </w:r>
-      <w:proofErr w:type="spellStart"/>
-      <w:r>
-        <w:rPr>
-          <w:rFonts w:ascii="Inter" w:eastAsia="Times New Roman" w:hAnsi="Inter" w:cs="Times New Roman"/>
-          <w:color w:val="616161"/>
-          <w:kern w:val="0"/>
-          <w:sz w:val="27"/>
-          <w:szCs w:val="27"/>
-          <w:lang w:eastAsia="en-GB"/>
-          <w14:ligatures w14:val="none"/>
-        </w:rPr>
-        <w:t>lê</w:t>
-      </w:r>
-      <w:proofErr w:type="spellEnd"/>
-      <w:r>
-        <w:rPr>
-          <w:rFonts w:ascii="Inter" w:eastAsia="Times New Roman" w:hAnsi="Inter" w:cs="Times New Roman"/>
-          <w:color w:val="616161"/>
-          <w:kern w:val="0"/>
-          <w:sz w:val="27"/>
-          <w:szCs w:val="27"/>
-          <w:lang w:eastAsia="en-GB"/>
-          <w14:ligatures w14:val="none"/>
-        </w:rPr>
-        <w:t xml:space="preserve"> um </w:t>
-      </w:r>
-      <w:proofErr w:type="spellStart"/>
-      <w:r>
-        <w:rPr>
-          <w:rFonts w:ascii="Inter" w:eastAsia="Times New Roman" w:hAnsi="Inter" w:cs="Times New Roman"/>
-          <w:color w:val="616161"/>
-          <w:kern w:val="0"/>
-          <w:sz w:val="27"/>
-          <w:szCs w:val="27"/>
-          <w:lang w:eastAsia="en-GB"/>
-          <w14:ligatures w14:val="none"/>
-        </w:rPr>
-        <w:t>livro</w:t>
-      </w:r>
-      <w:proofErr w:type="spellEnd"/>
-      <w:r>
-        <w:rPr>
-          <w:rFonts w:ascii="Inter" w:eastAsia="Times New Roman" w:hAnsi="Inter" w:cs="Times New Roman"/>
-          <w:color w:val="616161"/>
-          <w:kern w:val="0"/>
-          <w:sz w:val="27"/>
-          <w:szCs w:val="27"/>
-          <w:lang w:eastAsia="en-GB"/>
-          <w14:ligatures w14:val="none"/>
-        </w:rPr>
-        <w:t xml:space="preserve"> e </w:t>
-      </w:r>
-      <w:proofErr w:type="spellStart"/>
-      <w:r>
-        <w:rPr>
-          <w:rFonts w:ascii="Inter" w:eastAsia="Times New Roman" w:hAnsi="Inter" w:cs="Times New Roman"/>
-          <w:color w:val="616161"/>
-          <w:kern w:val="0"/>
-          <w:sz w:val="27"/>
-          <w:szCs w:val="27"/>
-          <w:lang w:eastAsia="en-GB"/>
-          <w14:ligatures w14:val="none"/>
-        </w:rPr>
-        <w:t>depois</w:t>
-      </w:r>
-      <w:proofErr w:type="spellEnd"/>
-      <w:r>
-        <w:rPr>
-          <w:rFonts w:ascii="Inter" w:eastAsia="Times New Roman" w:hAnsi="Inter" w:cs="Times New Roman"/>
-          <w:color w:val="616161"/>
-          <w:kern w:val="0"/>
-          <w:sz w:val="27"/>
-          <w:szCs w:val="27"/>
-          <w:lang w:eastAsia="en-GB"/>
-          <w14:ligatures w14:val="none"/>
-        </w:rPr>
-        <w:t xml:space="preserve"> </w:t>
-      </w:r>
-      <w:proofErr w:type="spellStart"/>
-      <w:r>
-        <w:rPr>
-          <w:rFonts w:ascii="Inter" w:eastAsia="Times New Roman" w:hAnsi="Inter" w:cs="Times New Roman"/>
-          <w:color w:val="616161"/>
-          <w:kern w:val="0"/>
-          <w:sz w:val="27"/>
-          <w:szCs w:val="27"/>
-          <w:lang w:eastAsia="en-GB"/>
-          <w14:ligatures w14:val="none"/>
-        </w:rPr>
-        <w:t>faz</w:t>
-      </w:r>
-      <w:proofErr w:type="spellEnd"/>
-      <w:r>
-        <w:rPr>
-          <w:rFonts w:ascii="Inter" w:eastAsia="Times New Roman" w:hAnsi="Inter" w:cs="Times New Roman"/>
-          <w:color w:val="616161"/>
-          <w:kern w:val="0"/>
-          <w:sz w:val="27"/>
-          <w:szCs w:val="27"/>
-          <w:lang w:eastAsia="en-GB"/>
-          <w14:ligatures w14:val="none"/>
-        </w:rPr>
-        <w:t xml:space="preserve"> </w:t>
-      </w:r>
-      <w:proofErr w:type="spellStart"/>
-      <w:r>
-        <w:rPr>
-          <w:rFonts w:ascii="Inter" w:eastAsia="Times New Roman" w:hAnsi="Inter" w:cs="Times New Roman"/>
-          <w:color w:val="616161"/>
-          <w:kern w:val="0"/>
-          <w:sz w:val="27"/>
-          <w:szCs w:val="27"/>
-          <w:lang w:eastAsia="en-GB"/>
-          <w14:ligatures w14:val="none"/>
-        </w:rPr>
-        <w:t>uma</w:t>
-      </w:r>
-      <w:proofErr w:type="spellEnd"/>
-      <w:r>
-        <w:rPr>
-          <w:rFonts w:ascii="Inter" w:eastAsia="Times New Roman" w:hAnsi="Inter" w:cs="Times New Roman"/>
-          <w:color w:val="616161"/>
-          <w:kern w:val="0"/>
-          <w:sz w:val="27"/>
-          <w:szCs w:val="27"/>
-          <w:lang w:eastAsia="en-GB"/>
-          <w14:ligatures w14:val="none"/>
-        </w:rPr>
-        <w:t xml:space="preserve"> </w:t>
-      </w:r>
-      <w:proofErr w:type="spellStart"/>
-      <w:r>
-        <w:rPr>
-          <w:rFonts w:ascii="Inter" w:eastAsia="Times New Roman" w:hAnsi="Inter" w:cs="Times New Roman"/>
-          <w:color w:val="616161"/>
-          <w:kern w:val="0"/>
-          <w:sz w:val="27"/>
-          <w:szCs w:val="27"/>
-          <w:lang w:eastAsia="en-GB"/>
-          <w14:ligatures w14:val="none"/>
-        </w:rPr>
-        <w:t>história</w:t>
-      </w:r>
-      <w:proofErr w:type="spellEnd"/>
-      <w:r>
-        <w:rPr>
-          <w:rFonts w:ascii="Inter" w:eastAsia="Times New Roman" w:hAnsi="Inter" w:cs="Times New Roman"/>
-          <w:color w:val="616161"/>
-          <w:kern w:val="0"/>
-          <w:sz w:val="27"/>
-          <w:szCs w:val="27"/>
-          <w:lang w:eastAsia="en-GB"/>
-          <w14:ligatures w14:val="none"/>
-        </w:rPr>
-        <w:t>?" which means “Mom, is it when a big computer reads a book and then writes a story?"</w:t>
-      </w:r>
-    </w:p>
-    <w:p>
-      <w:pPr>
-        <w:shd w:val="clear" w:color="auto" w:fill="FFFFFF"/>
-        <w:spacing w:after="100" w:line="345" w:lineRule="atLeast"/>
-        <w:textAlignment w:val="top"/>
-        <w:rPr>
-          <w:rFonts w:ascii="Inter" w:eastAsia="Times New Roman" w:hAnsi="Inter" w:cs="Times New Roman"/>
-          <w:color w:val="616161"/>
-          <w:kern w:val="0"/>
-          <w:sz w:val="27"/>
-          <w:szCs w:val="27"/>
-          <w:lang w:eastAsia="en-GB"/>
-          <w14:ligatures w14:val="none"/>
-        </w:rPr>
-      </w:pPr>
-    </w:p>
-    <w:p>
-      <w:pPr>
-        <w:shd w:val="clear" w:color="auto" w:fill="FFFFFF"/>
-        <w:spacing w:after="100" w:line="345" w:lineRule="atLeast"/>
-        <w:textAlignment w:val="top"/>
-        <w:rPr>
-          <w:rFonts w:ascii="Inter" w:eastAsia="Times New Roman" w:hAnsi="Inter" w:cs="Times New Roman"/>
-          <w:color w:val="616161"/>
-          <w:kern w:val="0"/>
-          <w:sz w:val="27"/>
-          <w:szCs w:val="27"/>
-          <w:lang w:eastAsia="en-GB"/>
-          <w14:ligatures w14:val="none"/>
-        </w:rPr>
-      </w:pPr>
-      <w:r>
-        <w:rPr>
-          <w:rFonts w:ascii="Inter" w:eastAsia="Times New Roman" w:hAnsi="Inter" w:cs="Times New Roman"/>
-          <w:color w:val="616161"/>
-          <w:kern w:val="0"/>
-          <w:sz w:val="27"/>
-          <w:szCs w:val="27"/>
-          <w:lang w:eastAsia="en-GB"/>
-          <w14:ligatures w14:val="none"/>
-        </w:rPr>
-        <w:t xml:space="preserve">Her mom looked surprised and pleased at her daughter's understanding and initiative. "Sim, </w:t>
-      </w:r>
-      <w:proofErr w:type="spellStart"/>
-      <w:r>
-        <w:rPr>
-          <w:rFonts w:ascii="Inter" w:eastAsia="Times New Roman" w:hAnsi="Inter" w:cs="Times New Roman"/>
-          <w:color w:val="616161"/>
-          <w:kern w:val="0"/>
-          <w:sz w:val="27"/>
-          <w:szCs w:val="27"/>
-          <w:lang w:eastAsia="en-GB"/>
-          <w14:ligatures w14:val="none"/>
-        </w:rPr>
-        <w:t>minha</w:t>
-      </w:r>
-      <w:proofErr w:type="spellEnd"/>
-      <w:r>
-        <w:rPr>
-          <w:rFonts w:ascii="Inter" w:eastAsia="Times New Roman" w:hAnsi="Inter" w:cs="Times New Roman"/>
-          <w:color w:val="616161"/>
-          <w:kern w:val="0"/>
-          <w:sz w:val="27"/>
-          <w:szCs w:val="27"/>
-          <w:lang w:eastAsia="en-GB"/>
-          <w14:ligatures w14:val="none"/>
-        </w:rPr>
-        <w:t xml:space="preserve"> querida. You've understood it correctly," she said, her eyes twinkling with love and pride.</w:t>
-      </w:r>
-    </w:p>
-    <w:p>
-      <w:pPr>
-        <w:shd w:val="clear" w:color="auto" w:fill="FFFFFF"/>
-        <w:spacing w:after="100" w:line="345" w:lineRule="atLeast"/>
-        <w:textAlignment w:val="top"/>
-        <w:rPr>
-          <w:rFonts w:ascii="Inter" w:eastAsia="Times New Roman" w:hAnsi="Inter" w:cs="Times New Roman"/>
-          <w:color w:val="616161"/>
-          <w:kern w:val="0"/>
-          <w:sz w:val="27"/>
-          <w:szCs w:val="27"/>
-          <w:lang w:eastAsia="en-GB"/>
-          <w14:ligatures w14:val="none"/>
-        </w:rPr>
-      </w:pPr>
-    </w:p>
-    <w:p>
-      <w:pPr>
-        <w:shd w:val="clear" w:color="auto" w:fill="FFFFFF"/>
-        <w:spacing w:after="100" w:line="345" w:lineRule="atLeast"/>
-        <w:textAlignment w:val="top"/>
-        <w:rPr>
-          <w:rFonts w:ascii="Inter" w:eastAsia="Times New Roman" w:hAnsi="Inter" w:cs="Times New Roman"/>
-          <w:color w:val="616161"/>
-          <w:kern w:val="0"/>
-          <w:sz w:val="27"/>
-          <w:szCs w:val="27"/>
-          <w:lang w:eastAsia="en-GB"/>
-          <w14:ligatures w14:val="none"/>
-        </w:rPr>
-      </w:pPr>
-      <w:r>
-        <w:rPr>
-          <w:rFonts w:ascii="Inter" w:eastAsia="Times New Roman" w:hAnsi="Inter" w:cs="Times New Roman"/>
-          <w:color w:val="616161"/>
-          <w:kern w:val="0"/>
-          <w:sz w:val="27"/>
-          <w:szCs w:val="27"/>
-          <w:lang w:eastAsia="en-GB"/>
-          <w14:ligatures w14:val="none"/>
-        </w:rPr>
-        <w:t xml:space="preserve">And so, the curious adventurer Rebecca had another thrilling escapade, this time diving into the magical world of AI. And she had the fun task of introducing her colourful family to this world too. With every adventure, Rebecca admired more and more of her mom’s work. And one thing was clear: for the rest of her life, she would never stop loving learning. </w:t>
-      </w:r>
-    </w:p>
-    <w:p>
-      <w:pPr>
-        <w:shd w:val="clear" w:color="auto" w:fill="FFFFFF"/>
-        <w:spacing w:after="100" w:line="345" w:lineRule="atLeast"/>
-        <w:textAlignment w:val="top"/>
-        <w:rPr>
-          <w:rFonts w:ascii="Inter" w:eastAsia="Times New Roman" w:hAnsi="Inter" w:cs="Times New Roman"/>
-          <w:color w:val="616161"/>
-          <w:kern w:val="0"/>
-          <w:sz w:val="27"/>
-          <w:szCs w:val="27"/>
-          <w:lang w:eastAsia="en-GB"/>
-          <w14:ligatures w14:val="none"/>
-        </w:rPr>
-      </w:pPr>
-    </w:p>
-    <w:p>
-      <w:pPr>
-        <w:shd w:val="clear" w:color="auto" w:fill="FFFFFF"/>
-        <w:spacing w:after="100" w:line="345" w:lineRule="atLeast"/>
-        <w:textAlignment w:val="top"/>
-        <w:rPr>
-          <w:rFonts w:ascii="Inter" w:eastAsia="Times New Roman" w:hAnsi="Inter" w:cs="Times New Roman"/>
-          <w:color w:val="616161"/>
-          <w:kern w:val="0"/>
-          <w:sz w:val="27"/>
-          <w:szCs w:val="27"/>
-          <w:lang w:eastAsia="en-GB"/>
-          <w14:ligatures w14:val="none"/>
-        </w:rPr>
-      </w:pPr>
-      <w:r>
-        <w:rPr>
-          <w:rFonts w:ascii="Inter" w:eastAsia="Times New Roman" w:hAnsi="Inter" w:cs="Times New Roman"/>
-          <w:color w:val="616161"/>
-          <w:kern w:val="0"/>
-          <w:sz w:val="27"/>
-          <w:szCs w:val="27"/>
-          <w:lang w:eastAsia="en-GB"/>
-          <w14:ligatures w14:val="none"/>
-        </w:rPr>
-        <w:t>And there was always something new, waiting for her around the corner, ready to spark yet another adventure.</w:t>
-      </w:r>
-    </w:p>
-    <w:p>
-      <w:pPr>
-        <w:shd w:val="clear" w:color="auto" w:fill="FFFFFF"/>
-        <w:spacing w:after="100" w:line="345" w:lineRule="atLeast"/>
-        <w:textAlignment w:val="top"/>
-        <w:rPr>
-          <w:rFonts w:ascii="Inter" w:eastAsia="Times New Roman" w:hAnsi="Inter" w:cs="Times New Roman"/>
-          <w:color w:val="616161"/>
-          <w:kern w:val="0"/>
-          <w:sz w:val="27"/>
-          <w:szCs w:val="27"/>
-          <w:lang w:eastAsia="en-GB"/>
-          <w14:ligatures w14:val="none"/>
-        </w:rPr>
-      </w:pPr>
-    </w:p>
-    <w:p>
-      <w:pPr>
-        <w:shd w:val="clear" w:color="auto" w:fill="FFFFFF"/>
-        <w:spacing w:after="100" w:line="345" w:lineRule="atLeast"/>
-        <w:textAlignment w:val="top"/>
-        <w:rPr>
-          <w:rFonts w:ascii="Inter" w:eastAsia="Times New Roman" w:hAnsi="Inter" w:cs="Times New Roman"/>
-          <w:color w:val="616161"/>
-          <w:kern w:val="0"/>
-          <w:sz w:val="27"/>
-          <w:szCs w:val="27"/>
-          <w:lang w:eastAsia="en-GB"/>
-          <w14:ligatures w14:val="none"/>
-        </w:rPr>
-      </w:pPr>
-    </w:p>
-    <w:p>
-      <w:pPr>
-        <w:shd w:val="clear" w:color="auto" w:fill="FFFFFF"/>
-        <w:spacing w:after="100" w:line="345" w:lineRule="atLeast"/>
-        <w:textAlignment w:val="top"/>
-        <w:rPr>
-          <w:rFonts w:ascii="Inter" w:eastAsia="Times New Roman" w:hAnsi="Inter" w:cs="Times New Roman"/>
-          <w:color w:val="616161"/>
-          <w:kern w:val="0"/>
-          <w:sz w:val="27"/>
-          <w:szCs w:val="27"/>
-          <w:lang w:eastAsia="en-GB"/>
-          <w14:ligatures w14:val="none"/>
-        </w:rPr>
-      </w:pPr>
-    </w:p>
-    <w:p>
-      <w:pPr>
-        <w:shd w:val="clear" w:color="auto" w:fill="FFFFFF"/>
-        <w:spacing w:after="100" w:line="345" w:lineRule="atLeast"/>
-        <w:textAlignment w:val="top"/>
-        <w:rPr>
-          <w:rFonts w:ascii="Inter" w:eastAsia="Times New Roman" w:hAnsi="Inter" w:cs="Times New Roman"/>
-          <w:color w:val="616161"/>
-          <w:kern w:val="0"/>
-          <w:sz w:val="27"/>
-          <w:szCs w:val="27"/>
-          <w:lang w:eastAsia="en-GB"/>
-          <w14:ligatures w14:val="none"/>
-        </w:rPr>
-      </w:pPr>
-    </w:p>
-    <w:p>
-      <w:pPr>
-        <w:shd w:val="clear" w:color="auto" w:fill="FFFFFF"/>
-        <w:spacing w:after="100" w:line="345" w:lineRule="atLeast"/>
-        <w:textAlignment w:val="top"/>
-        <w:rPr>
-          <w:rFonts w:ascii="Inter" w:eastAsia="Times New Roman" w:hAnsi="Inter" w:cs="Times New Roman"/>
-          <w:color w:val="616161"/>
-          <w:kern w:val="0"/>
-          <w:sz w:val="27"/>
-          <w:szCs w:val="27"/>
-          <w:lang w:eastAsia="en-GB"/>
-          <w14:ligatures w14:val="none"/>
-        </w:rPr>
-      </w:pPr>
-    </w:p>
-    <w:p>
-      <w:pPr>
-        <w:shd w:val="clear" w:color="auto" w:fill="FFFFFF"/>
-        <w:spacing w:after="100" w:line="345" w:lineRule="atLeast"/>
-        <w:textAlignment w:val="top"/>
-        <w:rPr>
-          <w:rFonts w:ascii="Inter" w:eastAsia="Times New Roman" w:hAnsi="Inter" w:cs="Times New Roman"/>
-          <w:color w:val="616161"/>
-          <w:kern w:val="0"/>
-          <w:sz w:val="27"/>
-          <w:szCs w:val="27"/>
-          <w:lang w:eastAsia="en-GB"/>
-          <w14:ligatures w14:val="none"/>
-        </w:rPr>
-      </w:pPr>
-    </w:p>
-    <w:p>
-      <w:pPr>
-        <w:shd w:val="clear" w:color="auto" w:fill="FFFFFF"/>
-        <w:spacing w:after="100" w:line="345" w:lineRule="atLeast"/>
-        <w:textAlignment w:val="top"/>
-        <w:rPr>
-          <w:rFonts w:ascii="Inter" w:eastAsia="Times New Roman" w:hAnsi="Inter" w:cs="Times New Roman"/>
-          <w:color w:val="616161"/>
-          <w:kern w:val="0"/>
-          <w:sz w:val="27"/>
-          <w:szCs w:val="27"/>
-          <w:lang w:eastAsia="en-GB"/>
-          <w14:ligatures w14:val="none"/>
-        </w:rPr>
-      </w:pPr>
-      <w:r>
-        <w:rPr>
-          <w:rFonts w:ascii="Inter" w:eastAsia="Times New Roman" w:hAnsi="Inter" w:cs="Times New Roman"/>
-          <w:color w:val="616161"/>
-          <w:kern w:val="0"/>
-          <w:sz w:val="27"/>
-          <w:szCs w:val="27"/>
-          <w:lang w:eastAsia="en-GB"/>
-          <w14:ligatures w14:val="none"/>
-        </w:rPr>
-        <w:lastRenderedPageBreak/>
-        <w:t>Once upon a time in the bustling city of London, there lived a charming and inquisitive girl named Rebecca. Only seven years old, she was as smart as a whip and renowned in her family for being very cheeky.</w:t>
-      </w:r>
-    </w:p>
-    <w:p>
-      <w:pPr>
-        <w:shd w:val="clear" w:color="auto" w:fill="FFFFFF"/>
-        <w:spacing w:after="100" w:line="345" w:lineRule="atLeast"/>
-        <w:textAlignment w:val="top"/>
-        <w:rPr>
-          <w:rFonts w:ascii="Inter" w:eastAsia="Times New Roman" w:hAnsi="Inter" w:cs="Times New Roman"/>
-          <w:color w:val="616161"/>
-          <w:kern w:val="0"/>
-          <w:sz w:val="27"/>
-          <w:szCs w:val="27"/>
-          <w:lang w:eastAsia="en-GB"/>
-          <w14:ligatures w14:val="none"/>
-        </w:rPr>
-      </w:pPr>
-    </w:p>
-    <w:p>
-      <w:pPr>
-        <w:shd w:val="clear" w:color="auto" w:fill="FFFFFF"/>
-        <w:spacing w:after="100" w:line="345" w:lineRule="atLeast"/>
-        <w:textAlignment w:val="top"/>
-        <w:rPr>
-          <w:rFonts w:ascii="Inter" w:eastAsia="Times New Roman" w:hAnsi="Inter" w:cs="Times New Roman"/>
-          <w:color w:val="616161"/>
-          <w:kern w:val="0"/>
-          <w:sz w:val="27"/>
-          <w:szCs w:val="27"/>
-          <w:lang w:eastAsia="en-GB"/>
-          <w14:ligatures w14:val="none"/>
-        </w:rPr>
-      </w:pPr>
-      <w:r>
-        <w:rPr>
-          <w:rFonts w:ascii="Inter" w:eastAsia="Times New Roman" w:hAnsi="Inter" w:cs="Times New Roman"/>
-          <w:color w:val="616161"/>
-          <w:kern w:val="0"/>
-          <w:sz w:val="27"/>
-          <w:szCs w:val="27"/>
-          <w:lang w:eastAsia="en-GB"/>
-          <w14:ligatures w14:val="none"/>
-        </w:rPr>
-        <w:t xml:space="preserve">One day, as she descended the stairs after waking from her afternoon nap, she overheard her mother talking rapidly in her native Portuguese on the phone. </w:t>
-      </w:r>
-      <w:r>
-        <w:rPr>
-          <w:rFonts w:ascii="Inter" w:eastAsia="Times New Roman" w:hAnsi="Inter" w:cs="Times New Roman"/>
-          <w:color w:val="616161"/>
-          <w:kern w:val="0"/>
-          <w:sz w:val="27"/>
-          <w:szCs w:val="27"/>
-          <w:lang w:val="pt-BR" w:eastAsia="en-GB"/>
-          <w14:ligatures w14:val="none"/>
-        </w:rPr>
-        <w:t xml:space="preserve">"...Recuperação Aumentada-Geração, sim, isso mesmo! Teremos resultados notáveis, eu estou dizendo!" </w:t>
-      </w:r>
-      <w:r>
-        <w:rPr>
-          <w:rFonts w:ascii="Inter" w:eastAsia="Times New Roman" w:hAnsi="Inter" w:cs="Times New Roman"/>
-          <w:color w:val="616161"/>
-          <w:kern w:val="0"/>
-          <w:sz w:val="27"/>
-          <w:szCs w:val="27"/>
-          <w:lang w:eastAsia="en-GB"/>
-          <w14:ligatures w14:val="none"/>
-        </w:rPr>
-        <w:t>Rebecca's Mom was a remarkable woman, an AI Engineer all the way from Brazil with twinkling eyes that were always crammed with learning and innovation.</w:t>
-      </w:r>
-    </w:p>
-    <w:p>
-      <w:pPr>
-        <w:shd w:val="clear" w:color="auto" w:fill="FFFFFF"/>
-        <w:spacing w:after="100" w:line="345" w:lineRule="atLeast"/>
-        <w:textAlignment w:val="top"/>
-        <w:rPr>
-          <w:rFonts w:ascii="Inter" w:eastAsia="Times New Roman" w:hAnsi="Inter" w:cs="Times New Roman"/>
-          <w:color w:val="616161"/>
-          <w:kern w:val="0"/>
-          <w:sz w:val="27"/>
-          <w:szCs w:val="27"/>
-          <w:lang w:eastAsia="en-GB"/>
-          <w14:ligatures w14:val="none"/>
-        </w:rPr>
-      </w:pPr>
-    </w:p>
-    <w:p>
-      <w:pPr>
-        <w:shd w:val="clear" w:color="auto" w:fill="FFFFFF"/>
-        <w:spacing w:after="100" w:line="345" w:lineRule="atLeast"/>
-        <w:textAlignment w:val="top"/>
-        <w:rPr>
-          <w:rFonts w:ascii="Inter" w:eastAsia="Times New Roman" w:hAnsi="Inter" w:cs="Times New Roman"/>
-          <w:color w:val="616161"/>
-          <w:kern w:val="0"/>
-          <w:sz w:val="27"/>
-          <w:szCs w:val="27"/>
-          <w:lang w:eastAsia="en-GB"/>
-          <w14:ligatures w14:val="none"/>
-        </w:rPr>
-      </w:pPr>
-      <w:r>
-        <w:rPr>
-          <w:rFonts w:ascii="Inter" w:eastAsia="Times New Roman" w:hAnsi="Inter" w:cs="Times New Roman"/>
-          <w:color w:val="616161"/>
-          <w:kern w:val="0"/>
-          <w:sz w:val="27"/>
-          <w:szCs w:val="27"/>
-          <w:lang w:eastAsia="en-GB"/>
-          <w14:ligatures w14:val="none"/>
-        </w:rPr>
-        <w:t xml:space="preserve">Intrigued, Rebecca ran to her father, a kind-hearted German man with a joy for explaining the unexplainable. Linking her small fingers with his, she asked, "Papa, was </w:t>
-      </w:r>
-      <w:proofErr w:type="spellStart"/>
-      <w:r>
-        <w:rPr>
-          <w:rFonts w:ascii="Inter" w:eastAsia="Times New Roman" w:hAnsi="Inter" w:cs="Times New Roman"/>
-          <w:color w:val="616161"/>
-          <w:kern w:val="0"/>
-          <w:sz w:val="27"/>
-          <w:szCs w:val="27"/>
-          <w:lang w:eastAsia="en-GB"/>
-          <w14:ligatures w14:val="none"/>
-        </w:rPr>
-        <w:t>ist</w:t>
-      </w:r>
-      <w:proofErr w:type="spellEnd"/>
-      <w:r>
-        <w:rPr>
-          <w:rFonts w:ascii="Inter" w:eastAsia="Times New Roman" w:hAnsi="Inter" w:cs="Times New Roman"/>
-          <w:color w:val="616161"/>
-          <w:kern w:val="0"/>
-          <w:sz w:val="27"/>
-          <w:szCs w:val="27"/>
-          <w:lang w:eastAsia="en-GB"/>
-          <w14:ligatures w14:val="none"/>
-        </w:rPr>
-        <w:t xml:space="preserve"> </w:t>
-      </w:r>
-      <w:proofErr w:type="spellStart"/>
-      <w:r>
-        <w:rPr>
-          <w:rFonts w:ascii="Inter" w:eastAsia="Times New Roman" w:hAnsi="Inter" w:cs="Times New Roman"/>
-          <w:color w:val="616161"/>
-          <w:kern w:val="0"/>
-          <w:sz w:val="27"/>
-          <w:szCs w:val="27"/>
-          <w:lang w:eastAsia="en-GB"/>
-          <w14:ligatures w14:val="none"/>
-        </w:rPr>
-        <w:t>Wiederhebung</w:t>
-      </w:r>
-      <w:proofErr w:type="spellEnd"/>
-      <w:r>
-        <w:rPr>
-          <w:rFonts w:ascii="Inter" w:eastAsia="Times New Roman" w:hAnsi="Inter" w:cs="Times New Roman"/>
-          <w:color w:val="616161"/>
-          <w:kern w:val="0"/>
-          <w:sz w:val="27"/>
-          <w:szCs w:val="27"/>
-          <w:lang w:eastAsia="en-GB"/>
-          <w14:ligatures w14:val="none"/>
-        </w:rPr>
-        <w:t xml:space="preserve"> </w:t>
-      </w:r>
-      <w:proofErr w:type="spellStart"/>
-      <w:r>
-        <w:rPr>
-          <w:rFonts w:ascii="Inter" w:eastAsia="Times New Roman" w:hAnsi="Inter" w:cs="Times New Roman"/>
-          <w:color w:val="616161"/>
-          <w:kern w:val="0"/>
-          <w:sz w:val="27"/>
-          <w:szCs w:val="27"/>
-          <w:lang w:eastAsia="en-GB"/>
-          <w14:ligatures w14:val="none"/>
-        </w:rPr>
-        <w:t>Erhöht</w:t>
-      </w:r>
-      <w:proofErr w:type="spellEnd"/>
-      <w:r>
-        <w:rPr>
-          <w:rFonts w:ascii="Inter" w:eastAsia="Times New Roman" w:hAnsi="Inter" w:cs="Times New Roman"/>
-          <w:color w:val="616161"/>
-          <w:kern w:val="0"/>
-          <w:sz w:val="27"/>
-          <w:szCs w:val="27"/>
-          <w:lang w:eastAsia="en-GB"/>
-          <w14:ligatures w14:val="none"/>
-        </w:rPr>
-        <w:t>-Generation?" She'd tried her best to put what she heard from her mom into German.</w:t>
-      </w:r>
-    </w:p>
-    <w:p>
-      <w:pPr>
-        <w:shd w:val="clear" w:color="auto" w:fill="FFFFFF"/>
-        <w:spacing w:after="100" w:line="345" w:lineRule="atLeast"/>
-        <w:textAlignment w:val="top"/>
-        <w:rPr>
-          <w:rFonts w:ascii="Inter" w:eastAsia="Times New Roman" w:hAnsi="Inter" w:cs="Times New Roman"/>
-          <w:color w:val="616161"/>
-          <w:kern w:val="0"/>
-          <w:sz w:val="27"/>
-          <w:szCs w:val="27"/>
-          <w:lang w:eastAsia="en-GB"/>
-          <w14:ligatures w14:val="none"/>
-        </w:rPr>
-      </w:pPr>
-    </w:p>
-    <w:p>
-      <w:pPr>
-        <w:shd w:val="clear" w:color="auto" w:fill="FFFFFF"/>
-        <w:spacing w:after="100" w:line="345" w:lineRule="atLeast"/>
-        <w:textAlignment w:val="top"/>
-        <w:rPr>
-          <w:rFonts w:ascii="Inter" w:eastAsia="Times New Roman" w:hAnsi="Inter" w:cs="Times New Roman"/>
-          <w:color w:val="616161"/>
-          <w:kern w:val="0"/>
-          <w:sz w:val="27"/>
-          <w:szCs w:val="27"/>
-          <w:lang w:eastAsia="en-GB"/>
-          <w14:ligatures w14:val="none"/>
-        </w:rPr>
-      </w:pPr>
-      <w:r>
-        <w:rPr>
-          <w:rFonts w:ascii="Inter" w:eastAsia="Times New Roman" w:hAnsi="Inter" w:cs="Times New Roman"/>
-          <w:color w:val="616161"/>
-          <w:kern w:val="0"/>
-          <w:sz w:val="27"/>
-          <w:szCs w:val="27"/>
-          <w:lang w:eastAsia="en-GB"/>
-          <w14:ligatures w14:val="none"/>
-        </w:rPr>
-        <w:t xml:space="preserve">"Oh </w:t>
-      </w:r>
-      <w:proofErr w:type="spellStart"/>
-      <w:r>
-        <w:rPr>
-          <w:rFonts w:ascii="Inter" w:eastAsia="Times New Roman" w:hAnsi="Inter" w:cs="Times New Roman"/>
-          <w:color w:val="616161"/>
-          <w:kern w:val="0"/>
-          <w:sz w:val="27"/>
-          <w:szCs w:val="27"/>
-          <w:lang w:eastAsia="en-GB"/>
-          <w14:ligatures w14:val="none"/>
-        </w:rPr>
-        <w:t>mein</w:t>
-      </w:r>
-      <w:proofErr w:type="spellEnd"/>
-      <w:r>
-        <w:rPr>
-          <w:rFonts w:ascii="Inter" w:eastAsia="Times New Roman" w:hAnsi="Inter" w:cs="Times New Roman"/>
-          <w:color w:val="616161"/>
-          <w:kern w:val="0"/>
-          <w:sz w:val="27"/>
-          <w:szCs w:val="27"/>
-          <w:lang w:eastAsia="en-GB"/>
-          <w14:ligatures w14:val="none"/>
-        </w:rPr>
-        <w:t xml:space="preserve"> </w:t>
-      </w:r>
-      <w:proofErr w:type="spellStart"/>
-      <w:r>
-        <w:rPr>
-          <w:rFonts w:ascii="Inter" w:eastAsia="Times New Roman" w:hAnsi="Inter" w:cs="Times New Roman"/>
-          <w:color w:val="616161"/>
-          <w:kern w:val="0"/>
-          <w:sz w:val="27"/>
-          <w:szCs w:val="27"/>
-          <w:lang w:eastAsia="en-GB"/>
-          <w14:ligatures w14:val="none"/>
-        </w:rPr>
-        <w:t>kleines</w:t>
-      </w:r>
-      <w:proofErr w:type="spellEnd"/>
-      <w:r>
-        <w:rPr>
-          <w:rFonts w:ascii="Inter" w:eastAsia="Times New Roman" w:hAnsi="Inter" w:cs="Times New Roman"/>
-          <w:color w:val="616161"/>
-          <w:kern w:val="0"/>
-          <w:sz w:val="27"/>
-          <w:szCs w:val="27"/>
-          <w:lang w:eastAsia="en-GB"/>
-          <w14:ligatures w14:val="none"/>
-        </w:rPr>
-        <w:t xml:space="preserve"> Mädchen," her Papa began, his hearty German laugh echoing off the walls. He took this as an opportunity to teach her a beneficial topic in a simplified and entertaining way. Excitedly, they talked all the way till dinner-time.</w:t>
-      </w:r>
-    </w:p>
-    <w:p>
-      <w:pPr>
-        <w:shd w:val="clear" w:color="auto" w:fill="FFFFFF"/>
-        <w:spacing w:after="100" w:line="345" w:lineRule="atLeast"/>
-        <w:textAlignment w:val="top"/>
-        <w:rPr>
-          <w:rFonts w:ascii="Inter" w:eastAsia="Times New Roman" w:hAnsi="Inter" w:cs="Times New Roman"/>
-          <w:color w:val="616161"/>
-          <w:kern w:val="0"/>
-          <w:sz w:val="27"/>
-          <w:szCs w:val="27"/>
-          <w:lang w:eastAsia="en-GB"/>
-          <w14:ligatures w14:val="none"/>
-        </w:rPr>
-      </w:pPr>
-    </w:p>
-    <w:p>
-      <w:pPr>
-        <w:shd w:val="clear" w:color="auto" w:fill="FFFFFF"/>
-        <w:spacing w:after="100" w:line="345" w:lineRule="atLeast"/>
-        <w:textAlignment w:val="top"/>
-        <w:rPr>
-          <w:rFonts w:ascii="Inter" w:eastAsia="Times New Roman" w:hAnsi="Inter" w:cs="Times New Roman"/>
-          <w:color w:val="616161"/>
-          <w:kern w:val="0"/>
-          <w:sz w:val="27"/>
-          <w:szCs w:val="27"/>
-          <w:lang w:eastAsia="en-GB"/>
-          <w14:ligatures w14:val="none"/>
-        </w:rPr>
-      </w:pPr>
-      <w:r>
-        <w:rPr>
-          <w:rFonts w:ascii="Inter" w:eastAsia="Times New Roman" w:hAnsi="Inter" w:cs="Times New Roman"/>
-          <w:color w:val="616161"/>
-          <w:kern w:val="0"/>
-          <w:sz w:val="27"/>
-          <w:szCs w:val="27"/>
-          <w:lang w:eastAsia="en-GB"/>
-          <w14:ligatures w14:val="none"/>
-        </w:rPr>
-        <w:t xml:space="preserve">Fuelled by her conversation with her Dad, the following day at school, she decided to dig a little deeper, asking questions about information retrieval and artificial intelligence from her </w:t>
-      </w:r>
-      <w:proofErr w:type="spellStart"/>
-      <w:r>
-        <w:rPr>
-          <w:rFonts w:ascii="Inter" w:eastAsia="Times New Roman" w:hAnsi="Inter" w:cs="Times New Roman"/>
-          <w:color w:val="616161"/>
-          <w:kern w:val="0"/>
-          <w:sz w:val="27"/>
-          <w:szCs w:val="27"/>
-          <w:lang w:eastAsia="en-GB"/>
-          <w14:ligatures w14:val="none"/>
-        </w:rPr>
-        <w:t>favorite</w:t>
-      </w:r>
-      <w:proofErr w:type="spellEnd"/>
-      <w:r>
-        <w:rPr>
-          <w:rFonts w:ascii="Inter" w:eastAsia="Times New Roman" w:hAnsi="Inter" w:cs="Times New Roman"/>
-          <w:color w:val="616161"/>
-          <w:kern w:val="0"/>
-          <w:sz w:val="27"/>
-          <w:szCs w:val="27"/>
-          <w:lang w:eastAsia="en-GB"/>
-          <w14:ligatures w14:val="none"/>
-        </w:rPr>
-        <w:t xml:space="preserve"> teacher. What really drew in Rebecca was the wonder of virtual knowledge-banks like Google, finding and delivering answers so quickly!</w:t>
-      </w:r>
-    </w:p>
-    <w:p>
-      <w:pPr>
-        <w:shd w:val="clear" w:color="auto" w:fill="FFFFFF"/>
-        <w:spacing w:after="100" w:line="345" w:lineRule="atLeast"/>
-        <w:textAlignment w:val="top"/>
-        <w:rPr>
-          <w:rFonts w:ascii="Inter" w:eastAsia="Times New Roman" w:hAnsi="Inter" w:cs="Times New Roman"/>
-          <w:color w:val="616161"/>
-          <w:kern w:val="0"/>
-          <w:sz w:val="27"/>
-          <w:szCs w:val="27"/>
-          <w:lang w:eastAsia="en-GB"/>
-          <w14:ligatures w14:val="none"/>
-        </w:rPr>
-      </w:pPr>
-    </w:p>
-    <w:p>
-      <w:pPr>
-        <w:shd w:val="clear" w:color="auto" w:fill="FFFFFF"/>
-        <w:spacing w:after="100" w:line="345" w:lineRule="atLeast"/>
-        <w:textAlignment w:val="top"/>
-        <w:rPr>
-          <w:rFonts w:ascii="Inter" w:eastAsia="Times New Roman" w:hAnsi="Inter" w:cs="Times New Roman"/>
-          <w:color w:val="616161"/>
-          <w:kern w:val="0"/>
-          <w:sz w:val="27"/>
-          <w:szCs w:val="27"/>
-          <w:lang w:val="pt-BR" w:eastAsia="en-GB"/>
-          <w14:ligatures w14:val="none"/>
-        </w:rPr>
-      </w:pPr>
-      <w:r>
-        <w:rPr>
-          <w:rFonts w:ascii="Inter" w:eastAsia="Times New Roman" w:hAnsi="Inter" w:cs="Times New Roman"/>
-          <w:color w:val="616161"/>
-          <w:kern w:val="0"/>
-          <w:sz w:val="27"/>
-          <w:szCs w:val="27"/>
-          <w:lang w:eastAsia="en-GB"/>
-          <w14:ligatures w14:val="none"/>
-        </w:rPr>
-        <w:t xml:space="preserve">After an energetic and enticing school day, Rebecca arrived home elated. She decided to pass on her newfound knowledge to the cutest members of the house who listened adorably through squinty-eyed wonder, her twin sisters. </w:t>
-      </w:r>
-      <w:r>
-        <w:rPr>
-          <w:rFonts w:ascii="Inter" w:eastAsia="Times New Roman" w:hAnsi="Inter" w:cs="Times New Roman"/>
-          <w:color w:val="616161"/>
-          <w:kern w:val="0"/>
-          <w:sz w:val="27"/>
-          <w:szCs w:val="27"/>
-          <w:lang w:val="pt-BR" w:eastAsia="en-GB"/>
-          <w14:ligatures w14:val="none"/>
-        </w:rPr>
-        <w:t xml:space="preserve">She </w:t>
-      </w:r>
-      <w:proofErr w:type="spellStart"/>
-      <w:r>
-        <w:rPr>
-          <w:rFonts w:ascii="Inter" w:eastAsia="Times New Roman" w:hAnsi="Inter" w:cs="Times New Roman"/>
-          <w:color w:val="616161"/>
-          <w:kern w:val="0"/>
-          <w:sz w:val="27"/>
-          <w:szCs w:val="27"/>
-          <w:lang w:val="pt-BR" w:eastAsia="en-GB"/>
-          <w14:ligatures w14:val="none"/>
-        </w:rPr>
-        <w:t>started</w:t>
-      </w:r>
-      <w:proofErr w:type="spellEnd"/>
-      <w:r>
-        <w:rPr>
-          <w:rFonts w:ascii="Inter" w:eastAsia="Times New Roman" w:hAnsi="Inter" w:cs="Times New Roman"/>
-          <w:color w:val="616161"/>
-          <w:kern w:val="0"/>
-          <w:sz w:val="27"/>
-          <w:szCs w:val="27"/>
-          <w:lang w:val="pt-BR" w:eastAsia="en-GB"/>
-          <w14:ligatures w14:val="none"/>
-        </w:rPr>
-        <w:t xml:space="preserve"> </w:t>
-      </w:r>
-      <w:proofErr w:type="spellStart"/>
-      <w:r>
-        <w:rPr>
-          <w:rFonts w:ascii="Inter" w:eastAsia="Times New Roman" w:hAnsi="Inter" w:cs="Times New Roman"/>
-          <w:color w:val="616161"/>
-          <w:kern w:val="0"/>
-          <w:sz w:val="27"/>
-          <w:szCs w:val="27"/>
-          <w:lang w:val="pt-BR" w:eastAsia="en-GB"/>
-          <w14:ligatures w14:val="none"/>
-        </w:rPr>
-        <w:t>explaining</w:t>
-      </w:r>
-      <w:proofErr w:type="spellEnd"/>
-      <w:r>
-        <w:rPr>
-          <w:rFonts w:ascii="Inter" w:eastAsia="Times New Roman" w:hAnsi="Inter" w:cs="Times New Roman"/>
-          <w:color w:val="616161"/>
-          <w:kern w:val="0"/>
-          <w:sz w:val="27"/>
-          <w:szCs w:val="27"/>
-          <w:lang w:val="pt-BR" w:eastAsia="en-GB"/>
-          <w14:ligatures w14:val="none"/>
-        </w:rPr>
-        <w:t>, "</w:t>
-      </w:r>
-      <w:proofErr w:type="spellStart"/>
-      <w:r>
-        <w:rPr>
-          <w:rFonts w:ascii="Inter" w:eastAsia="Times New Roman" w:hAnsi="Inter" w:cs="Times New Roman"/>
-          <w:color w:val="616161"/>
-          <w:kern w:val="0"/>
-          <w:sz w:val="27"/>
-          <w:szCs w:val="27"/>
-          <w:lang w:val="pt-BR" w:eastAsia="en-GB"/>
-          <w14:ligatures w14:val="none"/>
-        </w:rPr>
-        <w:t>Antonia</w:t>
-      </w:r>
-      <w:proofErr w:type="spellEnd"/>
-      <w:r>
-        <w:rPr>
-          <w:rFonts w:ascii="Inter" w:eastAsia="Times New Roman" w:hAnsi="Inter" w:cs="Times New Roman"/>
-          <w:color w:val="616161"/>
-          <w:kern w:val="0"/>
-          <w:sz w:val="27"/>
-          <w:szCs w:val="27"/>
-          <w:lang w:val="pt-BR" w:eastAsia="en-GB"/>
-          <w14:ligatures w14:val="none"/>
-        </w:rPr>
-        <w:t>, Cecilia, sistema de busca e incrível, não é?"</w:t>
-      </w:r>
-    </w:p>
-    <w:p>
-      <w:pPr>
-        <w:shd w:val="clear" w:color="auto" w:fill="FFFFFF"/>
-        <w:spacing w:after="100" w:line="345" w:lineRule="atLeast"/>
-        <w:textAlignment w:val="top"/>
-        <w:rPr>
-          <w:rFonts w:ascii="Inter" w:eastAsia="Times New Roman" w:hAnsi="Inter" w:cs="Times New Roman"/>
-          <w:color w:val="616161"/>
-          <w:kern w:val="0"/>
-          <w:sz w:val="27"/>
-          <w:szCs w:val="27"/>
-          <w:lang w:val="pt-BR" w:eastAsia="en-GB"/>
-          <w14:ligatures w14:val="none"/>
-        </w:rPr>
-      </w:pPr>
-    </w:p>
-    <w:p>
-      <w:pPr>
-        <w:shd w:val="clear" w:color="auto" w:fill="FFFFFF"/>
-        <w:spacing w:after="100" w:line="345" w:lineRule="atLeast"/>
-        <w:textAlignment w:val="top"/>
-        <w:rPr>
-          <w:rFonts w:ascii="Inter" w:eastAsia="Times New Roman" w:hAnsi="Inter" w:cs="Times New Roman"/>
-          <w:color w:val="616161"/>
-          <w:kern w:val="0"/>
-          <w:sz w:val="27"/>
-          <w:szCs w:val="27"/>
-          <w:lang w:eastAsia="en-GB"/>
-          <w14:ligatures w14:val="none"/>
-        </w:rPr>
-      </w:pPr>
-      <w:r>
-        <w:rPr>
-          <w:rFonts w:ascii="Inter" w:eastAsia="Times New Roman" w:hAnsi="Inter" w:cs="Times New Roman"/>
-          <w:color w:val="616161"/>
-          <w:kern w:val="0"/>
-          <w:sz w:val="27"/>
-          <w:szCs w:val="27"/>
-          <w:lang w:eastAsia="en-GB"/>
-          <w14:ligatures w14:val="none"/>
-        </w:rPr>
-        <w:t xml:space="preserve">Her small experiment went surprisingly well, and more confident than ever, she zipped into her Mother's study. Smiling down at her beau small bundle of happiness, her mother asked, "Sim </w:t>
-      </w:r>
-      <w:proofErr w:type="spellStart"/>
-      <w:r>
-        <w:rPr>
-          <w:rFonts w:ascii="Inter" w:eastAsia="Times New Roman" w:hAnsi="Inter" w:cs="Times New Roman"/>
-          <w:color w:val="616161"/>
-          <w:kern w:val="0"/>
-          <w:sz w:val="27"/>
-          <w:szCs w:val="27"/>
-          <w:lang w:eastAsia="en-GB"/>
-          <w14:ligatures w14:val="none"/>
-        </w:rPr>
-        <w:t>minha</w:t>
-      </w:r>
-      <w:proofErr w:type="spellEnd"/>
-      <w:r>
-        <w:rPr>
-          <w:rFonts w:ascii="Inter" w:eastAsia="Times New Roman" w:hAnsi="Inter" w:cs="Times New Roman"/>
-          <w:color w:val="616161"/>
-          <w:kern w:val="0"/>
-          <w:sz w:val="27"/>
-          <w:szCs w:val="27"/>
-          <w:lang w:eastAsia="en-GB"/>
-          <w14:ligatures w14:val="none"/>
-        </w:rPr>
-        <w:t xml:space="preserve"> querida, O que </w:t>
-      </w:r>
-      <w:proofErr w:type="spellStart"/>
-      <w:r>
-        <w:rPr>
-          <w:rFonts w:ascii="Inter" w:eastAsia="Times New Roman" w:hAnsi="Inter" w:cs="Times New Roman"/>
-          <w:color w:val="616161"/>
-          <w:kern w:val="0"/>
-          <w:sz w:val="27"/>
-          <w:szCs w:val="27"/>
-          <w:lang w:eastAsia="en-GB"/>
-          <w14:ligatures w14:val="none"/>
-        </w:rPr>
-        <w:t>você</w:t>
-      </w:r>
-      <w:proofErr w:type="spellEnd"/>
-      <w:r>
-        <w:rPr>
-          <w:rFonts w:ascii="Inter" w:eastAsia="Times New Roman" w:hAnsi="Inter" w:cs="Times New Roman"/>
-          <w:color w:val="616161"/>
-          <w:kern w:val="0"/>
-          <w:sz w:val="27"/>
-          <w:szCs w:val="27"/>
-          <w:lang w:eastAsia="en-GB"/>
-          <w14:ligatures w14:val="none"/>
-        </w:rPr>
-        <w:t xml:space="preserve"> </w:t>
-      </w:r>
-      <w:proofErr w:type="spellStart"/>
-      <w:r>
-        <w:rPr>
-          <w:rFonts w:ascii="Inter" w:eastAsia="Times New Roman" w:hAnsi="Inter" w:cs="Times New Roman"/>
-          <w:color w:val="616161"/>
-          <w:kern w:val="0"/>
-          <w:sz w:val="27"/>
-          <w:szCs w:val="27"/>
-          <w:lang w:eastAsia="en-GB"/>
-          <w14:ligatures w14:val="none"/>
-        </w:rPr>
-        <w:t>aprendeu</w:t>
-      </w:r>
-      <w:proofErr w:type="spellEnd"/>
-      <w:r>
-        <w:rPr>
-          <w:rFonts w:ascii="Inter" w:eastAsia="Times New Roman" w:hAnsi="Inter" w:cs="Times New Roman"/>
-          <w:color w:val="616161"/>
-          <w:kern w:val="0"/>
-          <w:sz w:val="27"/>
-          <w:szCs w:val="27"/>
-          <w:lang w:eastAsia="en-GB"/>
-          <w14:ligatures w14:val="none"/>
-        </w:rPr>
-        <w:t xml:space="preserve">?" </w:t>
-      </w:r>
-    </w:p>
-    <w:p>
-      <w:pPr>
-        <w:shd w:val="clear" w:color="auto" w:fill="FFFFFF"/>
-        <w:spacing w:after="100" w:line="345" w:lineRule="atLeast"/>
-        <w:textAlignment w:val="top"/>
-        <w:rPr>
-          <w:rFonts w:ascii="Inter" w:eastAsia="Times New Roman" w:hAnsi="Inter" w:cs="Times New Roman"/>
-          <w:color w:val="616161"/>
-          <w:kern w:val="0"/>
-          <w:sz w:val="27"/>
-          <w:szCs w:val="27"/>
-          <w:lang w:eastAsia="en-GB"/>
-          <w14:ligatures w14:val="none"/>
-        </w:rPr>
-      </w:pPr>
-    </w:p>
-    <w:p>
-      <w:pPr>
-        <w:shd w:val="clear" w:color="auto" w:fill="FFFFFF"/>
-        <w:spacing w:after="100" w:line="345" w:lineRule="atLeast"/>
-        <w:textAlignment w:val="top"/>
-        <w:rPr>
-          <w:rFonts w:ascii="Inter" w:eastAsia="Times New Roman" w:hAnsi="Inter" w:cs="Times New Roman"/>
-          <w:color w:val="616161"/>
-          <w:kern w:val="0"/>
-          <w:sz w:val="27"/>
-          <w:szCs w:val="27"/>
-          <w:lang w:eastAsia="en-GB"/>
-          <w14:ligatures w14:val="none"/>
-        </w:rPr>
-      </w:pPr>
-      <w:r>
-        <w:rPr>
-          <w:rFonts w:ascii="Inter" w:eastAsia="Times New Roman" w:hAnsi="Inter" w:cs="Times New Roman"/>
-          <w:color w:val="616161"/>
-          <w:kern w:val="0"/>
-          <w:sz w:val="27"/>
-          <w:szCs w:val="27"/>
-          <w:lang w:eastAsia="en-GB"/>
-          <w14:ligatures w14:val="none"/>
-        </w:rPr>
-        <w:lastRenderedPageBreak/>
-        <w:t xml:space="preserve">Rebecca bubbled with enthusiasm and rattly relayed her comprehensive understanding of retrieval augmented-generation. How data gets found, how it gets generated, how you can ask for pretty much anything and boom! There it was instantly! </w:t>
-      </w:r>
-    </w:p>
-    <w:p>
-      <w:pPr>
-        <w:shd w:val="clear" w:color="auto" w:fill="FFFFFF"/>
-        <w:spacing w:after="100" w:line="345" w:lineRule="atLeast"/>
-        <w:textAlignment w:val="top"/>
-        <w:rPr>
-          <w:rFonts w:ascii="Inter" w:eastAsia="Times New Roman" w:hAnsi="Inter" w:cs="Times New Roman"/>
-          <w:color w:val="616161"/>
-          <w:kern w:val="0"/>
-          <w:sz w:val="27"/>
-          <w:szCs w:val="27"/>
-          <w:lang w:eastAsia="en-GB"/>
-          <w14:ligatures w14:val="none"/>
-        </w:rPr>
-      </w:pPr>
-    </w:p>
-    <w:p>
-      <w:pPr>
-        <w:shd w:val="clear" w:color="auto" w:fill="FFFFFF"/>
-        <w:spacing w:after="100" w:line="345" w:lineRule="atLeast"/>
-        <w:textAlignment w:val="top"/>
-        <w:rPr>
-          <w:rFonts w:ascii="Inter" w:eastAsia="Times New Roman" w:hAnsi="Inter" w:cs="Times New Roman"/>
-          <w:color w:val="616161"/>
-          <w:kern w:val="0"/>
-          <w:sz w:val="27"/>
-          <w:szCs w:val="27"/>
-          <w:lang w:eastAsia="en-GB"/>
-          <w14:ligatures w14:val="none"/>
-        </w:rPr>
-      </w:pPr>
-      <w:r>
-        <w:rPr>
-          <w:rFonts w:ascii="Inter" w:eastAsia="Times New Roman" w:hAnsi="Inter" w:cs="Times New Roman"/>
-          <w:color w:val="616161"/>
-          <w:kern w:val="0"/>
-          <w:sz w:val="27"/>
-          <w:szCs w:val="27"/>
-          <w:lang w:eastAsia="en-GB"/>
-          <w14:ligatures w14:val="none"/>
-        </w:rPr>
-        <w:t xml:space="preserve">Realizing her little girl, just like her, had taken liking towards AI was heart-warming. She shared a proud grin with Rebecca and warmly assured her, "Sim, </w:t>
-      </w:r>
-      <w:proofErr w:type="spellStart"/>
-      <w:r>
-        <w:rPr>
-          <w:rFonts w:ascii="Inter" w:eastAsia="Times New Roman" w:hAnsi="Inter" w:cs="Times New Roman"/>
-          <w:color w:val="616161"/>
-          <w:kern w:val="0"/>
-          <w:sz w:val="27"/>
-          <w:szCs w:val="27"/>
-          <w:lang w:eastAsia="en-GB"/>
-          <w14:ligatures w14:val="none"/>
-        </w:rPr>
-        <w:t>minha</w:t>
-      </w:r>
-      <w:proofErr w:type="spellEnd"/>
-      <w:r>
-        <w:rPr>
-          <w:rFonts w:ascii="Inter" w:eastAsia="Times New Roman" w:hAnsi="Inter" w:cs="Times New Roman"/>
-          <w:color w:val="616161"/>
-          <w:kern w:val="0"/>
-          <w:sz w:val="27"/>
-          <w:szCs w:val="27"/>
-          <w:lang w:eastAsia="en-GB"/>
-          <w14:ligatures w14:val="none"/>
-        </w:rPr>
-        <w:t xml:space="preserve"> </w:t>
-      </w:r>
-      <w:proofErr w:type="spellStart"/>
-      <w:r>
-        <w:rPr>
-          <w:rFonts w:ascii="Inter" w:eastAsia="Times New Roman" w:hAnsi="Inter" w:cs="Times New Roman"/>
-          <w:color w:val="616161"/>
-          <w:kern w:val="0"/>
-          <w:sz w:val="27"/>
-          <w:szCs w:val="27"/>
-          <w:lang w:eastAsia="en-GB"/>
-          <w14:ligatures w14:val="none"/>
-        </w:rPr>
-        <w:t>pequena</w:t>
-      </w:r>
-      <w:proofErr w:type="spellEnd"/>
-      <w:r>
-        <w:rPr>
-          <w:rFonts w:ascii="Inter" w:eastAsia="Times New Roman" w:hAnsi="Inter" w:cs="Times New Roman"/>
-          <w:color w:val="616161"/>
-          <w:kern w:val="0"/>
-          <w:sz w:val="27"/>
-          <w:szCs w:val="27"/>
-          <w:lang w:eastAsia="en-GB"/>
-          <w14:ligatures w14:val="none"/>
-        </w:rPr>
-        <w:t xml:space="preserve"> </w:t>
-      </w:r>
-      <w:proofErr w:type="spellStart"/>
-      <w:r>
-        <w:rPr>
-          <w:rFonts w:ascii="Inter" w:eastAsia="Times New Roman" w:hAnsi="Inter" w:cs="Times New Roman"/>
-          <w:color w:val="616161"/>
-          <w:kern w:val="0"/>
-          <w:sz w:val="27"/>
-          <w:szCs w:val="27"/>
-          <w:lang w:eastAsia="en-GB"/>
-          <w14:ligatures w14:val="none"/>
-        </w:rPr>
-        <w:t>engenheira</w:t>
-      </w:r>
-      <w:proofErr w:type="spellEnd"/>
-      <w:r>
-        <w:rPr>
-          <w:rFonts w:ascii="Inter" w:eastAsia="Times New Roman" w:hAnsi="Inter" w:cs="Times New Roman"/>
-          <w:color w:val="616161"/>
-          <w:kern w:val="0"/>
-          <w:sz w:val="27"/>
-          <w:szCs w:val="27"/>
-          <w:lang w:eastAsia="en-GB"/>
-          <w14:ligatures w14:val="none"/>
-        </w:rPr>
-        <w:t xml:space="preserve">, </w:t>
-      </w:r>
-      <w:proofErr w:type="spellStart"/>
-      <w:r>
-        <w:rPr>
-          <w:rFonts w:ascii="Inter" w:eastAsia="Times New Roman" w:hAnsi="Inter" w:cs="Times New Roman"/>
-          <w:color w:val="616161"/>
-          <w:kern w:val="0"/>
-          <w:sz w:val="27"/>
-          <w:szCs w:val="27"/>
-          <w:lang w:eastAsia="en-GB"/>
-          <w14:ligatures w14:val="none"/>
-        </w:rPr>
-        <w:t>você</w:t>
-      </w:r>
-      <w:proofErr w:type="spellEnd"/>
-      <w:r>
-        <w:rPr>
-          <w:rFonts w:ascii="Inter" w:eastAsia="Times New Roman" w:hAnsi="Inter" w:cs="Times New Roman"/>
-          <w:color w:val="616161"/>
-          <w:kern w:val="0"/>
-          <w:sz w:val="27"/>
-          <w:szCs w:val="27"/>
-          <w:lang w:eastAsia="en-GB"/>
-          <w14:ligatures w14:val="none"/>
-        </w:rPr>
-        <w:t xml:space="preserve"> </w:t>
-      </w:r>
-      <w:proofErr w:type="spellStart"/>
-      <w:r>
-        <w:rPr>
-          <w:rFonts w:ascii="Inter" w:eastAsia="Times New Roman" w:hAnsi="Inter" w:cs="Times New Roman"/>
-          <w:color w:val="616161"/>
-          <w:kern w:val="0"/>
-          <w:sz w:val="27"/>
-          <w:szCs w:val="27"/>
-          <w:lang w:eastAsia="en-GB"/>
-          <w14:ligatures w14:val="none"/>
-        </w:rPr>
-        <w:t>está</w:t>
-      </w:r>
-      <w:proofErr w:type="spellEnd"/>
-      <w:r>
-        <w:rPr>
-          <w:rFonts w:ascii="Inter" w:eastAsia="Times New Roman" w:hAnsi="Inter" w:cs="Times New Roman"/>
-          <w:color w:val="616161"/>
-          <w:kern w:val="0"/>
-          <w:sz w:val="27"/>
-          <w:szCs w:val="27"/>
-          <w:lang w:eastAsia="en-GB"/>
-          <w14:ligatures w14:val="none"/>
-        </w:rPr>
-        <w:t xml:space="preserve"> </w:t>
-      </w:r>
-      <w:proofErr w:type="spellStart"/>
-      <w:r>
-        <w:rPr>
-          <w:rFonts w:ascii="Inter" w:eastAsia="Times New Roman" w:hAnsi="Inter" w:cs="Times New Roman"/>
-          <w:color w:val="616161"/>
-          <w:kern w:val="0"/>
-          <w:sz w:val="27"/>
-          <w:szCs w:val="27"/>
-          <w:lang w:eastAsia="en-GB"/>
-          <w14:ligatures w14:val="none"/>
-        </w:rPr>
-        <w:t>absolutamente</w:t>
-      </w:r>
-      <w:proofErr w:type="spellEnd"/>
-      <w:r>
-        <w:rPr>
-          <w:rFonts w:ascii="Inter" w:eastAsia="Times New Roman" w:hAnsi="Inter" w:cs="Times New Roman"/>
-          <w:color w:val="616161"/>
-          <w:kern w:val="0"/>
-          <w:sz w:val="27"/>
-          <w:szCs w:val="27"/>
-          <w:lang w:eastAsia="en-GB"/>
-          <w14:ligatures w14:val="none"/>
-        </w:rPr>
-        <w:t xml:space="preserve"> </w:t>
-      </w:r>
-      <w:proofErr w:type="spellStart"/>
-      <w:r>
-        <w:rPr>
-          <w:rFonts w:ascii="Inter" w:eastAsia="Times New Roman" w:hAnsi="Inter" w:cs="Times New Roman"/>
-          <w:color w:val="616161"/>
-          <w:kern w:val="0"/>
-          <w:sz w:val="27"/>
-          <w:szCs w:val="27"/>
-          <w:lang w:eastAsia="en-GB"/>
-          <w14:ligatures w14:val="none"/>
-        </w:rPr>
-        <w:t>certa</w:t>
-      </w:r>
-      <w:proofErr w:type="spellEnd"/>
-      <w:r>
-        <w:rPr>
-          <w:rFonts w:ascii="Inter" w:eastAsia="Times New Roman" w:hAnsi="Inter" w:cs="Times New Roman"/>
-          <w:color w:val="616161"/>
-          <w:kern w:val="0"/>
-          <w:sz w:val="27"/>
-          <w:szCs w:val="27"/>
-          <w:lang w:eastAsia="en-GB"/>
-          <w14:ligatures w14:val="none"/>
-        </w:rPr>
-        <w:t>."</w:t>
-      </w:r>
-    </w:p>
-    <w:p>
-      <w:pPr>
-        <w:shd w:val="clear" w:color="auto" w:fill="FFFFFF"/>
-        <w:spacing w:after="100" w:line="345" w:lineRule="atLeast"/>
-        <w:textAlignment w:val="top"/>
-        <w:rPr>
-          <w:rFonts w:ascii="Inter" w:eastAsia="Times New Roman" w:hAnsi="Inter" w:cs="Times New Roman"/>
-          <w:color w:val="616161"/>
-          <w:kern w:val="0"/>
-          <w:sz w:val="27"/>
-          <w:szCs w:val="27"/>
-          <w:lang w:eastAsia="en-GB"/>
-          <w14:ligatures w14:val="none"/>
-        </w:rPr>
-      </w:pPr>
-    </w:p>
-    <w:p>
-      <w:pPr>
-        <w:shd w:val="clear" w:color="auto" w:fill="FFFFFF"/>
-        <w:spacing w:after="100" w:line="345" w:lineRule="atLeast"/>
-        <w:textAlignment w:val="top"/>
-        <w:rPr>
-          <w:rFonts w:ascii="Inter" w:eastAsia="Times New Roman" w:hAnsi="Inter" w:cs="Times New Roman"/>
-          <w:color w:val="616161"/>
-          <w:kern w:val="0"/>
-          <w:sz w:val="27"/>
-          <w:szCs w:val="27"/>
-          <w:lang w:eastAsia="en-GB"/>
-          <w14:ligatures w14:val="none"/>
-        </w:rPr>
-      </w:pPr>
-      <w:r>
-        <w:rPr>
-          <w:rFonts w:ascii="Inter" w:eastAsia="Times New Roman" w:hAnsi="Inter" w:cs="Times New Roman"/>
-          <w:color w:val="616161"/>
-          <w:kern w:val="0"/>
-          <w:sz w:val="27"/>
-          <w:szCs w:val="27"/>
-          <w:lang w:eastAsia="en-GB"/>
-          <w14:ligatures w14:val="none"/>
-        </w:rPr>
-        <w:t xml:space="preserve">Seeing and hearing those proud words assured Rebecca she was on the right track. Her hunger for knowledge thus fuelled. The jolly eight-year old embarked on many more bewildering adventures like these marking beautifully exciting steps into a whole new world of technology! And Rebecca walked deeper into the world of </w:t>
-      </w:r>
-      <w:proofErr w:type="spellStart"/>
-      <w:r>
-        <w:rPr>
-          <w:rFonts w:ascii="Inter" w:eastAsia="Times New Roman" w:hAnsi="Inter" w:cs="Times New Roman"/>
-          <w:color w:val="616161"/>
-          <w:kern w:val="0"/>
-          <w:sz w:val="27"/>
-          <w:szCs w:val="27"/>
-          <w:lang w:eastAsia="en-GB"/>
-          <w14:ligatures w14:val="none"/>
-        </w:rPr>
-        <w:t>Aritificial</w:t>
-      </w:r>
-      <w:proofErr w:type="spellEnd"/>
-      <w:r>
-        <w:rPr>
-          <w:rFonts w:ascii="Inter" w:eastAsia="Times New Roman" w:hAnsi="Inter" w:cs="Times New Roman"/>
-          <w:color w:val="616161"/>
-          <w:kern w:val="0"/>
-          <w:sz w:val="27"/>
-          <w:szCs w:val="27"/>
-          <w:lang w:eastAsia="en-GB"/>
-          <w14:ligatures w14:val="none"/>
-        </w:rPr>
-        <w:t xml:space="preserve"> Intelligence, the world where her mom belonged.</w:t>
-      </w:r>
     </w:p>
     <w:sectPr>
       <w:pgSz w:w="11906" w:h="16838"/>
@@ -4960,6 +4915,119 @@
     </w:lvl>
   </w:abstractNum>
   <w:abstractNum w:abstractNumId="3" w15:restartNumberingAfterBreak="0">
+    <w:nsid w:val="65E37734"/>
+    <w:multiLevelType w:val="multilevel"/>
+    <w:tmpl w:val="D02826CE"/>
+    <w:lvl w:ilvl="0">
+      <w:start w:val="1"/>
+      <w:numFmt w:val="decimal"/>
+      <w:lvlText w:val="%1."/>
+      <w:lvlJc w:val="left"/>
+      <w:pPr>
+        <w:tabs>
+          <w:tab w:val="num" w:pos="720"/>
+        </w:tabs>
+        <w:ind w:left="720" w:hanging="360"/>
+      </w:pPr>
+    </w:lvl>
+    <w:lvl w:ilvl="1" w:tentative="1">
+      <w:start w:val="1"/>
+      <w:numFmt w:val="decimal"/>
+      <w:lvlText w:val="%2."/>
+      <w:lvlJc w:val="left"/>
+      <w:pPr>
+        <w:tabs>
+          <w:tab w:val="num" w:pos="1440"/>
+        </w:tabs>
+        <w:ind w:left="1440" w:hanging="360"/>
+      </w:pPr>
+    </w:lvl>
+    <w:lvl w:ilvl="2" w:tentative="1">
+      <w:start w:val="1"/>
+      <w:numFmt w:val="decimal"/>
+      <w:lvlText w:val="%3."/>
+      <w:lvlJc w:val="left"/>
+      <w:pPr>
+        <w:tabs>
+          <w:tab w:val="num" w:pos="2160"/>
+        </w:tabs>
+        <w:ind w:left="2160" w:hanging="360"/>
+      </w:pPr>
+    </w:lvl>
+    <w:lvl w:ilvl="3" w:tentative="1">
+      <w:start w:val="1"/>
+      <w:numFmt w:val="decimal"/>
+      <w:lvlText w:val="%4."/>
+      <w:lvlJc w:val="left"/>
+      <w:pPr>
+        <w:tabs>
+          <w:tab w:val="num" w:pos="2880"/>
+        </w:tabs>
+        <w:ind w:left="2880" w:hanging="360"/>
+      </w:pPr>
+    </w:lvl>
+    <w:lvl w:ilvl="4" w:tentative="1">
+      <w:start w:val="1"/>
+      <w:numFmt w:val="decimal"/>
+      <w:lvlText w:val="%5."/>
+      <w:lvlJc w:val="left"/>
+      <w:pPr>
+        <w:tabs>
+          <w:tab w:val="num" w:pos="3600"/>
+        </w:tabs>
+        <w:ind w:left="3600" w:hanging="360"/>
+      </w:pPr>
+    </w:lvl>
+    <w:lvl w:ilvl="5" w:tentative="1">
+      <w:start w:val="1"/>
+      <w:numFmt w:val="decimal"/>
+      <w:lvlText w:val="%6."/>
+      <w:lvlJc w:val="left"/>
+      <w:pPr>
+        <w:tabs>
+          <w:tab w:val="num" w:pos="4320"/>
+        </w:tabs>
+        <w:ind w:left="4320" w:hanging="360"/>
+      </w:pPr>
+    </w:lvl>
+    <w:lvl w:ilvl="6" w:tentative="1">
+      <w:start w:val="1"/>
+      <w:numFmt w:val="decimal"/>
+      <w:lvlText w:val="%7."/>
+      <w:lvlJc w:val="left"/>
+      <w:pPr>
+        <w:tabs>
+          <w:tab w:val="num" w:pos="5040"/>
+        </w:tabs>
+        <w:ind w:left="5040" w:hanging="360"/>
+      </w:pPr>
+    </w:lvl>
+    <w:lvl w:ilvl="7" w:tentative="1">
+      <w:start w:val="1"/>
+      <w:numFmt w:val="decimal"/>
+      <w:lvlText w:val="%8."/>
+      <w:lvlJc w:val="left"/>
+      <w:pPr>
+        <w:tabs>
+          <w:tab w:val="num" w:pos="5760"/>
+        </w:tabs>
+        <w:ind w:left="5760" w:hanging="360"/>
+      </w:pPr>
+    </w:lvl>
+    <w:lvl w:ilvl="8" w:tentative="1">
+      <w:start w:val="1"/>
+      <w:numFmt w:val="decimal"/>
+      <w:lvlText w:val="%9."/>
+      <w:lvlJc w:val="left"/>
+      <w:pPr>
+        <w:tabs>
+          <w:tab w:val="num" w:pos="6480"/>
+        </w:tabs>
+        <w:ind w:left="6480" w:hanging="360"/>
+      </w:pPr>
+    </w:lvl>
+  </w:abstractNum>
+  <w:abstractNum w:abstractNumId="4" w15:restartNumberingAfterBreak="0">
     <w:nsid w:val="67EF7C8C"/>
     <w:multiLevelType w:val="multilevel"/>
     <w:tmpl w:val="955A22CE"/>
@@ -5108,7 +5176,7 @@
       </w:rPr>
     </w:lvl>
   </w:abstractNum>
-  <w:abstractNum w:abstractNumId="4" w15:restartNumberingAfterBreak="0">
+  <w:abstractNum w:abstractNumId="5" w15:restartNumberingAfterBreak="0">
     <w:nsid w:val="6DA22FA4"/>
     <w:multiLevelType w:val="multilevel"/>
     <w:tmpl w:val="D1846CB0"/>
@@ -5225,16 +5293,19 @@
     <w:abstractNumId w:val="2"/>
   </w:num>
   <w:num w:numId="2" w16cid:durableId="1396121997">
-    <w:abstractNumId w:val="3"/>
+    <w:abstractNumId w:val="4"/>
   </w:num>
   <w:num w:numId="3" w16cid:durableId="516425788">
-    <w:abstractNumId w:val="4"/>
+    <w:abstractNumId w:val="5"/>
   </w:num>
   <w:num w:numId="4" w16cid:durableId="429011998">
     <w:abstractNumId w:val="1"/>
   </w:num>
   <w:num w:numId="5" w16cid:durableId="534122481">
     <w:abstractNumId w:val="0"/>
+  </w:num>
+  <w:num w:numId="6" w16cid:durableId="112750841">
+    <w:abstractNumId w:val="3"/>
   </w:num>
 </w:numbering>
 </file>

</xml_diff>